<commit_message>
Documento versão 0.1 finalizado
</commit_message>
<xml_diff>
--- a/EC206 - Documento Engenharia de Software.docx
+++ b/EC206 - Documento Engenharia de Software.docx
@@ -1,6 +1,6 @@
 
 <file path=word/document.xml><?xml version="1.0" encoding="utf-8"?>
-<w:document xmlns:wpc="http://schemas.microsoft.com/office/word/2010/wordprocessingCanvas" xmlns:cx="http://schemas.microsoft.com/office/drawing/2014/chartex" xmlns:cx1="http://schemas.microsoft.com/office/drawing/2015/9/8/chartex" xmlns:cx2="http://schemas.microsoft.com/office/drawing/2015/10/21/chartex" xmlns:cx3="http://schemas.microsoft.com/office/drawing/2016/5/9/chartex" xmlns:cx4="http://schemas.microsoft.com/office/drawing/2016/5/10/chartex" xmlns:cx5="http://schemas.microsoft.com/office/drawing/2016/5/11/chartex" xmlns:cx6="http://schemas.microsoft.com/office/drawing/2016/5/12/chartex" xmlns:cx7="http://schemas.microsoft.com/office/drawing/2016/5/13/chartex" xmlns:cx8="http://schemas.microsoft.com/office/drawing/2016/5/14/chartex" xmlns:mc="http://schemas.openxmlformats.org/markup-compatibility/2006" xmlns:aink="http://schemas.microsoft.com/office/drawing/2016/ink" xmlns:am3d="http://schemas.microsoft.com/office/drawing/2017/model3d" xmlns:o="urn:schemas-microsoft-com:office:office" xmlns:r="http://schemas.openxmlformats.org/officeDocument/2006/relationships" xmlns:m="http://schemas.openxmlformats.org/officeDocument/2006/math" xmlns:v="urn:schemas-microsoft-com:vml" xmlns:wp14="http://schemas.microsoft.com/office/word/2010/wordprocessingDrawing" xmlns:wp="http://schemas.openxmlformats.org/drawingml/2006/wordprocessingDrawing" xmlns:w10="urn:schemas-microsoft-com:office:word" xmlns:w="http://schemas.openxmlformats.org/wordprocessingml/2006/main" xmlns:w14="http://schemas.microsoft.com/office/word/2010/wordml" xmlns:w15="http://schemas.microsoft.com/office/word/2012/wordml" xmlns:w16cid="http://schemas.microsoft.com/office/word/2016/wordml/cid" xmlns:w16se="http://schemas.microsoft.com/office/word/2015/wordml/symex" xmlns:wpg="http://schemas.microsoft.com/office/word/2010/wordprocessingGroup" xmlns:wpi="http://schemas.microsoft.com/office/word/2010/wordprocessingInk" xmlns:wne="http://schemas.microsoft.com/office/word/2006/wordml" xmlns:wps="http://schemas.microsoft.com/office/word/2010/wordprocessingShape" mc:Ignorable="w14 w15 w16se w16cid wp14">
+<w:document xmlns:wpc="http://schemas.microsoft.com/office/word/2010/wordprocessingCanvas" xmlns:cx="http://schemas.microsoft.com/office/drawing/2014/chartex" xmlns:mc="http://schemas.openxmlformats.org/markup-compatibility/2006" xmlns:o="urn:schemas-microsoft-com:office:office" xmlns:r="http://schemas.openxmlformats.org/officeDocument/2006/relationships" xmlns:m="http://schemas.openxmlformats.org/officeDocument/2006/math" xmlns:v="urn:schemas-microsoft-com:vml" xmlns:wp14="http://schemas.microsoft.com/office/word/2010/wordprocessingDrawing" xmlns:wp="http://schemas.openxmlformats.org/drawingml/2006/wordprocessingDrawing" xmlns:w10="urn:schemas-microsoft-com:office:word" xmlns:w="http://schemas.openxmlformats.org/wordprocessingml/2006/main" xmlns:w14="http://schemas.microsoft.com/office/word/2010/wordml" xmlns:w15="http://schemas.microsoft.com/office/word/2012/wordml" xmlns:w16se="http://schemas.microsoft.com/office/word/2015/wordml/symex" xmlns:wpg="http://schemas.microsoft.com/office/word/2010/wordprocessingGroup" xmlns:wpi="http://schemas.microsoft.com/office/word/2010/wordprocessingInk" xmlns:wne="http://schemas.microsoft.com/office/word/2006/wordml" xmlns:wps="http://schemas.microsoft.com/office/word/2010/wordprocessingShape" mc:Ignorable="w14 w15 w16se wp14">
   <w:background w:color="FFFFFF"/>
   <w:body>
     <w:p>
@@ -236,31 +236,13 @@
           <w:b/>
         </w:rPr>
       </w:pPr>
-      <w:proofErr w:type="spellStart"/>
       <w:r>
         <w:rPr>
           <w:rFonts w:cs="Arial"/>
           <w:b/>
         </w:rPr>
-        <w:t>Car</w:t>
-      </w:r>
-      <w:proofErr w:type="spellEnd"/>
-      <w:r>
-        <w:rPr>
-          <w:rFonts w:cs="Arial"/>
-          <w:b/>
-        </w:rPr>
-        <w:t xml:space="preserve"> </w:t>
-      </w:r>
-      <w:proofErr w:type="spellStart"/>
-      <w:r>
-        <w:rPr>
-          <w:rFonts w:cs="Arial"/>
-          <w:b/>
-        </w:rPr>
-        <w:t>Maker</w:t>
-      </w:r>
-      <w:proofErr w:type="spellEnd"/>
+        <w:t>Car Maker</w:t>
+      </w:r>
     </w:p>
     <w:p>
       <w:pPr>
@@ -799,14 +781,12 @@
                 <w:b/>
               </w:rPr>
             </w:pPr>
-            <w:proofErr w:type="spellStart"/>
             <w:r>
               <w:rPr>
                 <w:b/>
               </w:rPr>
               <w:t>Ensley</w:t>
             </w:r>
-            <w:proofErr w:type="spellEnd"/>
           </w:p>
         </w:tc>
         <w:tc>
@@ -828,27 +808,9 @@
               <w:snapToGrid w:val="0"/>
               <w:jc w:val="center"/>
             </w:pPr>
-            <w:proofErr w:type="spellStart"/>
             <w:r>
-              <w:t>xx</w:t>
+              <w:t>xx/xx/xxxx</w:t>
             </w:r>
-            <w:proofErr w:type="spellEnd"/>
-            <w:r>
-              <w:t>/</w:t>
-            </w:r>
-            <w:proofErr w:type="spellStart"/>
-            <w:r>
-              <w:t>xx</w:t>
-            </w:r>
-            <w:proofErr w:type="spellEnd"/>
-            <w:r>
-              <w:t>/</w:t>
-            </w:r>
-            <w:proofErr w:type="spellStart"/>
-            <w:r>
-              <w:t>xxxx</w:t>
-            </w:r>
-            <w:proofErr w:type="spellEnd"/>
           </w:p>
         </w:tc>
       </w:tr>
@@ -979,21 +941,8 @@
               <w:snapToGrid w:val="0"/>
               <w:jc w:val="center"/>
             </w:pPr>
-            <w:proofErr w:type="spellStart"/>
             <w:r>
-              <w:t>xx</w:t>
-            </w:r>
-            <w:proofErr w:type="spellEnd"/>
-            <w:r>
-              <w:t>/</w:t>
-            </w:r>
-            <w:proofErr w:type="spellStart"/>
-            <w:r>
-              <w:t>xx</w:t>
-            </w:r>
-            <w:proofErr w:type="spellEnd"/>
-            <w:r>
-              <w:t>/</w:t>
+              <w:t>xx/xx/</w:t>
             </w:r>
             <w:r>
               <w:t>2018</w:t>
@@ -1020,14 +969,12 @@
                 <w:b/>
               </w:rPr>
             </w:pPr>
-            <w:proofErr w:type="spellStart"/>
             <w:r>
               <w:rPr>
                 <w:b/>
               </w:rPr>
               <w:t>Ensley</w:t>
             </w:r>
-            <w:proofErr w:type="spellEnd"/>
           </w:p>
         </w:tc>
         <w:tc>
@@ -1048,27 +995,9 @@
               <w:snapToGrid w:val="0"/>
               <w:jc w:val="center"/>
             </w:pPr>
-            <w:proofErr w:type="spellStart"/>
             <w:r>
-              <w:t>xx</w:t>
+              <w:t>xx/xx/xxxx</w:t>
             </w:r>
-            <w:proofErr w:type="spellEnd"/>
-            <w:r>
-              <w:t>/</w:t>
-            </w:r>
-            <w:proofErr w:type="spellStart"/>
-            <w:r>
-              <w:t>xx</w:t>
-            </w:r>
-            <w:proofErr w:type="spellEnd"/>
-            <w:r>
-              <w:t>/</w:t>
-            </w:r>
-            <w:proofErr w:type="spellStart"/>
-            <w:r>
-              <w:t>xxxx</w:t>
-            </w:r>
-            <w:proofErr w:type="spellEnd"/>
           </w:p>
         </w:tc>
       </w:tr>
@@ -1300,6 +1229,7 @@
         <w:rPr>
           <w:color w:val="000000" w:themeColor="text1"/>
         </w:rPr>
+        <w:lastRenderedPageBreak/>
         <w:fldChar w:fldCharType="begin"/>
       </w:r>
       <w:r>
@@ -2257,7 +2187,7 @@
         <w:rPr>
           <w:noProof/>
         </w:rPr>
-        <w:t>11</w:t>
+        <w:t>12</w:t>
       </w:r>
       <w:r>
         <w:rPr>
@@ -2340,7 +2270,7 @@
         <w:rPr>
           <w:noProof/>
         </w:rPr>
-        <w:t>11</w:t>
+        <w:t>12</w:t>
       </w:r>
       <w:r>
         <w:rPr>
@@ -2423,7 +2353,7 @@
         <w:rPr>
           <w:noProof/>
         </w:rPr>
-        <w:t>11</w:t>
+        <w:t>12</w:t>
       </w:r>
       <w:r>
         <w:rPr>
@@ -2505,7 +2435,7 @@
         <w:rPr>
           <w:noProof/>
         </w:rPr>
-        <w:t>12</w:t>
+        <w:t>13</w:t>
       </w:r>
       <w:r>
         <w:rPr>
@@ -2588,7 +2518,7 @@
         <w:rPr>
           <w:noProof/>
         </w:rPr>
-        <w:t>12</w:t>
+        <w:t>13</w:t>
       </w:r>
       <w:r>
         <w:rPr>
@@ -2671,7 +2601,7 @@
         <w:rPr>
           <w:noProof/>
         </w:rPr>
-        <w:t>12</w:t>
+        <w:t>13</w:t>
       </w:r>
       <w:r>
         <w:rPr>
@@ -2753,7 +2683,7 @@
         <w:rPr>
           <w:noProof/>
         </w:rPr>
-        <w:t>13</w:t>
+        <w:t>14</w:t>
       </w:r>
       <w:r>
         <w:rPr>
@@ -2836,7 +2766,7 @@
         <w:rPr>
           <w:noProof/>
         </w:rPr>
-        <w:t>13</w:t>
+        <w:t>14</w:t>
       </w:r>
       <w:r>
         <w:rPr>
@@ -2918,7 +2848,7 @@
         <w:rPr>
           <w:noProof/>
         </w:rPr>
-        <w:t>14</w:t>
+        <w:t>15</w:t>
       </w:r>
       <w:r>
         <w:rPr>
@@ -3001,7 +2931,7 @@
         <w:rPr>
           <w:noProof/>
         </w:rPr>
-        <w:t>14</w:t>
+        <w:t>15</w:t>
       </w:r>
       <w:r>
         <w:rPr>
@@ -3084,7 +3014,7 @@
         <w:rPr>
           <w:noProof/>
         </w:rPr>
-        <w:t>14</w:t>
+        <w:t>15</w:t>
       </w:r>
       <w:r>
         <w:rPr>
@@ -3164,7 +3094,7 @@
         <w:rPr>
           <w:noProof/>
         </w:rPr>
-        <w:t>14</w:t>
+        <w:t>15</w:t>
       </w:r>
       <w:r>
         <w:rPr>
@@ -3249,7 +3179,7 @@
         <w:rPr>
           <w:noProof/>
         </w:rPr>
-        <w:t>15</w:t>
+        <w:t>16</w:t>
       </w:r>
       <w:r>
         <w:rPr>
@@ -3331,7 +3261,7 @@
         <w:rPr>
           <w:noProof/>
         </w:rPr>
-        <w:t>15</w:t>
+        <w:t>16</w:t>
       </w:r>
       <w:r>
         <w:rPr>
@@ -3413,7 +3343,7 @@
         <w:rPr>
           <w:noProof/>
         </w:rPr>
-        <w:t>16</w:t>
+        <w:t>17</w:t>
       </w:r>
       <w:r>
         <w:rPr>
@@ -3495,7 +3425,7 @@
         <w:rPr>
           <w:noProof/>
         </w:rPr>
-        <w:t>16</w:t>
+        <w:t>17</w:t>
       </w:r>
       <w:r>
         <w:rPr>
@@ -3577,7 +3507,7 @@
         <w:rPr>
           <w:noProof/>
         </w:rPr>
-        <w:t>17</w:t>
+        <w:t>18</w:t>
       </w:r>
       <w:r>
         <w:rPr>
@@ -3662,7 +3592,7 @@
         <w:rPr>
           <w:noProof/>
         </w:rPr>
-        <w:t>18</w:t>
+        <w:t>19</w:t>
       </w:r>
       <w:r>
         <w:rPr>
@@ -3744,7 +3674,7 @@
         <w:rPr>
           <w:noProof/>
         </w:rPr>
-        <w:t>18</w:t>
+        <w:t>19</w:t>
       </w:r>
       <w:r>
         <w:rPr>
@@ -3829,7 +3759,7 @@
         <w:rPr>
           <w:noProof/>
         </w:rPr>
-        <w:t>19</w:t>
+        <w:t>20</w:t>
       </w:r>
       <w:r>
         <w:rPr>
@@ -3911,7 +3841,7 @@
         <w:rPr>
           <w:noProof/>
         </w:rPr>
-        <w:t>19</w:t>
+        <w:t>20</w:t>
       </w:r>
       <w:r>
         <w:rPr>
@@ -3993,7 +3923,7 @@
         <w:rPr>
           <w:noProof/>
         </w:rPr>
-        <w:t>19</w:t>
+        <w:t>20</w:t>
       </w:r>
       <w:r>
         <w:rPr>
@@ -4078,7 +4008,7 @@
         <w:rPr>
           <w:noProof/>
         </w:rPr>
-        <w:t>20</w:t>
+        <w:t>21</w:t>
       </w:r>
       <w:r>
         <w:rPr>
@@ -4160,7 +4090,7 @@
         <w:rPr>
           <w:noProof/>
         </w:rPr>
-        <w:t>20</w:t>
+        <w:t>21</w:t>
       </w:r>
       <w:r>
         <w:rPr>
@@ -4243,7 +4173,7 @@
         <w:rPr>
           <w:noProof/>
         </w:rPr>
-        <w:t>20</w:t>
+        <w:t>21</w:t>
       </w:r>
       <w:r>
         <w:rPr>
@@ -4326,7 +4256,7 @@
         <w:rPr>
           <w:noProof/>
         </w:rPr>
-        <w:t>20</w:t>
+        <w:t>21</w:t>
       </w:r>
       <w:r>
         <w:rPr>
@@ -4409,7 +4339,7 @@
         <w:rPr>
           <w:noProof/>
         </w:rPr>
-        <w:t>20</w:t>
+        <w:t>21</w:t>
       </w:r>
       <w:r>
         <w:rPr>
@@ -4491,7 +4421,7 @@
         <w:rPr>
           <w:noProof/>
         </w:rPr>
-        <w:t>21</w:t>
+        <w:t>22</w:t>
       </w:r>
       <w:r>
         <w:rPr>
@@ -4573,7 +4503,7 @@
         <w:rPr>
           <w:noProof/>
         </w:rPr>
-        <w:t>21</w:t>
+        <w:t>22</w:t>
       </w:r>
       <w:r>
         <w:rPr>
@@ -4655,7 +4585,7 @@
         <w:rPr>
           <w:noProof/>
         </w:rPr>
-        <w:t>21</w:t>
+        <w:t>22</w:t>
       </w:r>
       <w:r>
         <w:rPr>
@@ -4740,7 +4670,7 @@
         <w:rPr>
           <w:noProof/>
         </w:rPr>
-        <w:t>22</w:t>
+        <w:t>23</w:t>
       </w:r>
       <w:r>
         <w:rPr>
@@ -4822,7 +4752,7 @@
         <w:rPr>
           <w:noProof/>
         </w:rPr>
-        <w:t>22</w:t>
+        <w:t>23</w:t>
       </w:r>
       <w:r>
         <w:rPr>
@@ -4904,7 +4834,7 @@
         <w:rPr>
           <w:noProof/>
         </w:rPr>
-        <w:t>22</w:t>
+        <w:t>23</w:t>
       </w:r>
       <w:r>
         <w:rPr>
@@ -4986,7 +4916,7 @@
         <w:rPr>
           <w:noProof/>
         </w:rPr>
-        <w:t>23</w:t>
+        <w:t>24</w:t>
       </w:r>
       <w:r>
         <w:rPr>
@@ -5072,7 +5002,7 @@
         <w:rPr>
           <w:noProof/>
         </w:rPr>
-        <w:t>24</w:t>
+        <w:t>25</w:t>
       </w:r>
       <w:r>
         <w:rPr>
@@ -5157,7 +5087,7 @@
         <w:rPr>
           <w:noProof/>
         </w:rPr>
-        <w:t>25</w:t>
+        <w:t>26</w:t>
       </w:r>
       <w:r>
         <w:rPr>
@@ -5227,6 +5157,7 @@
         </w:rPr>
       </w:pPr>
       <w:r>
+        <w:lastRenderedPageBreak/>
         <w:fldChar w:fldCharType="begin"/>
       </w:r>
       <w:r>
@@ -5264,7 +5195,7 @@
         <w:rPr>
           <w:noProof/>
         </w:rPr>
-        <w:instrText xml:space="preserve"> PAGEREF _Toc507005221 \h </w:instrText>
+        <w:instrText xml:space="preserve"> PAGEREF _Toc507107293 \h </w:instrText>
       </w:r>
       <w:r>
         <w:rPr>
@@ -5281,7 +5212,7 @@
         <w:rPr>
           <w:noProof/>
         </w:rPr>
-        <w:t>7</w:t>
+        <w:t>8</w:t>
       </w:r>
       <w:r>
         <w:rPr>
@@ -5333,7 +5264,7 @@
         <w:rPr>
           <w:noProof/>
         </w:rPr>
-        <w:instrText xml:space="preserve"> PAGEREF _Toc507005222 \h </w:instrText>
+        <w:instrText xml:space="preserve"> PAGEREF _Toc507107294 \h </w:instrText>
       </w:r>
       <w:r>
         <w:rPr>
@@ -5350,7 +5281,7 @@
         <w:rPr>
           <w:noProof/>
         </w:rPr>
-        <w:t>8</w:t>
+        <w:t>9</w:t>
       </w:r>
       <w:r>
         <w:rPr>
@@ -5378,13 +5309,13 @@
           <w:b/>
           <w:noProof/>
         </w:rPr>
-        <w:t>Figura 3 -</w:t>
-      </w:r>
-      <w:r>
-        <w:rPr>
-          <w:noProof/>
-        </w:rPr>
-        <w:t xml:space="preserve"> Diagrama do &lt;Projeto&gt;.</w:t>
+        <w:t>Figura 3 –</w:t>
+      </w:r>
+      <w:r>
+        <w:rPr>
+          <w:noProof/>
+        </w:rPr>
+        <w:t xml:space="preserve"> Fluxograma do CarMaker</w:t>
       </w:r>
       <w:r>
         <w:rPr>
@@ -5402,7 +5333,7 @@
         <w:rPr>
           <w:noProof/>
         </w:rPr>
-        <w:instrText xml:space="preserve"> PAGEREF _Toc507005223 \h </w:instrText>
+        <w:instrText xml:space="preserve"> PAGEREF _Toc507107295 \h </w:instrText>
       </w:r>
       <w:r>
         <w:rPr>
@@ -5419,7 +5350,7 @@
         <w:rPr>
           <w:noProof/>
         </w:rPr>
-        <w:t>8</w:t>
+        <w:t>11</w:t>
       </w:r>
       <w:r>
         <w:rPr>
@@ -5453,7 +5384,7 @@
         <w:rPr>
           <w:noProof/>
         </w:rPr>
-        <w:t xml:space="preserve"> Fluxograma do &lt;Projeto&gt;.</w:t>
+        <w:t xml:space="preserve"> Diagrama de casos de uso.</w:t>
       </w:r>
       <w:r>
         <w:rPr>
@@ -5471,7 +5402,7 @@
         <w:rPr>
           <w:noProof/>
         </w:rPr>
-        <w:instrText xml:space="preserve"> PAGEREF _Toc507005224 \h </w:instrText>
+        <w:instrText xml:space="preserve"> PAGEREF _Toc507107296 \h </w:instrText>
       </w:r>
       <w:r>
         <w:rPr>
@@ -5488,7 +5419,7 @@
         <w:rPr>
           <w:noProof/>
         </w:rPr>
-        <w:t>9</w:t>
+        <w:t>13</w:t>
       </w:r>
       <w:r>
         <w:rPr>
@@ -5522,7 +5453,7 @@
         <w:rPr>
           <w:noProof/>
         </w:rPr>
-        <w:t xml:space="preserve"> Diagrama de casos de uso.</w:t>
+        <w:t xml:space="preserve"> Diagrama de Contexto Arquitetural.</w:t>
       </w:r>
       <w:r>
         <w:rPr>
@@ -5540,7 +5471,7 @@
         <w:rPr>
           <w:noProof/>
         </w:rPr>
-        <w:instrText xml:space="preserve"> PAGEREF _Toc507005225 \h </w:instrText>
+        <w:instrText xml:space="preserve"> PAGEREF _Toc507107297 \h </w:instrText>
       </w:r>
       <w:r>
         <w:rPr>
@@ -5557,7 +5488,7 @@
         <w:rPr>
           <w:noProof/>
         </w:rPr>
-        <w:t>11</w:t>
+        <w:t>16</w:t>
       </w:r>
       <w:r>
         <w:rPr>
@@ -5609,7 +5540,7 @@
         <w:rPr>
           <w:noProof/>
         </w:rPr>
-        <w:instrText xml:space="preserve"> PAGEREF _Toc507005226 \h </w:instrText>
+        <w:instrText xml:space="preserve"> PAGEREF _Toc507107298 \h </w:instrText>
       </w:r>
       <w:r>
         <w:rPr>
@@ -5626,7 +5557,7 @@
         <w:rPr>
           <w:noProof/>
         </w:rPr>
-        <w:t>14</w:t>
+        <w:t>16</w:t>
       </w:r>
       <w:r>
         <w:rPr>
@@ -5660,7 +5591,7 @@
         <w:rPr>
           <w:noProof/>
         </w:rPr>
-        <w:t xml:space="preserve"> Diagrama de Contexto Arquitetural.</w:t>
+        <w:t xml:space="preserve"> Relacionamentos UML para Arquétipos.</w:t>
       </w:r>
       <w:r>
         <w:rPr>
@@ -5678,7 +5609,7 @@
         <w:rPr>
           <w:noProof/>
         </w:rPr>
-        <w:instrText xml:space="preserve"> PAGEREF _Toc507005227 \h </w:instrText>
+        <w:instrText xml:space="preserve"> PAGEREF _Toc507107299 \h </w:instrText>
       </w:r>
       <w:r>
         <w:rPr>
@@ -5695,7 +5626,7 @@
         <w:rPr>
           <w:noProof/>
         </w:rPr>
-        <w:t>14</w:t>
+        <w:t>17</w:t>
       </w:r>
       <w:r>
         <w:rPr>
@@ -5729,8 +5660,10 @@
         <w:rPr>
           <w:noProof/>
         </w:rPr>
-        <w:t xml:space="preserve"> Relacionamentos UML para Arquétipos.</w:t>
-      </w:r>
+        <w:t xml:space="preserve"> Diagrama de Pacotes.</w:t>
+      </w:r>
+      <w:bookmarkStart w:id="3" w:name="_GoBack"/>
+      <w:bookmarkEnd w:id="3"/>
       <w:r>
         <w:rPr>
           <w:noProof/>
@@ -5747,7 +5680,7 @@
         <w:rPr>
           <w:noProof/>
         </w:rPr>
-        <w:instrText xml:space="preserve"> PAGEREF _Toc507005228 \h </w:instrText>
+        <w:instrText xml:space="preserve"> PAGEREF _Toc507107300 \h </w:instrText>
       </w:r>
       <w:r>
         <w:rPr>
@@ -5764,7 +5697,7 @@
         <w:rPr>
           <w:noProof/>
         </w:rPr>
-        <w:t>15</w:t>
+        <w:t>17</w:t>
       </w:r>
       <w:r>
         <w:rPr>
@@ -5798,7 +5731,7 @@
         <w:rPr>
           <w:noProof/>
         </w:rPr>
-        <w:t xml:space="preserve"> Diagrama de Pacotes.</w:t>
+        <w:t xml:space="preserve"> Instanciação dos Componentes.</w:t>
       </w:r>
       <w:r>
         <w:rPr>
@@ -5816,7 +5749,7 @@
         <w:rPr>
           <w:noProof/>
         </w:rPr>
-        <w:instrText xml:space="preserve"> PAGEREF _Toc507005229 \h </w:instrText>
+        <w:instrText xml:space="preserve"> PAGEREF _Toc507107301 \h </w:instrText>
       </w:r>
       <w:r>
         <w:rPr>
@@ -5833,7 +5766,7 @@
         <w:rPr>
           <w:noProof/>
         </w:rPr>
-        <w:t>15</w:t>
+        <w:t>18</w:t>
       </w:r>
       <w:r>
         <w:rPr>
@@ -5867,7 +5800,7 @@
         <w:rPr>
           <w:noProof/>
         </w:rPr>
-        <w:t xml:space="preserve"> Instanciação dos Componentes.</w:t>
+        <w:t xml:space="preserve"> Modelo Entidade-Relacionamento.</w:t>
       </w:r>
       <w:r>
         <w:rPr>
@@ -5885,7 +5818,7 @@
         <w:rPr>
           <w:noProof/>
         </w:rPr>
-        <w:instrText xml:space="preserve"> PAGEREF _Toc507005230 \h </w:instrText>
+        <w:instrText xml:space="preserve"> PAGEREF _Toc507107302 \h </w:instrText>
       </w:r>
       <w:r>
         <w:rPr>
@@ -5902,7 +5835,7 @@
         <w:rPr>
           <w:noProof/>
         </w:rPr>
-        <w:t>16</w:t>
+        <w:t>19</w:t>
       </w:r>
       <w:r>
         <w:rPr>
@@ -5936,7 +5869,7 @@
         <w:rPr>
           <w:noProof/>
         </w:rPr>
-        <w:t xml:space="preserve"> Modelo Entidade-Relacionamento.</w:t>
+        <w:t xml:space="preserve"> Diagrama de Classes.</w:t>
       </w:r>
       <w:r>
         <w:rPr>
@@ -5954,7 +5887,7 @@
         <w:rPr>
           <w:noProof/>
         </w:rPr>
-        <w:instrText xml:space="preserve"> PAGEREF _Toc507005231 \h </w:instrText>
+        <w:instrText xml:space="preserve"> PAGEREF _Toc507107303 \h </w:instrText>
       </w:r>
       <w:r>
         <w:rPr>
@@ -5971,7 +5904,7 @@
         <w:rPr>
           <w:noProof/>
         </w:rPr>
-        <w:t>17</w:t>
+        <w:t>20</w:t>
       </w:r>
       <w:r>
         <w:rPr>
@@ -6005,7 +5938,7 @@
         <w:rPr>
           <w:noProof/>
         </w:rPr>
-        <w:t xml:space="preserve"> Diagrama de Classes.</w:t>
+        <w:t xml:space="preserve"> Diagrama de Sequência.</w:t>
       </w:r>
       <w:r>
         <w:rPr>
@@ -6023,7 +5956,7 @@
         <w:rPr>
           <w:noProof/>
         </w:rPr>
-        <w:instrText xml:space="preserve"> PAGEREF _Toc507005232 \h </w:instrText>
+        <w:instrText xml:space="preserve"> PAGEREF _Toc507107304 \h </w:instrText>
       </w:r>
       <w:r>
         <w:rPr>
@@ -6040,7 +5973,7 @@
         <w:rPr>
           <w:noProof/>
         </w:rPr>
-        <w:t>18</w:t>
+        <w:t>20</w:t>
       </w:r>
       <w:r>
         <w:rPr>
@@ -6074,7 +6007,7 @@
         <w:rPr>
           <w:noProof/>
         </w:rPr>
-        <w:t xml:space="preserve"> Diagrama de Sequência.</w:t>
+        <w:t xml:space="preserve"> Telas do Software.</w:t>
       </w:r>
       <w:r>
         <w:rPr>
@@ -6092,7 +6025,7 @@
         <w:rPr>
           <w:noProof/>
         </w:rPr>
-        <w:instrText xml:space="preserve"> PAGEREF _Toc507005233 \h </w:instrText>
+        <w:instrText xml:space="preserve"> PAGEREF _Toc507107305 \h </w:instrText>
       </w:r>
       <w:r>
         <w:rPr>
@@ -6109,7 +6042,7 @@
         <w:rPr>
           <w:noProof/>
         </w:rPr>
-        <w:t>18</w:t>
+        <w:t>23</w:t>
       </w:r>
       <w:r>
         <w:rPr>
@@ -6141,9 +6074,16 @@
       </w:r>
       <w:r>
         <w:rPr>
-          <w:noProof/>
-        </w:rPr>
-        <w:t xml:space="preserve"> Telas do Software.</w:t>
+          <w:i/>
+          <w:noProof/>
+        </w:rPr>
+        <w:t xml:space="preserve"> </w:t>
+      </w:r>
+      <w:r>
+        <w:rPr>
+          <w:noProof/>
+        </w:rPr>
+        <w:t>EAP.</w:t>
       </w:r>
       <w:r>
         <w:rPr>
@@ -6161,7 +6101,7 @@
         <w:rPr>
           <w:noProof/>
         </w:rPr>
-        <w:instrText xml:space="preserve"> PAGEREF _Toc507005234 \h </w:instrText>
+        <w:instrText xml:space="preserve"> PAGEREF _Toc507107306 \h </w:instrText>
       </w:r>
       <w:r>
         <w:rPr>
@@ -6178,7 +6118,7 @@
         <w:rPr>
           <w:noProof/>
         </w:rPr>
-        <w:t>21</w:t>
+        <w:t>23</w:t>
       </w:r>
       <w:r>
         <w:rPr>
@@ -6219,7 +6159,7 @@
         <w:rPr>
           <w:noProof/>
         </w:rPr>
-        <w:t>EAP.</w:t>
+        <w:t>Cronograma.</w:t>
       </w:r>
       <w:r>
         <w:rPr>
@@ -6237,7 +6177,7 @@
         <w:rPr>
           <w:noProof/>
         </w:rPr>
-        <w:instrText xml:space="preserve"> PAGEREF _Toc507005235 \h </w:instrText>
+        <w:instrText xml:space="preserve"> PAGEREF _Toc507107307 \h </w:instrText>
       </w:r>
       <w:r>
         <w:rPr>
@@ -6254,83 +6194,7 @@
         <w:rPr>
           <w:noProof/>
         </w:rPr>
-        <w:t>21</w:t>
-      </w:r>
-      <w:r>
-        <w:rPr>
-          <w:noProof/>
-        </w:rPr>
-        <w:fldChar w:fldCharType="end"/>
-      </w:r>
-    </w:p>
-    <w:p>
-      <w:pPr>
-        <w:pStyle w:val="ndicedeilustraes"/>
-        <w:tabs>
-          <w:tab w:val="right" w:leader="dot" w:pos="10790"/>
-        </w:tabs>
-        <w:rPr>
-          <w:rFonts w:asciiTheme="minorHAnsi" w:eastAsiaTheme="minorEastAsia" w:hAnsiTheme="minorHAnsi" w:cstheme="minorBidi"/>
-          <w:noProof/>
-          <w:sz w:val="22"/>
-          <w:szCs w:val="22"/>
-          <w:lang w:eastAsia="pt-BR"/>
-        </w:rPr>
-      </w:pPr>
-      <w:r>
-        <w:rPr>
-          <w:b/>
-          <w:noProof/>
-        </w:rPr>
-        <w:t>Figura 16 -</w:t>
-      </w:r>
-      <w:r>
-        <w:rPr>
-          <w:i/>
-          <w:noProof/>
-        </w:rPr>
-        <w:t xml:space="preserve"> </w:t>
-      </w:r>
-      <w:r>
-        <w:rPr>
-          <w:noProof/>
-        </w:rPr>
-        <w:t>Cronograma.</w:t>
-      </w:r>
-      <w:r>
-        <w:rPr>
-          <w:noProof/>
-        </w:rPr>
-        <w:tab/>
-      </w:r>
-      <w:r>
-        <w:rPr>
-          <w:noProof/>
-        </w:rPr>
-        <w:fldChar w:fldCharType="begin"/>
-      </w:r>
-      <w:r>
-        <w:rPr>
-          <w:noProof/>
-        </w:rPr>
-        <w:instrText xml:space="preserve"> PAGEREF _Toc507005236 \h </w:instrText>
-      </w:r>
-      <w:r>
-        <w:rPr>
-          <w:noProof/>
-        </w:rPr>
-      </w:r>
-      <w:r>
-        <w:rPr>
-          <w:noProof/>
-        </w:rPr>
-        <w:fldChar w:fldCharType="separate"/>
-      </w:r>
-      <w:r>
-        <w:rPr>
-          <w:noProof/>
-        </w:rPr>
-        <w:t>22</w:t>
+        <w:t>24</w:t>
       </w:r>
       <w:r>
         <w:rPr>
@@ -6373,12 +6237,12 @@
           <w:docGrid w:linePitch="360"/>
         </w:sectPr>
       </w:pPr>
-      <w:bookmarkStart w:id="3" w:name="_Toc507005240"/>
+      <w:bookmarkStart w:id="4" w:name="_Toc507005240"/>
       <w:r>
         <w:lastRenderedPageBreak/>
         <w:t>Lista de Tabelas</w:t>
       </w:r>
-      <w:bookmarkEnd w:id="3"/>
+      <w:bookmarkEnd w:id="4"/>
     </w:p>
     <w:p>
       <w:pPr>
@@ -6395,6 +6259,7 @@
         </w:rPr>
       </w:pPr>
       <w:r>
+        <w:lastRenderedPageBreak/>
         <w:fldChar w:fldCharType="begin"/>
       </w:r>
       <w:r>
@@ -6977,12 +6842,12 @@
       <w:pPr>
         <w:pStyle w:val="Ttulo1"/>
       </w:pPr>
-      <w:bookmarkStart w:id="4" w:name="_Toc507005241"/>
+      <w:bookmarkStart w:id="5" w:name="_Toc507005241"/>
       <w:r>
         <w:lastRenderedPageBreak/>
         <w:t>Introdução</w:t>
       </w:r>
-      <w:bookmarkEnd w:id="4"/>
+      <w:bookmarkEnd w:id="5"/>
       <w:r>
         <w:t xml:space="preserve"> </w:t>
       </w:r>
@@ -6994,11 +6859,11 @@
           <w:color w:val="000000"/>
         </w:rPr>
       </w:pPr>
-      <w:bookmarkStart w:id="5" w:name="_Toc507005242"/>
+      <w:bookmarkStart w:id="6" w:name="_Toc507005242"/>
       <w:r>
         <w:t>Definições, Acrônimos e Abreviaturas</w:t>
       </w:r>
-      <w:bookmarkEnd w:id="5"/>
+      <w:bookmarkEnd w:id="6"/>
     </w:p>
     <w:p>
       <w:pPr>
@@ -7010,7 +6875,7 @@
           <w:color w:val="000000"/>
         </w:rPr>
       </w:pPr>
-      <w:bookmarkStart w:id="6" w:name="_Ref208915676"/>
+      <w:bookmarkStart w:id="7" w:name="_Ref208915676"/>
       <w:r>
         <w:rPr>
           <w:rFonts w:ascii="Arial" w:hAnsi="Arial" w:cs="Arial"/>
@@ -7215,7 +7080,7 @@
         <w:t xml:space="preserve"> Meio que permite a transmissão de dados entre computadores.</w:t>
       </w:r>
     </w:p>
-    <w:bookmarkEnd w:id="6"/>
+    <w:bookmarkEnd w:id="7"/>
     <w:p>
       <w:pPr>
         <w:jc w:val="both"/>
@@ -7260,22 +7125,22 @@
       <w:pPr>
         <w:pStyle w:val="Ttulo1"/>
       </w:pPr>
-      <w:bookmarkStart w:id="7" w:name="_Toc507005243"/>
+      <w:bookmarkStart w:id="8" w:name="_Toc507005243"/>
       <w:r>
         <w:lastRenderedPageBreak/>
         <w:t>Visão geral</w:t>
       </w:r>
-      <w:bookmarkEnd w:id="7"/>
+      <w:bookmarkEnd w:id="8"/>
     </w:p>
     <w:p>
       <w:pPr>
         <w:pStyle w:val="Ttulo2"/>
       </w:pPr>
-      <w:bookmarkStart w:id="8" w:name="_Toc507005244"/>
+      <w:bookmarkStart w:id="9" w:name="_Toc507005244"/>
       <w:r>
         <w:t>Introdução</w:t>
       </w:r>
-      <w:bookmarkEnd w:id="8"/>
+      <w:bookmarkEnd w:id="9"/>
     </w:p>
     <w:p>
       <w:pPr>
@@ -7407,7 +7272,7 @@
           <w:i w:val="0"/>
         </w:rPr>
       </w:pPr>
-      <w:bookmarkStart w:id="9" w:name="_Toc507005221"/>
+      <w:bookmarkStart w:id="10" w:name="_Toc507107293"/>
       <w:r>
         <w:rPr>
           <w:b/>
@@ -7479,7 +7344,7 @@
         </w:rPr>
         <w:t>Logotipo da empresa.</w:t>
       </w:r>
-      <w:bookmarkEnd w:id="9"/>
+      <w:bookmarkEnd w:id="10"/>
     </w:p>
     <w:p>
       <w:pPr>
@@ -7521,11 +7386,11 @@
           <w:color w:val="000000"/>
         </w:rPr>
       </w:pPr>
-      <w:bookmarkStart w:id="10" w:name="_Toc507005245"/>
+      <w:bookmarkStart w:id="11" w:name="_Toc507005245"/>
       <w:r>
         <w:t>Escopo</w:t>
       </w:r>
-      <w:bookmarkEnd w:id="10"/>
+      <w:bookmarkEnd w:id="11"/>
     </w:p>
     <w:p>
       <w:pPr>
@@ -7595,13 +7460,20 @@
         <w:pStyle w:val="NormalWeb"/>
         <w:ind w:left="708" w:firstLine="708"/>
         <w:rPr>
+          <w:i/>
+          <w:color w:val="000000"/>
+        </w:rPr>
+      </w:pPr>
+      <w:r>
+        <w:rPr>
           <w:rFonts w:ascii="Times New Roman" w:eastAsia="Times New Roman" w:hAnsi="Times New Roman" w:cs="Times New Roman"/>
           <w:color w:val="000000"/>
           <w:sz w:val="24"/>
           <w:szCs w:val="20"/>
           <w:lang w:eastAsia="zh-CN"/>
         </w:rPr>
-      </w:pPr>
+        <w:t>Permite que o gerente, ao iniciar a fabricação de um novo lote, possa fazer os pedidos de materiais, contratar uma transportadora e verificar se os novos carros foram entregues</w:t>
+      </w:r>
       <w:r>
         <w:rPr>
           <w:rFonts w:ascii="Times New Roman" w:eastAsia="Times New Roman" w:hAnsi="Times New Roman" w:cs="Times New Roman"/>
@@ -7610,41 +7482,19 @@
           <w:szCs w:val="20"/>
           <w:lang w:eastAsia="zh-CN"/>
         </w:rPr>
-        <w:t>Permite que o gerente, ao iniciar a fabricação de um novo lote, possa fazer os pedidos de materiais, contratar uma transportadora e verificar se os novos carros foram entregues corretamente na concessionária.</w:t>
-      </w:r>
-    </w:p>
-    <w:p>
-      <w:pPr>
-        <w:pStyle w:val="Comment"/>
-        <w:ind w:firstLine="708"/>
-        <w:rPr>
-          <w:i w:val="0"/>
+        <w:t xml:space="preserve"> corretamente na concessionária, conforme exem</w:t>
+      </w:r>
+      <w:r>
+        <w:rPr>
           <w:color w:val="000000"/>
         </w:rPr>
-      </w:pPr>
-    </w:p>
-    <w:p>
-      <w:pPr>
-        <w:pStyle w:val="Comment"/>
-        <w:ind w:firstLine="708"/>
-        <w:rPr>
-          <w:i w:val="0"/>
+        <w:t>plifica a Figura 2</w:t>
+      </w:r>
+      <w:r>
+        <w:rPr>
           <w:color w:val="000000"/>
         </w:rPr>
-      </w:pPr>
-      <w:r>
-        <w:rPr>
-          <w:i w:val="0"/>
-          <w:color w:val="000000"/>
-        </w:rPr>
-        <w:t xml:space="preserve">... </w:t>
-      </w:r>
-      <w:r>
-        <w:rPr>
-          <w:i w:val="0"/>
-          <w:color w:val="000000"/>
-        </w:rPr>
-        <w:t>conforme exemplifica a Figura 1.</w:t>
+        <w:t>.</w:t>
       </w:r>
     </w:p>
     <w:p>
@@ -7671,10 +7521,10 @@
         </w:rPr>
         <w:lastRenderedPageBreak/>
         <w:drawing>
-          <wp:inline distT="0" distB="0" distL="0" distR="0" wp14:anchorId="10F06C8B" wp14:editId="10F06C8C">
-            <wp:extent cx="4261485" cy="3002280"/>
-            <wp:effectExtent l="0" t="0" r="5715" b="7620"/>
-            <wp:docPr id="1" name="irc_mi" descr="Tech_Backup"/>
+          <wp:inline distT="0" distB="0" distL="0" distR="0" wp14:anchorId="4F7E49BD" wp14:editId="51D49FC5">
+            <wp:extent cx="6591300" cy="3124200"/>
+            <wp:effectExtent l="0" t="0" r="0" b="0"/>
+            <wp:docPr id="23" name="Imagem 23" descr="C:\Users\Usuário\git\Engenharia-de-Software-II\Diagrama escopo.png"/>
             <wp:cNvGraphicFramePr>
               <a:graphicFrameLocks xmlns:a="http://schemas.openxmlformats.org/drawingml/2006/main" noChangeAspect="1"/>
             </wp:cNvGraphicFramePr>
@@ -7682,7 +7532,7 @@
               <a:graphicData uri="http://schemas.openxmlformats.org/drawingml/2006/picture">
                 <pic:pic xmlns:pic="http://schemas.openxmlformats.org/drawingml/2006/picture">
                   <pic:nvPicPr>
-                    <pic:cNvPr id="0" name="irc_mi" descr="Tech_Backup"/>
+                    <pic:cNvPr id="0" name="Picture 1" descr="C:\Users\Usuário\git\Engenharia-de-Software-II\Diagrama escopo.png"/>
                     <pic:cNvPicPr>
                       <a:picLocks noChangeAspect="1" noChangeArrowheads="1"/>
                     </pic:cNvPicPr>
@@ -7703,7 +7553,7 @@
                   <pic:spPr bwMode="auto">
                     <a:xfrm>
                       <a:off x="0" y="0"/>
-                      <a:ext cx="4261485" cy="3002280"/>
+                      <a:ext cx="6591300" cy="3124200"/>
                     </a:xfrm>
                     <a:prstGeom prst="rect">
                       <a:avLst/>
@@ -7727,8 +7577,8 @@
           <w:i w:val="0"/>
         </w:rPr>
       </w:pPr>
-      <w:bookmarkStart w:id="11" w:name="_Toc459887108"/>
-      <w:bookmarkStart w:id="12" w:name="_Toc507005222"/>
+      <w:bookmarkStart w:id="12" w:name="_Toc459887108"/>
+      <w:bookmarkStart w:id="13" w:name="_Toc507107294"/>
       <w:r>
         <w:rPr>
           <w:b/>
@@ -7786,14 +7636,14 @@
         </w:rPr>
         <w:t>Exemplo da implementação</w:t>
       </w:r>
-      <w:bookmarkEnd w:id="11"/>
+      <w:bookmarkEnd w:id="12"/>
       <w:r>
         <w:rPr>
           <w:i w:val="0"/>
         </w:rPr>
         <w:t>.</w:t>
       </w:r>
-      <w:bookmarkEnd w:id="12"/>
+      <w:bookmarkEnd w:id="13"/>
     </w:p>
     <w:p>
       <w:pPr>
@@ -7810,11 +7660,11 @@
           <w:color w:val="000000"/>
         </w:rPr>
       </w:pPr>
-      <w:bookmarkStart w:id="13" w:name="_Toc507005246"/>
+      <w:bookmarkStart w:id="14" w:name="_Toc507005246"/>
       <w:r>
         <w:t>Descrição de funcionamento</w:t>
       </w:r>
-      <w:bookmarkEnd w:id="13"/>
+      <w:bookmarkEnd w:id="14"/>
     </w:p>
     <w:p>
       <w:pPr>
@@ -7899,7 +7749,7 @@
           <w:szCs w:val="20"/>
           <w:lang w:eastAsia="zh-CN"/>
         </w:rPr>
-        <w:t xml:space="preserve">Os gerentes cadastram os carros que são produzidos e suas matérias-primas, as empresas conveniadas e os operadores do sistema, </w:t>
+        <w:t xml:space="preserve">Os gerentes </w:t>
       </w:r>
       <w:r>
         <w:rPr>
@@ -7909,7 +7759,7 @@
           <w:szCs w:val="20"/>
           <w:lang w:eastAsia="zh-CN"/>
         </w:rPr>
-        <w:t>além</w:t>
+        <w:t>possuem controle sobre</w:t>
       </w:r>
       <w:r>
         <w:rPr>
@@ -7919,13 +7769,9 @@
           <w:szCs w:val="20"/>
           <w:lang w:eastAsia="zh-CN"/>
         </w:rPr>
-        <w:t xml:space="preserve"> de gerar relatórios.</w:t>
-      </w:r>
-    </w:p>
-    <w:p>
-      <w:pPr>
-        <w:pStyle w:val="NormalWeb"/>
-        <w:ind w:left="708" w:firstLine="708"/>
+        <w:t xml:space="preserve"> os carros que são produzidos e suas matérias-primas, as empresas conveniadas e os operadores do sistema, </w:t>
+      </w:r>
+      <w:r>
         <w:rPr>
           <w:rFonts w:ascii="Times New Roman" w:eastAsia="Times New Roman" w:hAnsi="Times New Roman" w:cs="Times New Roman"/>
           <w:color w:val="000000"/>
@@ -7933,7 +7779,8 @@
           <w:szCs w:val="20"/>
           <w:lang w:eastAsia="zh-CN"/>
         </w:rPr>
-      </w:pPr>
+        <w:t>além</w:t>
+      </w:r>
       <w:r>
         <w:rPr>
           <w:rFonts w:ascii="Times New Roman" w:eastAsia="Times New Roman" w:hAnsi="Times New Roman" w:cs="Times New Roman"/>
@@ -7942,13 +7789,9 @@
           <w:szCs w:val="20"/>
           <w:lang w:eastAsia="zh-CN"/>
         </w:rPr>
-        <w:t>Fornecedores são responsáveis por enviar a matéria-prima para a produção dos carros, eles poderão visualizar os pedidos da fabricante e os estados (se o material já chegou, está em transporte ou se está atrasado)</w:t>
-      </w:r>
-    </w:p>
-    <w:p>
-      <w:pPr>
-        <w:pStyle w:val="NormalWeb"/>
-        <w:ind w:left="708" w:firstLine="708"/>
+        <w:t xml:space="preserve"> de gerar relatórios</w:t>
+      </w:r>
+      <w:r>
         <w:rPr>
           <w:rFonts w:ascii="Times New Roman" w:eastAsia="Times New Roman" w:hAnsi="Times New Roman" w:cs="Times New Roman"/>
           <w:color w:val="000000"/>
@@ -7956,7 +7799,8 @@
           <w:szCs w:val="20"/>
           <w:lang w:eastAsia="zh-CN"/>
         </w:rPr>
-      </w:pPr>
+        <w:t xml:space="preserve"> e gerenciar os pedidos</w:t>
+      </w:r>
       <w:r>
         <w:rPr>
           <w:rFonts w:ascii="Times New Roman" w:eastAsia="Times New Roman" w:hAnsi="Times New Roman" w:cs="Times New Roman"/>
@@ -7965,13 +7809,15 @@
           <w:szCs w:val="20"/>
           <w:lang w:eastAsia="zh-CN"/>
         </w:rPr>
-        <w:t>Transportadoras receberão os produtos em datas definidas e levarão até o local definido para as concessionárias.</w:t>
+        <w:t>.</w:t>
       </w:r>
     </w:p>
     <w:p>
       <w:pPr>
         <w:pStyle w:val="NormalWeb"/>
         <w:ind w:left="708" w:firstLine="708"/>
+      </w:pPr>
+      <w:r>
         <w:rPr>
           <w:rFonts w:ascii="Times New Roman" w:eastAsia="Times New Roman" w:hAnsi="Times New Roman" w:cs="Times New Roman"/>
           <w:color w:val="000000"/>
@@ -7979,199 +7825,7 @@
           <w:szCs w:val="20"/>
           <w:lang w:eastAsia="zh-CN"/>
         </w:rPr>
-      </w:pPr>
-      <w:r>
-        <w:rPr>
-          <w:rFonts w:ascii="Times New Roman" w:eastAsia="Times New Roman" w:hAnsi="Times New Roman" w:cs="Times New Roman"/>
-          <w:color w:val="000000"/>
-          <w:sz w:val="24"/>
-          <w:szCs w:val="20"/>
-          <w:lang w:eastAsia="zh-CN"/>
-        </w:rPr>
-        <w:t>Concessionárias receberão os carros e comunicarão se os carros já chegaram ou se estão atrasados.</w:t>
-      </w:r>
-    </w:p>
-    <w:p>
-      <w:pPr>
-        <w:pStyle w:val="NormalWeb"/>
-        <w:ind w:left="708" w:firstLine="708"/>
-        <w:rPr>
-          <w:rFonts w:ascii="Times New Roman" w:eastAsia="Times New Roman" w:hAnsi="Times New Roman" w:cs="Times New Roman"/>
-          <w:color w:val="000000"/>
-          <w:sz w:val="24"/>
-          <w:szCs w:val="20"/>
-          <w:lang w:eastAsia="zh-CN"/>
-        </w:rPr>
-      </w:pPr>
-      <w:r>
-        <w:rPr>
-          <w:rFonts w:ascii="Times New Roman" w:eastAsia="Times New Roman" w:hAnsi="Times New Roman" w:cs="Times New Roman"/>
-          <w:color w:val="000000"/>
-          <w:sz w:val="24"/>
-          <w:szCs w:val="20"/>
-          <w:lang w:eastAsia="zh-CN"/>
-        </w:rPr>
-        <w:t>Os operadores do sistema serão responsáveis por dizer para as fornecedoras quantos materiais serão necessários e as datas, comunicarão as transportadoras de quantos carros serão enviados a data e o local.</w:t>
-      </w:r>
-    </w:p>
-    <w:p>
-      <w:pPr>
-        <w:pStyle w:val="Comment"/>
-        <w:keepNext/>
-      </w:pPr>
-      <w:r>
-        <w:rPr>
-          <w:noProof/>
-          <w:lang w:eastAsia="pt-BR"/>
-        </w:rPr>
-        <w:lastRenderedPageBreak/>
-        <w:drawing>
-          <wp:inline distT="0" distB="0" distL="0" distR="0" wp14:anchorId="10F06C8D" wp14:editId="10F06C8E">
-            <wp:extent cx="5132705" cy="3269615"/>
-            <wp:effectExtent l="0" t="0" r="0" b="6985"/>
-            <wp:docPr id="2" name="irc_mi" descr="backup-over-the-internet"/>
-            <wp:cNvGraphicFramePr>
-              <a:graphicFrameLocks xmlns:a="http://schemas.openxmlformats.org/drawingml/2006/main" noChangeAspect="1"/>
-            </wp:cNvGraphicFramePr>
-            <a:graphic xmlns:a="http://schemas.openxmlformats.org/drawingml/2006/main">
-              <a:graphicData uri="http://schemas.openxmlformats.org/drawingml/2006/picture">
-                <pic:pic xmlns:pic="http://schemas.openxmlformats.org/drawingml/2006/picture">
-                  <pic:nvPicPr>
-                    <pic:cNvPr id="0" name="irc_mi" descr="backup-over-the-internet"/>
-                    <pic:cNvPicPr>
-                      <a:picLocks noChangeAspect="1" noChangeArrowheads="1"/>
-                    </pic:cNvPicPr>
-                  </pic:nvPicPr>
-                  <pic:blipFill>
-                    <a:blip r:embed="rId20">
-                      <a:extLst>
-                        <a:ext uri="{28A0092B-C50C-407E-A947-70E740481C1C}">
-                          <a14:useLocalDpi xmlns:a14="http://schemas.microsoft.com/office/drawing/2010/main" val="0"/>
-                        </a:ext>
-                      </a:extLst>
-                    </a:blip>
-                    <a:srcRect/>
-                    <a:stretch>
-                      <a:fillRect/>
-                    </a:stretch>
-                  </pic:blipFill>
-                  <pic:spPr bwMode="auto">
-                    <a:xfrm>
-                      <a:off x="0" y="0"/>
-                      <a:ext cx="5132705" cy="3269615"/>
-                    </a:xfrm>
-                    <a:prstGeom prst="rect">
-                      <a:avLst/>
-                    </a:prstGeom>
-                    <a:noFill/>
-                    <a:ln>
-                      <a:noFill/>
-                    </a:ln>
-                  </pic:spPr>
-                </pic:pic>
-              </a:graphicData>
-            </a:graphic>
-          </wp:inline>
-        </w:drawing>
-      </w:r>
-    </w:p>
-    <w:p>
-      <w:pPr>
-        <w:pStyle w:val="Legenda"/>
-        <w:rPr>
-          <w:i w:val="0"/>
-          <w:color w:val="000000"/>
-        </w:rPr>
-      </w:pPr>
-      <w:bookmarkStart w:id="14" w:name="_Toc459887109"/>
-      <w:bookmarkStart w:id="15" w:name="_Toc507005223"/>
-      <w:r>
-        <w:rPr>
-          <w:b/>
-          <w:i w:val="0"/>
-        </w:rPr>
-        <w:t xml:space="preserve">Figura </w:t>
-      </w:r>
-      <w:r>
-        <w:rPr>
-          <w:b/>
-          <w:i w:val="0"/>
-        </w:rPr>
-        <w:fldChar w:fldCharType="begin"/>
-      </w:r>
-      <w:r>
-        <w:rPr>
-          <w:b/>
-          <w:i w:val="0"/>
-        </w:rPr>
-        <w:instrText xml:space="preserve"> SEQ "Figura" \*Arabic </w:instrText>
-      </w:r>
-      <w:r>
-        <w:rPr>
-          <w:b/>
-          <w:i w:val="0"/>
-        </w:rPr>
-        <w:fldChar w:fldCharType="separate"/>
-      </w:r>
-      <w:r>
-        <w:rPr>
-          <w:b/>
-          <w:i w:val="0"/>
-          <w:noProof/>
-        </w:rPr>
-        <w:t>3</w:t>
-      </w:r>
-      <w:r>
-        <w:rPr>
-          <w:b/>
-          <w:i w:val="0"/>
-          <w:noProof/>
-        </w:rPr>
-        <w:fldChar w:fldCharType="end"/>
-      </w:r>
-      <w:r>
-        <w:rPr>
-          <w:b/>
-          <w:i w:val="0"/>
-        </w:rPr>
-        <w:t xml:space="preserve"> -</w:t>
-      </w:r>
-      <w:r>
-        <w:rPr>
-          <w:i w:val="0"/>
-        </w:rPr>
-        <w:t xml:space="preserve"> Diagrama do </w:t>
-      </w:r>
-      <w:r>
-        <w:rPr>
-          <w:i w:val="0"/>
-        </w:rPr>
-        <w:t>&lt;Projeto&gt;</w:t>
-      </w:r>
-      <w:r>
-        <w:rPr>
-          <w:i w:val="0"/>
-        </w:rPr>
-        <w:t>.</w:t>
-      </w:r>
-      <w:bookmarkEnd w:id="14"/>
-      <w:bookmarkEnd w:id="15"/>
-    </w:p>
-    <w:p>
-      <w:pPr>
-        <w:pStyle w:val="Comment"/>
-        <w:ind w:firstLine="708"/>
-        <w:rPr>
-          <w:i w:val="0"/>
-          <w:color w:val="000000"/>
-        </w:rPr>
-      </w:pPr>
-      <w:r>
-        <w:rPr>
-          <w:i w:val="0"/>
-          <w:color w:val="000000"/>
-        </w:rPr>
-        <w:t>segue o fluxograma abaixo:</w:t>
+        <w:t>Os operadores do sistema possuirão a mesma funcionalidade que os gerentes, porém, não poderão cadastrar outros operadores, como mostra o fluxograma a seguir.</w:t>
       </w:r>
     </w:p>
     <w:p>
@@ -8194,23 +7848,10 @@
         <w:ind w:firstLine="708"/>
         <w:jc w:val="center"/>
       </w:pPr>
-    </w:p>
-    <w:p>
-      <w:pPr>
-        <w:pStyle w:val="Comment"/>
-        <w:ind w:firstLine="708"/>
-        <w:jc w:val="center"/>
-      </w:pPr>
-    </w:p>
-    <w:p>
-      <w:pPr>
-        <w:pStyle w:val="Comment"/>
-        <w:ind w:firstLine="708"/>
-        <w:jc w:val="center"/>
-      </w:pPr>
-      <w:r>
-        <w:rPr>
-          <w:noProof/>
+      <w:r>
+        <w:rPr>
+          <w:noProof/>
+          <w:lang w:eastAsia="pt-BR"/>
         </w:rPr>
         <w:drawing>
           <wp:anchor distT="0" distB="0" distL="114300" distR="114300" simplePos="0" relativeHeight="251637248" behindDoc="1" locked="0" layoutInCell="1" allowOverlap="1" wp14:anchorId="65FFB9F8" wp14:editId="3E36069A">
@@ -8236,7 +7877,7 @@
                     <pic:cNvPicPr/>
                   </pic:nvPicPr>
                   <pic:blipFill>
-                    <a:blip r:embed="rId21">
+                    <a:blip r:embed="rId20">
                       <a:extLst>
                         <a:ext uri="{28A0092B-C50C-407E-A947-70E740481C1C}">
                           <a14:useLocalDpi xmlns:a14="http://schemas.microsoft.com/office/drawing/2010/main" val="0"/>
@@ -8265,6 +7906,7 @@
       <w:r>
         <w:rPr>
           <w:noProof/>
+          <w:lang w:eastAsia="pt-BR"/>
         </w:rPr>
         <w:drawing>
           <wp:anchor distT="0" distB="0" distL="114300" distR="114300" simplePos="0" relativeHeight="251603456" behindDoc="1" locked="0" layoutInCell="1" allowOverlap="1" wp14:anchorId="523A37B1" wp14:editId="592181F7">
@@ -8290,7 +7932,7 @@
                     <pic:cNvPicPr/>
                   </pic:nvPicPr>
                   <pic:blipFill>
-                    <a:blip r:embed="rId22">
+                    <a:blip r:embed="rId21">
                       <a:extLst>
                         <a:ext uri="{28A0092B-C50C-407E-A947-70E740481C1C}">
                           <a14:useLocalDpi xmlns:a14="http://schemas.microsoft.com/office/drawing/2010/main" val="0"/>
@@ -8455,8 +8097,7 @@
           <w:i w:val="0"/>
         </w:rPr>
       </w:pPr>
-      <w:bookmarkStart w:id="16" w:name="_Toc459887110"/>
-      <w:bookmarkStart w:id="17" w:name="_Toc507005224"/>
+      <w:bookmarkStart w:id="15" w:name="_Toc459887110"/>
     </w:p>
     <w:p>
       <w:pPr>
@@ -8507,6 +8148,7 @@
           <w:b/>
           <w:i w:val="0"/>
           <w:noProof/>
+          <w:lang w:eastAsia="pt-BR"/>
         </w:rPr>
         <w:drawing>
           <wp:anchor distT="0" distB="0" distL="114300" distR="114300" simplePos="0" relativeHeight="251646464" behindDoc="1" locked="0" layoutInCell="1" allowOverlap="1" wp14:anchorId="0954A83C" wp14:editId="577C1225">
@@ -8532,7 +8174,7 @@
                     <pic:cNvPicPr/>
                   </pic:nvPicPr>
                   <pic:blipFill>
-                    <a:blip r:embed="rId23">
+                    <a:blip r:embed="rId22">
                       <a:extLst>
                         <a:ext uri="{28A0092B-C50C-407E-A947-70E740481C1C}">
                           <a14:useLocalDpi xmlns:a14="http://schemas.microsoft.com/office/drawing/2010/main" val="0"/>
@@ -8567,6 +8209,7 @@
       <w:r>
         <w:rPr>
           <w:noProof/>
+          <w:lang w:eastAsia="pt-BR"/>
         </w:rPr>
         <w:drawing>
           <wp:anchor distT="0" distB="0" distL="114300" distR="114300" simplePos="0" relativeHeight="251623936" behindDoc="1" locked="0" layoutInCell="1" allowOverlap="1" wp14:anchorId="75B9F0FC" wp14:editId="2368B71B">
@@ -8592,7 +8235,7 @@
                     <pic:cNvPicPr/>
                   </pic:nvPicPr>
                   <pic:blipFill>
-                    <a:blip r:embed="rId24">
+                    <a:blip r:embed="rId23">
                       <a:extLst>
                         <a:ext uri="{28A0092B-C50C-407E-A947-70E740481C1C}">
                           <a14:useLocalDpi xmlns:a14="http://schemas.microsoft.com/office/drawing/2010/main" val="0"/>
@@ -8740,6 +8383,7 @@
           <w:b/>
           <w:i w:val="0"/>
           <w:noProof/>
+          <w:lang w:eastAsia="pt-BR"/>
         </w:rPr>
         <w:drawing>
           <wp:anchor distT="0" distB="0" distL="114300" distR="114300" simplePos="0" relativeHeight="251698688" behindDoc="1" locked="0" layoutInCell="1" allowOverlap="1" wp14:anchorId="54A6315A" wp14:editId="71D13897">
@@ -8765,7 +8409,7 @@
                     <pic:cNvPicPr/>
                   </pic:nvPicPr>
                   <pic:blipFill>
-                    <a:blip r:embed="rId25">
+                    <a:blip r:embed="rId24">
                       <a:extLst>
                         <a:ext uri="{28A0092B-C50C-407E-A947-70E740481C1C}">
                           <a14:useLocalDpi xmlns:a14="http://schemas.microsoft.com/office/drawing/2010/main" val="0"/>
@@ -8802,6 +8446,7 @@
           <w:b/>
           <w:i w:val="0"/>
           <w:noProof/>
+          <w:lang w:eastAsia="pt-BR"/>
         </w:rPr>
         <w:drawing>
           <wp:anchor distT="0" distB="0" distL="114300" distR="114300" simplePos="0" relativeHeight="251714048" behindDoc="1" locked="0" layoutInCell="1" allowOverlap="1" wp14:anchorId="32F01C54" wp14:editId="703BB233">
@@ -8827,7 +8472,7 @@
                     <pic:cNvPicPr/>
                   </pic:nvPicPr>
                   <pic:blipFill>
-                    <a:blip r:embed="rId26">
+                    <a:blip r:embed="rId25">
                       <a:extLst>
                         <a:ext uri="{28A0092B-C50C-407E-A947-70E740481C1C}">
                           <a14:useLocalDpi xmlns:a14="http://schemas.microsoft.com/office/drawing/2010/main" val="0"/>
@@ -8956,6 +8601,7 @@
           <w:b/>
           <w:i w:val="0"/>
           <w:noProof/>
+          <w:lang w:eastAsia="pt-BR"/>
         </w:rPr>
         <w:drawing>
           <wp:anchor distT="0" distB="0" distL="114300" distR="114300" simplePos="0" relativeHeight="251685376" behindDoc="1" locked="0" layoutInCell="1" allowOverlap="1" wp14:anchorId="59C95904" wp14:editId="59E8ABD5">
@@ -8981,7 +8627,7 @@
                     <pic:cNvPicPr/>
                   </pic:nvPicPr>
                   <pic:blipFill>
-                    <a:blip r:embed="rId27">
+                    <a:blip r:embed="rId26">
                       <a:extLst>
                         <a:ext uri="{28A0092B-C50C-407E-A947-70E740481C1C}">
                           <a14:useLocalDpi xmlns:a14="http://schemas.microsoft.com/office/drawing/2010/main" val="0"/>
@@ -9058,57 +8704,14 @@
           <w:i w:val="0"/>
         </w:rPr>
       </w:pPr>
-    </w:p>
-    <w:p>
-      <w:pPr>
-        <w:pStyle w:val="Legenda"/>
-        <w:rPr>
-          <w:b/>
-          <w:i w:val="0"/>
-        </w:rPr>
-      </w:pPr>
-    </w:p>
-    <w:p>
-      <w:pPr>
-        <w:pStyle w:val="Legenda"/>
-        <w:rPr>
-          <w:b/>
-          <w:i w:val="0"/>
-        </w:rPr>
-      </w:pPr>
-    </w:p>
-    <w:p>
-      <w:pPr>
-        <w:pStyle w:val="Legenda"/>
-        <w:rPr>
-          <w:b/>
-          <w:i w:val="0"/>
-        </w:rPr>
-      </w:pPr>
-    </w:p>
-    <w:p>
-      <w:pPr>
-        <w:pStyle w:val="Legenda"/>
-        <w:rPr>
-          <w:b/>
-          <w:i w:val="0"/>
-        </w:rPr>
-      </w:pPr>
-    </w:p>
-    <w:p>
-      <w:pPr>
-        <w:pStyle w:val="Legenda"/>
-        <w:rPr>
-          <w:b/>
-          <w:i w:val="0"/>
-        </w:rPr>
-      </w:pPr>
-      <w:r>
-        <w:rPr>
-          <w:b/>
-          <w:i w:val="0"/>
-          <w:noProof/>
-        </w:rPr>
+      <w:r>
+        <w:rPr>
+          <w:b/>
+          <w:i w:val="0"/>
+          <w:noProof/>
+          <w:lang w:eastAsia="pt-BR"/>
+        </w:rPr>
+        <w:lastRenderedPageBreak/>
         <w:drawing>
           <wp:anchor distT="0" distB="0" distL="114300" distR="114300" simplePos="0" relativeHeight="251668992" behindDoc="1" locked="0" layoutInCell="1" allowOverlap="1" wp14:anchorId="751690F9" wp14:editId="56667F36">
             <wp:simplePos x="0" y="0"/>
@@ -9133,7 +8736,7 @@
                     <pic:cNvPicPr/>
                   </pic:nvPicPr>
                   <pic:blipFill>
-                    <a:blip r:embed="rId28">
+                    <a:blip r:embed="rId27">
                       <a:extLst>
                         <a:ext uri="{28A0092B-C50C-407E-A947-70E740481C1C}">
                           <a14:useLocalDpi xmlns:a14="http://schemas.microsoft.com/office/drawing/2010/main" val="0"/>
@@ -9165,20 +8768,12 @@
           </wp:anchor>
         </w:drawing>
       </w:r>
-    </w:p>
-    <w:p>
-      <w:pPr>
-        <w:pStyle w:val="Legenda"/>
-        <w:rPr>
-          <w:b/>
-          <w:i w:val="0"/>
-        </w:rPr>
-      </w:pPr>
-      <w:r>
-        <w:rPr>
-          <w:b/>
-          <w:i w:val="0"/>
-          <w:noProof/>
+      <w:r>
+        <w:rPr>
+          <w:b/>
+          <w:i w:val="0"/>
+          <w:noProof/>
+          <w:lang w:eastAsia="pt-BR"/>
         </w:rPr>
         <w:drawing>
           <wp:anchor distT="0" distB="0" distL="114300" distR="114300" simplePos="0" relativeHeight="251717120" behindDoc="1" locked="0" layoutInCell="1" allowOverlap="1" wp14:anchorId="5738EE2D" wp14:editId="220993D6">
@@ -9204,7 +8799,7 @@
                     <pic:cNvPicPr/>
                   </pic:nvPicPr>
                   <pic:blipFill>
-                    <a:blip r:embed="rId27">
+                    <a:blip r:embed="rId26">
                       <a:extLst>
                         <a:ext uri="{28A0092B-C50C-407E-A947-70E740481C1C}">
                           <a14:useLocalDpi xmlns:a14="http://schemas.microsoft.com/office/drawing/2010/main" val="0"/>
@@ -9290,153 +8885,156 @@
           <w:i w:val="0"/>
         </w:rPr>
       </w:pPr>
-      <w:bookmarkStart w:id="18" w:name="_GoBack"/>
+    </w:p>
+    <w:p>
+      <w:pPr>
+        <w:pStyle w:val="Legenda"/>
+        <w:rPr>
+          <w:b/>
+          <w:i w:val="0"/>
+        </w:rPr>
+      </w:pPr>
+    </w:p>
+    <w:p>
+      <w:pPr>
+        <w:pStyle w:val="Legenda"/>
+        <w:rPr>
+          <w:b/>
+          <w:i w:val="0"/>
+        </w:rPr>
+      </w:pPr>
+    </w:p>
+    <w:p>
+      <w:pPr>
+        <w:pStyle w:val="Legenda"/>
+        <w:rPr>
+          <w:b/>
+          <w:i w:val="0"/>
+        </w:rPr>
+      </w:pPr>
+    </w:p>
+    <w:p>
+      <w:pPr>
+        <w:pStyle w:val="Legenda"/>
+        <w:rPr>
+          <w:b/>
+          <w:i w:val="0"/>
+        </w:rPr>
+      </w:pPr>
+    </w:p>
+    <w:p>
+      <w:pPr>
+        <w:pStyle w:val="Legenda"/>
+        <w:rPr>
+          <w:b/>
+          <w:i w:val="0"/>
+        </w:rPr>
+      </w:pPr>
+    </w:p>
+    <w:p>
+      <w:pPr>
+        <w:pStyle w:val="Legenda"/>
+        <w:rPr>
+          <w:i w:val="0"/>
+          <w:color w:val="000000"/>
+        </w:rPr>
+      </w:pPr>
+      <w:bookmarkStart w:id="16" w:name="_Toc459887109"/>
+      <w:bookmarkStart w:id="17" w:name="_Toc507005247"/>
+      <w:bookmarkStart w:id="18" w:name="_Toc507107295"/>
+      <w:bookmarkEnd w:id="15"/>
+      <w:r>
+        <w:rPr>
+          <w:b/>
+          <w:i w:val="0"/>
+        </w:rPr>
+        <w:t xml:space="preserve">Figura </w:t>
+      </w:r>
+      <w:r>
+        <w:rPr>
+          <w:b/>
+          <w:i w:val="0"/>
+        </w:rPr>
+        <w:fldChar w:fldCharType="begin"/>
+      </w:r>
+      <w:r>
+        <w:rPr>
+          <w:b/>
+          <w:i w:val="0"/>
+        </w:rPr>
+        <w:instrText xml:space="preserve"> SEQ "Figura" \*Arabic </w:instrText>
+      </w:r>
+      <w:r>
+        <w:rPr>
+          <w:b/>
+          <w:i w:val="0"/>
+        </w:rPr>
+        <w:fldChar w:fldCharType="separate"/>
+      </w:r>
+      <w:r>
+        <w:rPr>
+          <w:b/>
+          <w:i w:val="0"/>
+          <w:noProof/>
+        </w:rPr>
+        <w:t>3</w:t>
+      </w:r>
+      <w:r>
+        <w:rPr>
+          <w:b/>
+          <w:i w:val="0"/>
+          <w:noProof/>
+        </w:rPr>
+        <w:fldChar w:fldCharType="end"/>
+      </w:r>
+      <w:r>
+        <w:rPr>
+          <w:b/>
+          <w:i w:val="0"/>
+        </w:rPr>
+        <w:t xml:space="preserve"> </w:t>
+      </w:r>
+      <w:r>
+        <w:rPr>
+          <w:b/>
+          <w:i w:val="0"/>
+        </w:rPr>
+        <w:t>–</w:t>
+      </w:r>
+      <w:r>
+        <w:rPr>
+          <w:i w:val="0"/>
+        </w:rPr>
+        <w:t xml:space="preserve"> </w:t>
+      </w:r>
+      <w:bookmarkEnd w:id="16"/>
+      <w:r>
+        <w:rPr>
+          <w:i w:val="0"/>
+        </w:rPr>
+        <w:t>Fluxograma do CarMaker</w:t>
+      </w:r>
       <w:bookmarkEnd w:id="18"/>
     </w:p>
     <w:p>
       <w:pPr>
-        <w:pStyle w:val="Legenda"/>
-        <w:rPr>
-          <w:b/>
-          <w:i w:val="0"/>
-        </w:rPr>
-      </w:pPr>
-    </w:p>
-    <w:p>
-      <w:pPr>
-        <w:pStyle w:val="Legenda"/>
-        <w:rPr>
-          <w:b/>
-          <w:i w:val="0"/>
-        </w:rPr>
-      </w:pPr>
-    </w:p>
-    <w:p>
-      <w:pPr>
-        <w:pStyle w:val="Legenda"/>
-        <w:rPr>
-          <w:b/>
-          <w:i w:val="0"/>
-        </w:rPr>
-      </w:pPr>
-    </w:p>
-    <w:p>
-      <w:pPr>
-        <w:pStyle w:val="Legenda"/>
-        <w:rPr>
-          <w:b/>
-          <w:i w:val="0"/>
-        </w:rPr>
-      </w:pPr>
-    </w:p>
-    <w:p>
-      <w:pPr>
-        <w:pStyle w:val="Legenda"/>
-        <w:rPr>
-          <w:b/>
-          <w:i w:val="0"/>
-        </w:rPr>
-      </w:pPr>
-    </w:p>
-    <w:p>
-      <w:pPr>
-        <w:pStyle w:val="Legenda"/>
-        <w:rPr>
-          <w:i w:val="0"/>
-        </w:rPr>
-      </w:pPr>
-      <w:r>
-        <w:rPr>
-          <w:b/>
-          <w:i w:val="0"/>
-        </w:rPr>
-        <w:t xml:space="preserve">Figura </w:t>
-      </w:r>
-      <w:r>
-        <w:rPr>
-          <w:b/>
-          <w:i w:val="0"/>
-        </w:rPr>
-        <w:fldChar w:fldCharType="begin"/>
-      </w:r>
-      <w:r>
-        <w:rPr>
-          <w:b/>
-          <w:i w:val="0"/>
-        </w:rPr>
-        <w:instrText xml:space="preserve"> SEQ "Figura" \*Arabic </w:instrText>
-      </w:r>
-      <w:r>
-        <w:rPr>
-          <w:b/>
-          <w:i w:val="0"/>
-        </w:rPr>
-        <w:fldChar w:fldCharType="separate"/>
-      </w:r>
-      <w:r>
-        <w:rPr>
-          <w:b/>
-          <w:i w:val="0"/>
-          <w:noProof/>
-        </w:rPr>
-        <w:t>4</w:t>
-      </w:r>
-      <w:r>
-        <w:rPr>
-          <w:b/>
-          <w:i w:val="0"/>
-          <w:noProof/>
-        </w:rPr>
-        <w:fldChar w:fldCharType="end"/>
-      </w:r>
-      <w:r>
-        <w:rPr>
-          <w:b/>
-          <w:i w:val="0"/>
-        </w:rPr>
-        <w:t xml:space="preserve"> -</w:t>
-      </w:r>
-      <w:r>
-        <w:rPr>
-          <w:i w:val="0"/>
-        </w:rPr>
-        <w:t xml:space="preserve"> Fluxograma do </w:t>
-      </w:r>
-      <w:r>
-        <w:rPr>
-          <w:i w:val="0"/>
-        </w:rPr>
-        <w:t>&lt;Projeto&gt;</w:t>
-      </w:r>
-      <w:r>
-        <w:rPr>
-          <w:i w:val="0"/>
-        </w:rPr>
-        <w:t>.</w:t>
-      </w:r>
-      <w:bookmarkEnd w:id="16"/>
-      <w:bookmarkEnd w:id="17"/>
-    </w:p>
-    <w:p>
-      <w:pPr>
         <w:pStyle w:val="Ttulo1"/>
       </w:pPr>
-      <w:bookmarkStart w:id="19" w:name="_Toc507005247"/>
       <w:r>
         <w:lastRenderedPageBreak/>
         <w:t>Especificação de Requisitos</w:t>
       </w:r>
+      <w:bookmarkEnd w:id="17"/>
+    </w:p>
+    <w:p>
+      <w:pPr>
+        <w:pStyle w:val="Ttulo2"/>
+      </w:pPr>
+      <w:bookmarkStart w:id="19" w:name="_Toc507005248"/>
+      <w:r>
+        <w:t>Requisitos Funcionais</w:t>
+      </w:r>
       <w:bookmarkEnd w:id="19"/>
-    </w:p>
-    <w:p>
-      <w:pPr>
-        <w:pStyle w:val="Ttulo2"/>
-      </w:pPr>
-      <w:bookmarkStart w:id="20" w:name="_Toc507005248"/>
-      <w:r>
-        <w:t>Requisitos Funcionais</w:t>
-      </w:r>
-      <w:bookmarkEnd w:id="20"/>
       <w:r>
         <w:t xml:space="preserve"> </w:t>
       </w:r>
@@ -9446,7 +9044,7 @@
         <w:pStyle w:val="Ttulo3"/>
         <w:ind w:left="1560" w:hanging="851"/>
       </w:pPr>
-      <w:bookmarkStart w:id="21" w:name="_Toc507005249"/>
+      <w:bookmarkStart w:id="20" w:name="_Toc507005249"/>
       <w:r>
         <w:t>Req.</w:t>
       </w:r>
@@ -9470,7 +9068,7 @@
       <w:r>
         <w:t>Efetuar o cadastro dos clientes de acesso</w:t>
       </w:r>
-      <w:bookmarkEnd w:id="21"/>
+      <w:bookmarkEnd w:id="20"/>
     </w:p>
     <w:tbl>
       <w:tblPr>
@@ -9730,7 +9328,7 @@
           <w:i w:val="0"/>
         </w:rPr>
       </w:pPr>
-      <w:bookmarkStart w:id="22" w:name="_Toc507005284"/>
+      <w:bookmarkStart w:id="21" w:name="_Toc507005284"/>
       <w:r>
         <w:rPr>
           <w:b/>
@@ -9794,14 +9392,14 @@
         </w:rPr>
         <w:t>.</w:t>
       </w:r>
-      <w:bookmarkEnd w:id="22"/>
+      <w:bookmarkEnd w:id="21"/>
     </w:p>
     <w:p>
       <w:pPr>
         <w:pStyle w:val="Ttulo3"/>
         <w:ind w:left="1560" w:hanging="851"/>
       </w:pPr>
-      <w:bookmarkStart w:id="23" w:name="_Toc507005250"/>
+      <w:bookmarkStart w:id="22" w:name="_Toc507005250"/>
       <w:r>
         <w:t>Req.</w:t>
       </w:r>
@@ -9825,7 +9423,7 @@
       <w:r>
         <w:t>Exibir o relatório de backups</w:t>
       </w:r>
-      <w:bookmarkEnd w:id="23"/>
+      <w:bookmarkEnd w:id="22"/>
     </w:p>
     <w:tbl>
       <w:tblPr>
@@ -10081,7 +9679,7 @@
           <w:i w:val="0"/>
         </w:rPr>
       </w:pPr>
-      <w:bookmarkStart w:id="24" w:name="_Toc507005285"/>
+      <w:bookmarkStart w:id="23" w:name="_Toc507005285"/>
       <w:r>
         <w:rPr>
           <w:b/>
@@ -10151,19 +9749,19 @@
         </w:rPr>
         <w:t>.</w:t>
       </w:r>
-      <w:bookmarkEnd w:id="24"/>
+      <w:bookmarkEnd w:id="23"/>
     </w:p>
     <w:p>
       <w:pPr>
         <w:pStyle w:val="Ttulo2"/>
         <w:pageBreakBefore/>
       </w:pPr>
-      <w:bookmarkStart w:id="25" w:name="_Toc507005251"/>
+      <w:bookmarkStart w:id="24" w:name="_Toc507005251"/>
       <w:r>
         <w:lastRenderedPageBreak/>
         <w:t>Diagrama de Casos de Uso</w:t>
       </w:r>
-      <w:bookmarkEnd w:id="25"/>
+      <w:bookmarkEnd w:id="24"/>
     </w:p>
     <w:p>
       <w:pPr>
@@ -10193,7 +9791,7 @@
                     </pic:cNvPicPr>
                   </pic:nvPicPr>
                   <pic:blipFill>
-                    <a:blip r:embed="rId29">
+                    <a:blip r:embed="rId28">
                       <a:extLst>
                         <a:ext uri="{28A0092B-C50C-407E-A947-70E740481C1C}">
                           <a14:useLocalDpi xmlns:a14="http://schemas.microsoft.com/office/drawing/2010/main" val="0"/>
@@ -10232,8 +9830,8 @@
           <w:i w:val="0"/>
         </w:rPr>
       </w:pPr>
-      <w:bookmarkStart w:id="26" w:name="_Toc459887111"/>
-      <w:bookmarkStart w:id="27" w:name="_Toc507005225"/>
+      <w:bookmarkStart w:id="25" w:name="_Toc459887111"/>
+      <w:bookmarkStart w:id="26" w:name="_Toc507107296"/>
       <w:r>
         <w:rPr>
           <w:b/>
@@ -10268,7 +9866,7 @@
           <w:i w:val="0"/>
           <w:noProof/>
         </w:rPr>
-        <w:t>5</w:t>
+        <w:t>4</w:t>
       </w:r>
       <w:r>
         <w:rPr>
@@ -10328,73 +9926,73 @@
         </w:rPr>
         <w:t>.</w:t>
       </w:r>
+      <w:bookmarkEnd w:id="25"/>
       <w:bookmarkEnd w:id="26"/>
+    </w:p>
+    <w:p>
+      <w:pPr>
+        <w:pStyle w:val="Ttulo3"/>
+      </w:pPr>
+      <w:bookmarkStart w:id="27" w:name="_Toc364852096"/>
+      <w:bookmarkStart w:id="28" w:name="_Toc507005252"/>
+      <w:r>
+        <w:t>Descrição dos Atores</w:t>
+      </w:r>
       <w:bookmarkEnd w:id="27"/>
-    </w:p>
+      <w:bookmarkEnd w:id="28"/>
+    </w:p>
+    <w:p>
+      <w:pPr>
+        <w:ind w:left="708"/>
+        <w:rPr>
+          <w:b/>
+        </w:rPr>
+      </w:pPr>
+      <w:r>
+        <w:rPr>
+          <w:b/>
+        </w:rPr>
+        <w:t xml:space="preserve">A1 </w:t>
+      </w:r>
+      <w:r>
+        <w:rPr>
+          <w:b/>
+        </w:rPr>
+        <w:t>-</w:t>
+      </w:r>
+      <w:r>
+        <w:rPr>
+          <w:b/>
+        </w:rPr>
+        <w:t xml:space="preserve"> Administrador</w:t>
+      </w:r>
+    </w:p>
+    <w:p>
+      <w:pPr>
+        <w:ind w:left="708" w:firstLine="708"/>
+      </w:pPr>
+      <w:r>
+        <w:t xml:space="preserve">O Administrador tem acesso à </w:t>
+      </w:r>
+      <w:r>
+        <w:t>as funcionalidades</w:t>
+      </w:r>
+      <w:r>
+        <w:t xml:space="preserve"> de Manter Viagens, Reservar Viagem, Manter Clientes, Manter Funcionários.</w:t>
+      </w:r>
+    </w:p>
+    <w:p/>
     <w:p>
       <w:pPr>
         <w:pStyle w:val="Ttulo3"/>
       </w:pPr>
-      <w:bookmarkStart w:id="28" w:name="_Toc364852096"/>
-      <w:bookmarkStart w:id="29" w:name="_Toc507005252"/>
-      <w:r>
-        <w:t>Descrição dos Atores</w:t>
-      </w:r>
-      <w:bookmarkEnd w:id="28"/>
+      <w:bookmarkStart w:id="29" w:name="_Toc364852097"/>
+      <w:bookmarkStart w:id="30" w:name="_Toc507005253"/>
+      <w:r>
+        <w:t>Descrição dos Casos de Uso</w:t>
+      </w:r>
       <w:bookmarkEnd w:id="29"/>
-    </w:p>
-    <w:p>
-      <w:pPr>
-        <w:ind w:left="708"/>
-        <w:rPr>
-          <w:b/>
-        </w:rPr>
-      </w:pPr>
-      <w:r>
-        <w:rPr>
-          <w:b/>
-        </w:rPr>
-        <w:t xml:space="preserve">A1 </w:t>
-      </w:r>
-      <w:r>
-        <w:rPr>
-          <w:b/>
-        </w:rPr>
-        <w:t>-</w:t>
-      </w:r>
-      <w:r>
-        <w:rPr>
-          <w:b/>
-        </w:rPr>
-        <w:t xml:space="preserve"> Administrador</w:t>
-      </w:r>
-    </w:p>
-    <w:p>
-      <w:pPr>
-        <w:ind w:left="708" w:firstLine="708"/>
-      </w:pPr>
-      <w:r>
-        <w:t xml:space="preserve">O Administrador tem acesso à </w:t>
-      </w:r>
-      <w:r>
-        <w:t>as funcionalidades</w:t>
-      </w:r>
-      <w:r>
-        <w:t xml:space="preserve"> de Manter Viagens, Reservar Viagem, Manter Clientes, Manter Funcionários.</w:t>
-      </w:r>
-    </w:p>
-    <w:p/>
-    <w:p>
-      <w:pPr>
-        <w:pStyle w:val="Ttulo3"/>
-      </w:pPr>
-      <w:bookmarkStart w:id="30" w:name="_Toc364852097"/>
-      <w:bookmarkStart w:id="31" w:name="_Toc507005253"/>
-      <w:r>
-        <w:t>Descrição dos Casos de Uso</w:t>
-      </w:r>
       <w:bookmarkEnd w:id="30"/>
-      <w:bookmarkEnd w:id="31"/>
     </w:p>
     <w:p>
       <w:pPr>
@@ -10444,12 +10042,12 @@
         <w:pStyle w:val="Ttulo2"/>
         <w:pageBreakBefore/>
       </w:pPr>
-      <w:bookmarkStart w:id="32" w:name="_Toc507005254"/>
+      <w:bookmarkStart w:id="31" w:name="_Toc507005254"/>
       <w:r>
         <w:lastRenderedPageBreak/>
         <w:t>Fluxos de Eventos de Casos de Uso</w:t>
       </w:r>
-      <w:bookmarkEnd w:id="32"/>
+      <w:bookmarkEnd w:id="31"/>
     </w:p>
     <w:p>
       <w:pPr>
@@ -10460,20 +10058,18 @@
         </w:tabs>
         <w:ind w:left="426"/>
       </w:pPr>
-      <w:bookmarkStart w:id="33" w:name="_Toc422919006"/>
-      <w:bookmarkStart w:id="34" w:name="_Toc430302454"/>
-      <w:bookmarkStart w:id="35" w:name="_Toc507005255"/>
-      <w:proofErr w:type="spellStart"/>
+      <w:bookmarkStart w:id="32" w:name="_Toc422919006"/>
+      <w:bookmarkStart w:id="33" w:name="_Toc430302454"/>
+      <w:bookmarkStart w:id="34" w:name="_Toc507005255"/>
       <w:r>
         <w:t>Login</w:t>
       </w:r>
+      <w:bookmarkEnd w:id="32"/>
       <w:bookmarkEnd w:id="33"/>
+      <w:r>
+        <w:t xml:space="preserve"> do Administrador</w:t>
+      </w:r>
       <w:bookmarkEnd w:id="34"/>
-      <w:proofErr w:type="spellEnd"/>
-      <w:r>
-        <w:t xml:space="preserve"> do Administrador</w:t>
-      </w:r>
-      <w:bookmarkEnd w:id="35"/>
     </w:p>
     <w:p/>
     <w:tbl>
@@ -10542,19 +10138,11 @@
               <w:spacing w:before="0" w:after="0"/>
               <w:textAlignment w:val="baseline"/>
             </w:pPr>
-            <w:proofErr w:type="spellStart"/>
             <w:r>
               <w:rPr>
                 <w:rStyle w:val="spellingerror"/>
               </w:rPr>
-              <w:t>Login</w:t>
-            </w:r>
-            <w:proofErr w:type="spellEnd"/>
-            <w:r>
-              <w:rPr>
-                <w:rStyle w:val="spellingerror"/>
-              </w:rPr>
-              <w:t xml:space="preserve"> </w:t>
+              <w:t xml:space="preserve">Login </w:t>
             </w:r>
             <w:r>
               <w:rPr>
@@ -10640,19 +10228,11 @@
               </w:rPr>
               <w:t xml:space="preserve"> </w:t>
             </w:r>
-            <w:proofErr w:type="spellStart"/>
             <w:r>
               <w:rPr>
                 <w:rStyle w:val="normaltextrun"/>
               </w:rPr>
-              <w:t>Login</w:t>
-            </w:r>
-            <w:proofErr w:type="spellEnd"/>
-            <w:r>
-              <w:rPr>
-                <w:rStyle w:val="normaltextrun"/>
-              </w:rPr>
-              <w:t xml:space="preserve"> no software</w:t>
+              <w:t>Login no software</w:t>
             </w:r>
             <w:r>
               <w:rPr>
@@ -10708,19 +10288,11 @@
               <w:spacing w:before="0" w:after="0"/>
               <w:textAlignment w:val="baseline"/>
             </w:pPr>
-            <w:proofErr w:type="spellStart"/>
             <w:r>
               <w:rPr>
                 <w:rStyle w:val="spellingerror"/>
               </w:rPr>
-              <w:t>Login</w:t>
-            </w:r>
-            <w:proofErr w:type="spellEnd"/>
-            <w:r>
-              <w:rPr>
-                <w:rStyle w:val="spellingerror"/>
-              </w:rPr>
-              <w:t>.</w:t>
+              <w:t>Login.</w:t>
             </w:r>
           </w:p>
         </w:tc>
@@ -10845,19 +10417,11 @@
               </w:rPr>
               <w:t xml:space="preserve">ossuir um </w:t>
             </w:r>
-            <w:proofErr w:type="spellStart"/>
             <w:r>
               <w:rPr>
                 <w:rStyle w:val="spellingerror"/>
               </w:rPr>
-              <w:t>Login</w:t>
-            </w:r>
-            <w:proofErr w:type="spellEnd"/>
-            <w:r>
-              <w:rPr>
-                <w:rStyle w:val="spellingerror"/>
-              </w:rPr>
-              <w:t>.</w:t>
+              <w:t>Login.</w:t>
             </w:r>
           </w:p>
         </w:tc>
@@ -10908,19 +10472,11 @@
               <w:spacing w:before="0" w:after="0"/>
               <w:textAlignment w:val="baseline"/>
             </w:pPr>
-            <w:proofErr w:type="spellStart"/>
             <w:r>
               <w:rPr>
                 <w:rStyle w:val="spellingerror"/>
               </w:rPr>
-              <w:t>Login</w:t>
-            </w:r>
-            <w:proofErr w:type="spellEnd"/>
-            <w:r>
-              <w:rPr>
-                <w:rStyle w:val="spellingerror"/>
-              </w:rPr>
-              <w:t xml:space="preserve"> </w:t>
+              <w:t xml:space="preserve">Login </w:t>
             </w:r>
             <w:r>
               <w:rPr>
@@ -10972,19 +10528,11 @@
                 <w:rStyle w:val="normaltextrun"/>
               </w:rPr>
             </w:pPr>
-            <w:proofErr w:type="spellStart"/>
             <w:r>
               <w:rPr>
                 <w:rStyle w:val="spellingerror"/>
               </w:rPr>
-              <w:t>Login</w:t>
-            </w:r>
-            <w:proofErr w:type="spellEnd"/>
-            <w:r>
-              <w:rPr>
-                <w:rStyle w:val="spellingerror"/>
-              </w:rPr>
-              <w:t xml:space="preserve"> </w:t>
+              <w:t xml:space="preserve">Login </w:t>
             </w:r>
             <w:r>
               <w:rPr>
@@ -11236,21 +10784,7 @@
               <w:rPr>
                 <w:rStyle w:val="eop"/>
               </w:rPr>
-              <w:t xml:space="preserve">deseja fazer o </w:t>
-            </w:r>
-            <w:proofErr w:type="spellStart"/>
-            <w:r>
-              <w:rPr>
-                <w:rStyle w:val="eop"/>
-              </w:rPr>
-              <w:t>Login</w:t>
-            </w:r>
-            <w:proofErr w:type="spellEnd"/>
-            <w:r>
-              <w:rPr>
-                <w:rStyle w:val="eop"/>
-              </w:rPr>
-              <w:t>.</w:t>
+              <w:t>deseja fazer o Login.</w:t>
             </w:r>
           </w:p>
         </w:tc>
@@ -11272,19 +10806,11 @@
               </w:rPr>
               <w:t xml:space="preserve">2 - O sistema solicita o </w:t>
             </w:r>
-            <w:proofErr w:type="spellStart"/>
             <w:r>
               <w:rPr>
                 <w:rStyle w:val="spellingerror"/>
               </w:rPr>
-              <w:t>Login</w:t>
-            </w:r>
-            <w:proofErr w:type="spellEnd"/>
-            <w:r>
-              <w:rPr>
-                <w:rStyle w:val="spellingerror"/>
-              </w:rPr>
-              <w:t>.</w:t>
+              <w:t>Login.</w:t>
             </w:r>
           </w:p>
         </w:tc>
@@ -11324,21 +10850,7 @@
               <w:rPr>
                 <w:rStyle w:val="eop"/>
               </w:rPr>
-              <w:t xml:space="preserve">digita o </w:t>
-            </w:r>
-            <w:proofErr w:type="spellStart"/>
-            <w:r>
-              <w:rPr>
-                <w:rStyle w:val="eop"/>
-              </w:rPr>
-              <w:t>Login</w:t>
-            </w:r>
-            <w:proofErr w:type="spellEnd"/>
-            <w:r>
-              <w:rPr>
-                <w:rStyle w:val="eop"/>
-              </w:rPr>
-              <w:t>.</w:t>
+              <w:t>digita o Login.</w:t>
             </w:r>
           </w:p>
         </w:tc>
@@ -11358,21 +10870,7 @@
               <w:rPr>
                 <w:rStyle w:val="normaltextrun"/>
               </w:rPr>
-              <w:t xml:space="preserve">4 - O sistema verifica o </w:t>
-            </w:r>
-            <w:proofErr w:type="spellStart"/>
-            <w:r>
-              <w:rPr>
-                <w:rStyle w:val="normaltextrun"/>
-              </w:rPr>
-              <w:t>Login</w:t>
-            </w:r>
-            <w:proofErr w:type="spellEnd"/>
-            <w:r>
-              <w:rPr>
-                <w:rStyle w:val="normaltextrun"/>
-              </w:rPr>
-              <w:t>.</w:t>
+              <w:t>4 - O sistema verifica o Login.</w:t>
             </w:r>
           </w:p>
         </w:tc>
@@ -11425,19 +10923,11 @@
               </w:rPr>
               <w:t xml:space="preserve">5 - Se </w:t>
             </w:r>
-            <w:proofErr w:type="spellStart"/>
             <w:r>
               <w:rPr>
                 <w:rStyle w:val="spellingerror"/>
               </w:rPr>
-              <w:t>Login</w:t>
-            </w:r>
-            <w:proofErr w:type="spellEnd"/>
-            <w:r>
-              <w:rPr>
-                <w:rStyle w:val="spellingerror"/>
-              </w:rPr>
-              <w:t xml:space="preserve"> </w:t>
+              <w:t xml:space="preserve">Login </w:t>
             </w:r>
             <w:r>
               <w:rPr>
@@ -11606,19 +11096,11 @@
               </w:rPr>
               <w:t xml:space="preserve">1 - Sistema apresenta mensagem que o </w:t>
             </w:r>
-            <w:proofErr w:type="spellStart"/>
             <w:r>
               <w:rPr>
                 <w:rStyle w:val="spellingerror"/>
               </w:rPr>
-              <w:t>Login</w:t>
-            </w:r>
-            <w:proofErr w:type="spellEnd"/>
-            <w:r>
-              <w:rPr>
-                <w:rStyle w:val="spellingerror"/>
-              </w:rPr>
-              <w:t xml:space="preserve"> </w:t>
+              <w:t xml:space="preserve">Login </w:t>
             </w:r>
             <w:r>
               <w:rPr>
@@ -11676,19 +11158,11 @@
               </w:rPr>
               <w:t xml:space="preserve">2 - Sistema pergunta se deseja efetuar </w:t>
             </w:r>
-            <w:proofErr w:type="spellStart"/>
             <w:r>
               <w:rPr>
                 <w:rStyle w:val="spellingerror"/>
               </w:rPr>
-              <w:t>Login</w:t>
-            </w:r>
-            <w:proofErr w:type="spellEnd"/>
-            <w:r>
-              <w:rPr>
-                <w:rStyle w:val="spellingerror"/>
-              </w:rPr>
-              <w:t xml:space="preserve"> </w:t>
+              <w:t xml:space="preserve">Login </w:t>
             </w:r>
             <w:r>
               <w:rPr>
@@ -11739,19 +11213,11 @@
               </w:rPr>
               <w:t xml:space="preserve">4 - Sistema solicita o </w:t>
             </w:r>
-            <w:proofErr w:type="spellStart"/>
             <w:r>
               <w:rPr>
                 <w:rStyle w:val="spellingerror"/>
               </w:rPr>
-              <w:t>Login</w:t>
-            </w:r>
-            <w:proofErr w:type="spellEnd"/>
-            <w:r>
-              <w:rPr>
-                <w:rStyle w:val="spellingerror"/>
-              </w:rPr>
-              <w:t>.</w:t>
+              <w:t>Login.</w:t>
             </w:r>
           </w:p>
         </w:tc>
@@ -11827,8 +11293,8 @@
           <w:i w:val="0"/>
         </w:rPr>
       </w:pPr>
-      <w:bookmarkStart w:id="36" w:name="_Toc422919056"/>
-      <w:bookmarkStart w:id="37" w:name="_Toc507005286"/>
+      <w:bookmarkStart w:id="35" w:name="_Toc422919056"/>
+      <w:bookmarkStart w:id="36" w:name="_Toc507005286"/>
       <w:r>
         <w:rPr>
           <w:b/>
@@ -11890,30 +11356,16 @@
         <w:rPr>
           <w:i w:val="0"/>
         </w:rPr>
-        <w:t xml:space="preserve">Fluxo de evento principal &lt; </w:t>
-      </w:r>
-      <w:proofErr w:type="spellStart"/>
-      <w:r>
-        <w:rPr>
-          <w:i w:val="0"/>
-        </w:rPr>
-        <w:t>Login</w:t>
-      </w:r>
-      <w:proofErr w:type="spellEnd"/>
-      <w:r>
-        <w:rPr>
-          <w:i w:val="0"/>
-        </w:rPr>
-        <w:t xml:space="preserve"> do Administrador &gt;</w:t>
+        <w:t>Fluxo de evento principal &lt; Login do Administrador &gt;</w:t>
+      </w:r>
+      <w:bookmarkEnd w:id="35"/>
+      <w:r>
+        <w:rPr>
+          <w:i w:val="0"/>
+        </w:rPr>
+        <w:t>.</w:t>
       </w:r>
       <w:bookmarkEnd w:id="36"/>
-      <w:r>
-        <w:rPr>
-          <w:i w:val="0"/>
-        </w:rPr>
-        <w:t>.</w:t>
-      </w:r>
-      <w:bookmarkEnd w:id="37"/>
     </w:p>
     <w:p>
       <w:pPr>
@@ -11925,18 +11377,18 @@
         <w:pStyle w:val="Ttulo2"/>
         <w:pageBreakBefore/>
       </w:pPr>
-      <w:bookmarkStart w:id="38" w:name="_Toc507005256"/>
+      <w:bookmarkStart w:id="37" w:name="_Toc507005256"/>
       <w:r>
         <w:lastRenderedPageBreak/>
         <w:t>Requisitos Não-Funcionais</w:t>
       </w:r>
-      <w:bookmarkEnd w:id="38"/>
+      <w:bookmarkEnd w:id="37"/>
     </w:p>
     <w:p>
       <w:pPr>
         <w:pStyle w:val="Ttulo3"/>
       </w:pPr>
-      <w:bookmarkStart w:id="39" w:name="_Toc507005257"/>
+      <w:bookmarkStart w:id="38" w:name="_Toc507005257"/>
       <w:r>
         <w:t>Req.</w:t>
       </w:r>
@@ -11966,41 +11418,41 @@
       <w:r>
         <w:t xml:space="preserve"> como sistema operacional</w:t>
       </w:r>
+      <w:bookmarkEnd w:id="38"/>
+    </w:p>
+    <w:p>
+      <w:pPr>
+        <w:ind w:left="708" w:firstLine="708"/>
+      </w:pPr>
+      <w:r>
+        <w:t xml:space="preserve">Será utilizada uma distribuição </w:t>
+      </w:r>
+      <w:r>
+        <w:t>Windows</w:t>
+      </w:r>
+      <w:r>
+        <w:t xml:space="preserve"> </w:t>
+      </w:r>
+      <w:r>
+        <w:t>...</w:t>
+      </w:r>
+    </w:p>
+    <w:p>
+      <w:pPr>
+        <w:jc w:val="center"/>
+      </w:pPr>
+    </w:p>
+    <w:p>
+      <w:pPr>
+        <w:pStyle w:val="Ttulo3"/>
+      </w:pPr>
+      <w:bookmarkStart w:id="39" w:name="8.3_______________Performance_Requiremen"/>
+      <w:bookmarkStart w:id="40" w:name="_Toc507005258"/>
+      <w:r>
+        <w:t>Requisitos de Desempenho</w:t>
+      </w:r>
       <w:bookmarkEnd w:id="39"/>
-    </w:p>
-    <w:p>
-      <w:pPr>
-        <w:ind w:left="708" w:firstLine="708"/>
-      </w:pPr>
-      <w:r>
-        <w:t xml:space="preserve">Será utilizada uma distribuição </w:t>
-      </w:r>
-      <w:r>
-        <w:t>Windows</w:t>
-      </w:r>
-      <w:r>
-        <w:t xml:space="preserve"> </w:t>
-      </w:r>
-      <w:r>
-        <w:t>...</w:t>
-      </w:r>
-    </w:p>
-    <w:p>
-      <w:pPr>
-        <w:jc w:val="center"/>
-      </w:pPr>
-    </w:p>
-    <w:p>
-      <w:pPr>
-        <w:pStyle w:val="Ttulo3"/>
-      </w:pPr>
-      <w:bookmarkStart w:id="40" w:name="8.3_______________Performance_Requiremen"/>
-      <w:bookmarkStart w:id="41" w:name="_Toc507005258"/>
-      <w:r>
-        <w:t>Requisitos de Desempenho</w:t>
-      </w:r>
       <w:bookmarkEnd w:id="40"/>
-      <w:bookmarkEnd w:id="41"/>
     </w:p>
     <w:p>
       <w:pPr>
@@ -12011,7 +11463,7 @@
         </w:tabs>
         <w:ind w:firstLine="1418"/>
       </w:pPr>
-      <w:bookmarkStart w:id="42" w:name="_Toc507005259"/>
+      <w:bookmarkStart w:id="41" w:name="_Toc507005259"/>
       <w:r>
         <w:t>Req.9</w:t>
       </w:r>
@@ -12035,7 +11487,7 @@
       <w:r>
         <w:t>da geração de relatório não deve exceder 1 segundo.</w:t>
       </w:r>
-      <w:bookmarkEnd w:id="42"/>
+      <w:bookmarkEnd w:id="41"/>
     </w:p>
     <w:p>
       <w:pPr>
@@ -12059,34 +11511,34 @@
       <w:pPr>
         <w:pStyle w:val="Ttulo1"/>
       </w:pPr>
-      <w:bookmarkStart w:id="43" w:name="_Toc507005260"/>
+      <w:bookmarkStart w:id="42" w:name="_Toc507005260"/>
       <w:r>
         <w:lastRenderedPageBreak/>
         <w:t>Projeto Arquitetural</w:t>
       </w:r>
+      <w:bookmarkEnd w:id="42"/>
+    </w:p>
+    <w:p>
+      <w:pPr>
+        <w:pStyle w:val="Ttulo2"/>
+      </w:pPr>
+      <w:bookmarkStart w:id="43" w:name="_Toc507005261"/>
+      <w:r>
+        <w:t xml:space="preserve">Diagrama de </w:t>
+      </w:r>
+      <w:r>
+        <w:t>C</w:t>
+      </w:r>
+      <w:r>
+        <w:t xml:space="preserve">ontexto </w:t>
+      </w:r>
+      <w:r>
+        <w:t>A</w:t>
+      </w:r>
+      <w:r>
+        <w:t>rquitetural</w:t>
+      </w:r>
       <w:bookmarkEnd w:id="43"/>
-    </w:p>
-    <w:p>
-      <w:pPr>
-        <w:pStyle w:val="Ttulo2"/>
-      </w:pPr>
-      <w:bookmarkStart w:id="44" w:name="_Toc507005261"/>
-      <w:r>
-        <w:t xml:space="preserve">Diagrama de </w:t>
-      </w:r>
-      <w:r>
-        <w:t>C</w:t>
-      </w:r>
-      <w:r>
-        <w:t xml:space="preserve">ontexto </w:t>
-      </w:r>
-      <w:r>
-        <w:t>A</w:t>
-      </w:r>
-      <w:r>
-        <w:t>rquitetural</w:t>
-      </w:r>
-      <w:bookmarkEnd w:id="44"/>
     </w:p>
     <w:p>
       <w:pPr>
@@ -12116,7 +11568,7 @@
                     </pic:cNvPicPr>
                   </pic:nvPicPr>
                   <pic:blipFill>
-                    <a:blip r:embed="rId30" cstate="print">
+                    <a:blip r:embed="rId29" cstate="print">
                       <a:extLst>
                         <a:ext uri="{28A0092B-C50C-407E-A947-70E740481C1C}">
                           <a14:useLocalDpi xmlns:a14="http://schemas.microsoft.com/office/drawing/2010/main" val="0"/>
@@ -12157,7 +11609,7 @@
           <w:i w:val="0"/>
         </w:rPr>
       </w:pPr>
-      <w:bookmarkStart w:id="45" w:name="_Toc507005226"/>
+      <w:bookmarkStart w:id="44" w:name="_Toc507107297"/>
       <w:r>
         <w:rPr>
           <w:b/>
@@ -12192,7 +11644,7 @@
           <w:i w:val="0"/>
           <w:noProof/>
         </w:rPr>
-        <w:t>6</w:t>
+        <w:t>5</w:t>
       </w:r>
       <w:r>
         <w:rPr>
@@ -12251,7 +11703,7 @@
         </w:rPr>
         <w:t>.</w:t>
       </w:r>
-      <w:bookmarkEnd w:id="45"/>
+      <w:bookmarkEnd w:id="44"/>
     </w:p>
     <w:p/>
     <w:p>
@@ -12282,7 +11734,7 @@
                     </pic:cNvPicPr>
                   </pic:nvPicPr>
                   <pic:blipFill>
-                    <a:blip r:embed="rId31" cstate="print">
+                    <a:blip r:embed="rId30" cstate="print">
                       <a:extLst>
                         <a:ext uri="{28A0092B-C50C-407E-A947-70E740481C1C}">
                           <a14:useLocalDpi xmlns:a14="http://schemas.microsoft.com/office/drawing/2010/main" val="0"/>
@@ -12323,7 +11775,7 @@
           <w:i w:val="0"/>
         </w:rPr>
       </w:pPr>
-      <w:bookmarkStart w:id="46" w:name="_Toc507005227"/>
+      <w:bookmarkStart w:id="45" w:name="_Toc507107298"/>
       <w:r>
         <w:rPr>
           <w:b/>
@@ -12358,7 +11810,7 @@
           <w:i w:val="0"/>
           <w:noProof/>
         </w:rPr>
-        <w:t>7</w:t>
+        <w:t>6</w:t>
       </w:r>
       <w:r>
         <w:rPr>
@@ -12417,13 +11869,13 @@
         </w:rPr>
         <w:t>.</w:t>
       </w:r>
-      <w:bookmarkEnd w:id="46"/>
+      <w:bookmarkEnd w:id="45"/>
     </w:p>
     <w:p>
       <w:pPr>
         <w:pStyle w:val="Ttulo2"/>
       </w:pPr>
-      <w:bookmarkStart w:id="47" w:name="_Toc507005262"/>
+      <w:bookmarkStart w:id="46" w:name="_Toc507005262"/>
       <w:r>
         <w:lastRenderedPageBreak/>
         <w:t xml:space="preserve">Relacionamentos UML para </w:t>
@@ -12434,7 +11886,7 @@
       <w:r>
         <w:t>rquétipos</w:t>
       </w:r>
-      <w:bookmarkEnd w:id="47"/>
+      <w:bookmarkEnd w:id="46"/>
     </w:p>
     <w:p>
       <w:pPr>
@@ -12464,7 +11916,7 @@
                     </pic:cNvPicPr>
                   </pic:nvPicPr>
                   <pic:blipFill>
-                    <a:blip r:embed="rId32" cstate="print">
+                    <a:blip r:embed="rId31" cstate="print">
                       <a:extLst>
                         <a:ext uri="{28A0092B-C50C-407E-A947-70E740481C1C}">
                           <a14:useLocalDpi xmlns:a14="http://schemas.microsoft.com/office/drawing/2010/main" val="0"/>
@@ -12505,7 +11957,7 @@
           <w:i w:val="0"/>
         </w:rPr>
       </w:pPr>
-      <w:bookmarkStart w:id="48" w:name="_Toc507005228"/>
+      <w:bookmarkStart w:id="47" w:name="_Toc507107299"/>
       <w:r>
         <w:rPr>
           <w:b/>
@@ -12540,7 +11992,7 @@
           <w:i w:val="0"/>
           <w:noProof/>
         </w:rPr>
-        <w:t>8</w:t>
+        <w:t>7</w:t>
       </w:r>
       <w:r>
         <w:rPr>
@@ -12587,28 +12039,28 @@
         </w:rPr>
         <w:t>.</w:t>
       </w:r>
+      <w:bookmarkEnd w:id="47"/>
+    </w:p>
+    <w:p>
+      <w:pPr>
+        <w:jc w:val="center"/>
+      </w:pPr>
+    </w:p>
+    <w:p>
+      <w:pPr>
+        <w:pStyle w:val="Ttulo2"/>
+      </w:pPr>
+      <w:bookmarkStart w:id="48" w:name="_Toc507005263"/>
+      <w:r>
+        <w:t xml:space="preserve">Diagrama de </w:t>
+      </w:r>
+      <w:r>
+        <w:t>P</w:t>
+      </w:r>
+      <w:r>
+        <w:t>acotes</w:t>
+      </w:r>
       <w:bookmarkEnd w:id="48"/>
-    </w:p>
-    <w:p>
-      <w:pPr>
-        <w:jc w:val="center"/>
-      </w:pPr>
-    </w:p>
-    <w:p>
-      <w:pPr>
-        <w:pStyle w:val="Ttulo2"/>
-      </w:pPr>
-      <w:bookmarkStart w:id="49" w:name="_Toc507005263"/>
-      <w:r>
-        <w:t xml:space="preserve">Diagrama de </w:t>
-      </w:r>
-      <w:r>
-        <w:t>P</w:t>
-      </w:r>
-      <w:r>
-        <w:t>acotes</w:t>
-      </w:r>
-      <w:bookmarkEnd w:id="49"/>
     </w:p>
     <w:p>
       <w:pPr>
@@ -12643,7 +12095,7 @@
                     </pic:cNvPicPr>
                   </pic:nvPicPr>
                   <pic:blipFill>
-                    <a:blip r:embed="rId33">
+                    <a:blip r:embed="rId32">
                       <a:extLst>
                         <a:ext uri="{28A0092B-C50C-407E-A947-70E740481C1C}">
                           <a14:useLocalDpi xmlns:a14="http://schemas.microsoft.com/office/drawing/2010/main" val="0"/>
@@ -12682,7 +12134,7 @@
           <w:i w:val="0"/>
         </w:rPr>
       </w:pPr>
-      <w:bookmarkStart w:id="50" w:name="_Toc507005229"/>
+      <w:bookmarkStart w:id="49" w:name="_Toc507107300"/>
       <w:r>
         <w:rPr>
           <w:b/>
@@ -12717,7 +12169,7 @@
           <w:i w:val="0"/>
           <w:noProof/>
         </w:rPr>
-        <w:t>9</w:t>
+        <w:t>8</w:t>
       </w:r>
       <w:r>
         <w:rPr>
@@ -12764,13 +12216,13 @@
         </w:rPr>
         <w:t>.</w:t>
       </w:r>
-      <w:bookmarkEnd w:id="50"/>
+      <w:bookmarkEnd w:id="49"/>
     </w:p>
     <w:p>
       <w:pPr>
         <w:pStyle w:val="Ttulo2"/>
       </w:pPr>
-      <w:bookmarkStart w:id="51" w:name="_Toc507005264"/>
+      <w:bookmarkStart w:id="50" w:name="_Toc507005264"/>
       <w:r>
         <w:lastRenderedPageBreak/>
         <w:t xml:space="preserve">Instanciação dos </w:t>
@@ -12781,7 +12233,7 @@
       <w:r>
         <w:t>omponentes</w:t>
       </w:r>
-      <w:bookmarkEnd w:id="51"/>
+      <w:bookmarkEnd w:id="50"/>
     </w:p>
     <w:p/>
     <w:p>
@@ -12812,7 +12264,7 @@
                     </pic:cNvPicPr>
                   </pic:nvPicPr>
                   <pic:blipFill>
-                    <a:blip r:embed="rId34">
+                    <a:blip r:embed="rId33">
                       <a:extLst>
                         <a:ext uri="{28A0092B-C50C-407E-A947-70E740481C1C}">
                           <a14:useLocalDpi xmlns:a14="http://schemas.microsoft.com/office/drawing/2010/main" val="0"/>
@@ -12851,8 +12303,8 @@
           <w:i w:val="0"/>
         </w:rPr>
       </w:pPr>
-      <w:bookmarkStart w:id="52" w:name="_Toc459887112"/>
-      <w:bookmarkStart w:id="53" w:name="_Toc507005230"/>
+      <w:bookmarkStart w:id="51" w:name="_Toc459887112"/>
+      <w:bookmarkStart w:id="52" w:name="_Toc507107301"/>
       <w:r>
         <w:rPr>
           <w:b/>
@@ -12887,7 +12339,7 @@
           <w:i w:val="0"/>
           <w:noProof/>
         </w:rPr>
-        <w:t>10</w:t>
+        <w:t>9</w:t>
       </w:r>
       <w:r>
         <w:rPr>
@@ -12935,32 +12387,32 @@
         </w:rPr>
         <w:t>.</w:t>
       </w:r>
+      <w:bookmarkEnd w:id="51"/>
       <w:bookmarkEnd w:id="52"/>
-      <w:bookmarkEnd w:id="53"/>
     </w:p>
     <w:p>
       <w:pPr>
         <w:pStyle w:val="Ttulo1"/>
       </w:pPr>
-      <w:bookmarkStart w:id="54" w:name="_Toc507005265"/>
+      <w:bookmarkStart w:id="53" w:name="_Toc507005265"/>
       <w:r>
         <w:lastRenderedPageBreak/>
         <w:t>Projeto de Dados</w:t>
       </w:r>
+      <w:bookmarkEnd w:id="53"/>
+      <w:r>
+        <w:t xml:space="preserve"> </w:t>
+      </w:r>
+    </w:p>
+    <w:p>
+      <w:pPr>
+        <w:pStyle w:val="Ttulo2"/>
+      </w:pPr>
+      <w:bookmarkStart w:id="54" w:name="_Toc507005266"/>
+      <w:r>
+        <w:t>Modelo Entidade-Relacionamento</w:t>
+      </w:r>
       <w:bookmarkEnd w:id="54"/>
-      <w:r>
-        <w:t xml:space="preserve"> </w:t>
-      </w:r>
-    </w:p>
-    <w:p>
-      <w:pPr>
-        <w:pStyle w:val="Ttulo2"/>
-      </w:pPr>
-      <w:bookmarkStart w:id="55" w:name="_Toc507005266"/>
-      <w:r>
-        <w:t>Modelo Entidade-Relacionamento</w:t>
-      </w:r>
-      <w:bookmarkEnd w:id="55"/>
     </w:p>
     <w:p/>
     <w:p>
@@ -12991,7 +12443,7 @@
                     </pic:cNvPicPr>
                   </pic:nvPicPr>
                   <pic:blipFill>
-                    <a:blip r:embed="rId35">
+                    <a:blip r:embed="rId34">
                       <a:extLst>
                         <a:ext uri="{28A0092B-C50C-407E-A947-70E740481C1C}">
                           <a14:useLocalDpi xmlns:a14="http://schemas.microsoft.com/office/drawing/2010/main" val="0"/>
@@ -13032,8 +12484,8 @@
           <w:i w:val="0"/>
         </w:rPr>
       </w:pPr>
-      <w:bookmarkStart w:id="56" w:name="_Toc459887113"/>
-      <w:bookmarkStart w:id="57" w:name="_Toc507005231"/>
+      <w:bookmarkStart w:id="55" w:name="_Toc459887113"/>
+      <w:bookmarkStart w:id="56" w:name="_Toc507107302"/>
       <w:r>
         <w:rPr>
           <w:b/>
@@ -13068,7 +12520,7 @@
           <w:i w:val="0"/>
           <w:noProof/>
         </w:rPr>
-        <w:t>11</w:t>
+        <w:t>10</w:t>
       </w:r>
       <w:r>
         <w:rPr>
@@ -13104,8 +12556,8 @@
         </w:rPr>
         <w:t>.</w:t>
       </w:r>
+      <w:bookmarkEnd w:id="55"/>
       <w:bookmarkEnd w:id="56"/>
-      <w:bookmarkEnd w:id="57"/>
     </w:p>
     <w:p>
       <w:pPr>
@@ -13201,25 +12653,25 @@
       <w:pPr>
         <w:pStyle w:val="Ttulo1"/>
       </w:pPr>
-      <w:bookmarkStart w:id="58" w:name="_Toc507005267"/>
+      <w:bookmarkStart w:id="57" w:name="_Toc507005267"/>
       <w:r>
         <w:lastRenderedPageBreak/>
         <w:t>Projeto Lógico</w:t>
       </w:r>
+      <w:bookmarkEnd w:id="57"/>
+    </w:p>
+    <w:p>
+      <w:pPr>
+        <w:pStyle w:val="Ttulo2"/>
+      </w:pPr>
+      <w:bookmarkStart w:id="58" w:name="_Toc507005268"/>
+      <w:r>
+        <w:t>Diagrama de Classe</w:t>
+      </w:r>
+      <w:r>
+        <w:t>s</w:t>
+      </w:r>
       <w:bookmarkEnd w:id="58"/>
-    </w:p>
-    <w:p>
-      <w:pPr>
-        <w:pStyle w:val="Ttulo2"/>
-      </w:pPr>
-      <w:bookmarkStart w:id="59" w:name="_Toc507005268"/>
-      <w:r>
-        <w:t>Diagrama de Classe</w:t>
-      </w:r>
-      <w:r>
-        <w:t>s</w:t>
-      </w:r>
-      <w:bookmarkEnd w:id="59"/>
     </w:p>
     <w:p>
       <w:pPr>
@@ -13249,7 +12701,7 @@
                     </pic:cNvPicPr>
                   </pic:nvPicPr>
                   <pic:blipFill>
-                    <a:blip r:embed="rId36">
+                    <a:blip r:embed="rId35">
                       <a:extLst>
                         <a:ext uri="{28A0092B-C50C-407E-A947-70E740481C1C}">
                           <a14:useLocalDpi xmlns:a14="http://schemas.microsoft.com/office/drawing/2010/main" val="0"/>
@@ -13290,8 +12742,8 @@
           <w:i w:val="0"/>
         </w:rPr>
       </w:pPr>
-      <w:bookmarkStart w:id="60" w:name="_Toc459887114"/>
-      <w:bookmarkStart w:id="61" w:name="_Toc507005232"/>
+      <w:bookmarkStart w:id="59" w:name="_Toc459887114"/>
+      <w:bookmarkStart w:id="60" w:name="_Toc507107303"/>
       <w:r>
         <w:rPr>
           <w:b/>
@@ -13326,7 +12778,7 @@
           <w:i w:val="0"/>
           <w:noProof/>
         </w:rPr>
-        <w:t>12</w:t>
+        <w:t>11</w:t>
       </w:r>
       <w:r>
         <w:rPr>
@@ -13374,18 +12826,18 @@
         </w:rPr>
         <w:t>.</w:t>
       </w:r>
+      <w:bookmarkEnd w:id="59"/>
       <w:bookmarkEnd w:id="60"/>
+    </w:p>
+    <w:p>
+      <w:pPr>
+        <w:pStyle w:val="Ttulo2"/>
+      </w:pPr>
+      <w:bookmarkStart w:id="61" w:name="_Toc507005269"/>
+      <w:r>
+        <w:t>Diagrama de Sequência</w:t>
+      </w:r>
       <w:bookmarkEnd w:id="61"/>
-    </w:p>
-    <w:p>
-      <w:pPr>
-        <w:pStyle w:val="Ttulo2"/>
-      </w:pPr>
-      <w:bookmarkStart w:id="62" w:name="_Toc507005269"/>
-      <w:r>
-        <w:t>Diagrama de Sequência</w:t>
-      </w:r>
-      <w:bookmarkEnd w:id="62"/>
     </w:p>
     <w:p>
       <w:pPr>
@@ -13415,7 +12867,7 @@
                     </pic:cNvPicPr>
                   </pic:nvPicPr>
                   <pic:blipFill>
-                    <a:blip r:embed="rId37">
+                    <a:blip r:embed="rId36">
                       <a:extLst>
                         <a:ext uri="{28A0092B-C50C-407E-A947-70E740481C1C}">
                           <a14:useLocalDpi xmlns:a14="http://schemas.microsoft.com/office/drawing/2010/main" val="0"/>
@@ -13454,8 +12906,8 @@
           <w:i w:val="0"/>
         </w:rPr>
       </w:pPr>
-      <w:bookmarkStart w:id="63" w:name="_Toc459887115"/>
-      <w:bookmarkStart w:id="64" w:name="_Toc507005233"/>
+      <w:bookmarkStart w:id="62" w:name="_Toc459887115"/>
+      <w:bookmarkStart w:id="63" w:name="_Toc507107304"/>
       <w:r>
         <w:rPr>
           <w:b/>
@@ -13490,7 +12942,7 @@
           <w:i w:val="0"/>
           <w:noProof/>
         </w:rPr>
-        <w:t>13</w:t>
+        <w:t>12</w:t>
       </w:r>
       <w:r>
         <w:rPr>
@@ -13538,39 +12990,39 @@
         </w:rPr>
         <w:t>.</w:t>
       </w:r>
+      <w:bookmarkEnd w:id="62"/>
       <w:bookmarkEnd w:id="63"/>
-      <w:bookmarkEnd w:id="64"/>
     </w:p>
     <w:p>
       <w:pPr>
         <w:pStyle w:val="Ttulo1"/>
       </w:pPr>
-      <w:bookmarkStart w:id="65" w:name="_Toc507005270"/>
+      <w:bookmarkStart w:id="64" w:name="_Toc507005270"/>
       <w:r>
         <w:lastRenderedPageBreak/>
         <w:t>Qualidade de Software</w:t>
       </w:r>
+      <w:bookmarkEnd w:id="64"/>
+    </w:p>
+    <w:p>
+      <w:pPr>
+        <w:pStyle w:val="Ttulo2"/>
+      </w:pPr>
+      <w:bookmarkStart w:id="65" w:name="_Toc507005271"/>
+      <w:r>
+        <w:t>Rastreabilidade dos Requisitos</w:t>
+      </w:r>
       <w:bookmarkEnd w:id="65"/>
     </w:p>
     <w:p>
       <w:pPr>
-        <w:pStyle w:val="Ttulo2"/>
-      </w:pPr>
-      <w:bookmarkStart w:id="66" w:name="_Toc507005271"/>
-      <w:r>
-        <w:t>Rastreabilidade dos Requisitos</w:t>
+        <w:pStyle w:val="Ttulo3"/>
+      </w:pPr>
+      <w:bookmarkStart w:id="66" w:name="_Toc507005272"/>
+      <w:r>
+        <w:t>Requisitos Funcionais em Casos de Uso</w:t>
       </w:r>
       <w:bookmarkEnd w:id="66"/>
-    </w:p>
-    <w:p>
-      <w:pPr>
-        <w:pStyle w:val="Ttulo3"/>
-      </w:pPr>
-      <w:bookmarkStart w:id="67" w:name="_Toc507005272"/>
-      <w:r>
-        <w:t>Requisitos Funcionais em Casos de Uso</w:t>
-      </w:r>
-      <w:bookmarkEnd w:id="67"/>
     </w:p>
     <w:p>
       <w:pPr>
@@ -14533,7 +13985,7 @@
           <w:i w:val="0"/>
         </w:rPr>
       </w:pPr>
-      <w:bookmarkStart w:id="68" w:name="_Toc507005287"/>
+      <w:bookmarkStart w:id="67" w:name="_Toc507005287"/>
       <w:r>
         <w:rPr>
           <w:b/>
@@ -14609,7 +14061,7 @@
         </w:rPr>
         <w:t>.</w:t>
       </w:r>
-      <w:bookmarkEnd w:id="68"/>
+      <w:bookmarkEnd w:id="67"/>
     </w:p>
     <w:p>
       <w:pPr>
@@ -14626,11 +14078,11 @@
       <w:pPr>
         <w:pStyle w:val="Ttulo3"/>
       </w:pPr>
-      <w:bookmarkStart w:id="69" w:name="_Toc507005273"/>
+      <w:bookmarkStart w:id="68" w:name="_Toc507005273"/>
       <w:r>
         <w:t>Casos de Uso em Classes</w:t>
       </w:r>
-      <w:bookmarkEnd w:id="69"/>
+      <w:bookmarkEnd w:id="68"/>
     </w:p>
     <w:p>
       <w:pPr>
@@ -14810,25 +14262,7 @@
                 <w:b/>
                 <w:sz w:val="20"/>
               </w:rPr>
-              <w:t>&lt;</w:t>
-            </w:r>
-            <w:proofErr w:type="spellStart"/>
-            <w:r>
-              <w:rPr>
-                <w:rFonts w:asciiTheme="minorHAnsi" w:hAnsiTheme="minorHAnsi"/>
-                <w:b/>
-                <w:sz w:val="20"/>
-              </w:rPr>
-              <w:t>ClasseN</w:t>
-            </w:r>
-            <w:proofErr w:type="spellEnd"/>
-            <w:r>
-              <w:rPr>
-                <w:rFonts w:asciiTheme="minorHAnsi" w:hAnsiTheme="minorHAnsi"/>
-                <w:b/>
-                <w:sz w:val="20"/>
-              </w:rPr>
-              <w:t>&gt;</w:t>
+              <w:t>&lt;ClasseN&gt;</w:t>
             </w:r>
           </w:p>
         </w:tc>
@@ -15616,7 +15050,7 @@
           <w:i w:val="0"/>
         </w:rPr>
       </w:pPr>
-      <w:bookmarkStart w:id="70" w:name="_Toc507005288"/>
+      <w:bookmarkStart w:id="69" w:name="_Toc507005288"/>
       <w:r>
         <w:rPr>
           <w:b/>
@@ -15692,18 +15126,18 @@
         </w:rPr>
         <w:t>.</w:t>
       </w:r>
+      <w:bookmarkEnd w:id="69"/>
+    </w:p>
+    <w:p/>
+    <w:p>
+      <w:pPr>
+        <w:pStyle w:val="Ttulo3"/>
+      </w:pPr>
+      <w:bookmarkStart w:id="70" w:name="_Toc507005274"/>
+      <w:r>
+        <w:t>Classes em Pacotes</w:t>
+      </w:r>
       <w:bookmarkEnd w:id="70"/>
-    </w:p>
-    <w:p/>
-    <w:p>
-      <w:pPr>
-        <w:pStyle w:val="Ttulo3"/>
-      </w:pPr>
-      <w:bookmarkStart w:id="71" w:name="_Toc507005274"/>
-      <w:r>
-        <w:t>Classes em Pacotes</w:t>
-      </w:r>
-      <w:bookmarkEnd w:id="71"/>
     </w:p>
     <w:p>
       <w:pPr>
@@ -15883,25 +15317,7 @@
                 <w:b/>
                 <w:sz w:val="20"/>
               </w:rPr>
-              <w:t>&lt;</w:t>
-            </w:r>
-            <w:proofErr w:type="spellStart"/>
-            <w:r>
-              <w:rPr>
-                <w:rFonts w:asciiTheme="minorHAnsi" w:hAnsiTheme="minorHAnsi"/>
-                <w:b/>
-                <w:sz w:val="20"/>
-              </w:rPr>
-              <w:t>PacoteN</w:t>
-            </w:r>
-            <w:proofErr w:type="spellEnd"/>
-            <w:r>
-              <w:rPr>
-                <w:rFonts w:asciiTheme="minorHAnsi" w:hAnsiTheme="minorHAnsi"/>
-                <w:b/>
-                <w:sz w:val="20"/>
-              </w:rPr>
-              <w:t>&gt;</w:t>
+              <w:t>&lt;PacoteN&gt;</w:t>
             </w:r>
           </w:p>
         </w:tc>
@@ -16580,25 +15996,7 @@
                 <w:b/>
                 <w:sz w:val="20"/>
               </w:rPr>
-              <w:t>&lt;</w:t>
-            </w:r>
-            <w:proofErr w:type="spellStart"/>
-            <w:r>
-              <w:rPr>
-                <w:rFonts w:asciiTheme="minorHAnsi" w:hAnsiTheme="minorHAnsi"/>
-                <w:b/>
-                <w:sz w:val="20"/>
-              </w:rPr>
-              <w:t>ClasseN</w:t>
-            </w:r>
-            <w:proofErr w:type="spellEnd"/>
-            <w:r>
-              <w:rPr>
-                <w:rFonts w:asciiTheme="minorHAnsi" w:hAnsiTheme="minorHAnsi"/>
-                <w:b/>
-                <w:sz w:val="20"/>
-              </w:rPr>
-              <w:t>&gt;</w:t>
+              <w:t>&lt;ClasseN&gt;</w:t>
             </w:r>
           </w:p>
         </w:tc>
@@ -16704,7 +16102,7 @@
           <w:i w:val="0"/>
         </w:rPr>
       </w:pPr>
-      <w:bookmarkStart w:id="72" w:name="_Toc507005289"/>
+      <w:bookmarkStart w:id="71" w:name="_Toc507005289"/>
       <w:r>
         <w:rPr>
           <w:b/>
@@ -16780,7 +16178,7 @@
         </w:rPr>
         <w:t>.</w:t>
       </w:r>
-      <w:bookmarkEnd w:id="72"/>
+      <w:bookmarkEnd w:id="71"/>
     </w:p>
     <w:p>
       <w:pPr>
@@ -16797,12 +16195,12 @@
       <w:pPr>
         <w:pStyle w:val="Ttulo2"/>
       </w:pPr>
-      <w:bookmarkStart w:id="73" w:name="_Toc507005275"/>
+      <w:bookmarkStart w:id="72" w:name="_Toc507005275"/>
       <w:r>
         <w:lastRenderedPageBreak/>
         <w:t>Métricas</w:t>
       </w:r>
-      <w:bookmarkEnd w:id="73"/>
+      <w:bookmarkEnd w:id="72"/>
     </w:p>
     <w:p>
       <w:pPr>
@@ -17304,7 +16702,7 @@
           <w:i w:val="0"/>
         </w:rPr>
       </w:pPr>
-      <w:bookmarkStart w:id="74" w:name="_Toc507005290"/>
+      <w:bookmarkStart w:id="73" w:name="_Toc507005290"/>
       <w:r>
         <w:rPr>
           <w:b/>
@@ -17374,7 +16772,7 @@
         </w:rPr>
         <w:t>.</w:t>
       </w:r>
-      <w:bookmarkEnd w:id="74"/>
+      <w:bookmarkEnd w:id="73"/>
     </w:p>
     <w:p>
       <w:pPr>
@@ -18122,7 +17520,7 @@
           <w:i w:val="0"/>
         </w:rPr>
       </w:pPr>
-      <w:bookmarkStart w:id="75" w:name="_Toc507005291"/>
+      <w:bookmarkStart w:id="74" w:name="_Toc507005291"/>
       <w:r>
         <w:rPr>
           <w:b/>
@@ -18204,7 +17602,7 @@
         </w:rPr>
         <w:t>.</w:t>
       </w:r>
-      <w:bookmarkEnd w:id="75"/>
+      <w:bookmarkEnd w:id="74"/>
     </w:p>
     <w:p>
       <w:pPr>
@@ -18219,11 +17617,11 @@
       <w:pPr>
         <w:pStyle w:val="Ttulo2"/>
       </w:pPr>
-      <w:bookmarkStart w:id="76" w:name="_Toc507005276"/>
+      <w:bookmarkStart w:id="75" w:name="_Toc507005276"/>
       <w:r>
         <w:t>Testes</w:t>
       </w:r>
-      <w:bookmarkEnd w:id="76"/>
+      <w:bookmarkEnd w:id="75"/>
     </w:p>
     <w:p>
       <w:pPr>
@@ -18245,7 +17643,7 @@
       <w:pPr>
         <w:pStyle w:val="Ttulo2"/>
       </w:pPr>
-      <w:bookmarkStart w:id="77" w:name="_Toc507005277"/>
+      <w:bookmarkStart w:id="76" w:name="_Toc507005277"/>
       <w:r>
         <w:t>Desi</w:t>
       </w:r>
@@ -18256,14 +17654,9 @@
         <w:t>n</w:t>
       </w:r>
       <w:r>
-        <w:t xml:space="preserve"> </w:t>
-      </w:r>
-      <w:proofErr w:type="spellStart"/>
-      <w:r>
-        <w:t>Patterns</w:t>
-      </w:r>
-      <w:bookmarkEnd w:id="77"/>
-      <w:proofErr w:type="spellEnd"/>
+        <w:t xml:space="preserve"> Patterns</w:t>
+      </w:r>
+      <w:bookmarkEnd w:id="76"/>
     </w:p>
     <w:p>
       <w:pPr>
@@ -18318,28 +17711,26 @@
       <w:pPr>
         <w:pStyle w:val="Ttulo1"/>
       </w:pPr>
-      <w:bookmarkStart w:id="78" w:name="_Toc455670046"/>
-      <w:bookmarkStart w:id="79" w:name="_Toc507005278"/>
+      <w:bookmarkStart w:id="77" w:name="_Toc455670046"/>
+      <w:bookmarkStart w:id="78" w:name="_Toc507005278"/>
       <w:r>
         <w:lastRenderedPageBreak/>
         <w:t>Anexos</w:t>
       </w:r>
+      <w:bookmarkEnd w:id="77"/>
       <w:bookmarkEnd w:id="78"/>
+    </w:p>
+    <w:p>
+      <w:pPr>
+        <w:pStyle w:val="Ttulo2"/>
+      </w:pPr>
+      <w:bookmarkStart w:id="79" w:name="_Toc455670047"/>
+      <w:bookmarkStart w:id="80" w:name="_Toc507005279"/>
+      <w:r>
+        <w:t>Storyboarding</w:t>
+      </w:r>
       <w:bookmarkEnd w:id="79"/>
-    </w:p>
-    <w:p>
-      <w:pPr>
-        <w:pStyle w:val="Ttulo2"/>
-      </w:pPr>
-      <w:bookmarkStart w:id="80" w:name="_Toc455670047"/>
-      <w:bookmarkStart w:id="81" w:name="_Toc507005279"/>
-      <w:proofErr w:type="spellStart"/>
-      <w:r>
-        <w:t>Storyboarding</w:t>
-      </w:r>
       <w:bookmarkEnd w:id="80"/>
-      <w:bookmarkEnd w:id="81"/>
-      <w:proofErr w:type="spellEnd"/>
     </w:p>
     <w:p/>
     <w:p>
@@ -18369,7 +17760,7 @@
                     </pic:cNvPicPr>
                   </pic:nvPicPr>
                   <pic:blipFill>
-                    <a:blip r:embed="rId38">
+                    <a:blip r:embed="rId37">
                       <a:extLst>
                         <a:ext uri="{28A0092B-C50C-407E-A947-70E740481C1C}">
                           <a14:useLocalDpi xmlns:a14="http://schemas.microsoft.com/office/drawing/2010/main" val="0"/>
@@ -18405,9 +17796,9 @@
           <w:i w:val="0"/>
         </w:rPr>
       </w:pPr>
-      <w:bookmarkStart w:id="82" w:name="_Toc455670283"/>
-      <w:bookmarkStart w:id="83" w:name="_Toc459887116"/>
-      <w:bookmarkStart w:id="84" w:name="_Toc507005234"/>
+      <w:bookmarkStart w:id="81" w:name="_Toc455670283"/>
+      <w:bookmarkStart w:id="82" w:name="_Toc459887116"/>
+      <w:bookmarkStart w:id="83" w:name="_Toc507107305"/>
       <w:r>
         <w:rPr>
           <w:b/>
@@ -18442,7 +17833,7 @@
           <w:i w:val="0"/>
           <w:noProof/>
         </w:rPr>
-        <w:t>14</w:t>
+        <w:t>13</w:t>
       </w:r>
       <w:r>
         <w:rPr>
@@ -18465,47 +17856,47 @@
         </w:rPr>
         <w:t xml:space="preserve"> Telas do Software</w:t>
       </w:r>
+      <w:bookmarkEnd w:id="81"/>
+      <w:r>
+        <w:rPr>
+          <w:i w:val="0"/>
+        </w:rPr>
+        <w:t>.</w:t>
+      </w:r>
       <w:bookmarkEnd w:id="82"/>
-      <w:r>
-        <w:rPr>
-          <w:i w:val="0"/>
-        </w:rPr>
-        <w:t>.</w:t>
-      </w:r>
       <w:bookmarkEnd w:id="83"/>
+    </w:p>
+    <w:p>
+      <w:pPr>
+        <w:pStyle w:val="Legenda"/>
+      </w:pPr>
+    </w:p>
+    <w:p>
+      <w:pPr>
+        <w:pStyle w:val="Ttulo2"/>
+      </w:pPr>
+      <w:bookmarkStart w:id="84" w:name="_Toc455670048"/>
+      <w:bookmarkStart w:id="85" w:name="_Toc507005280"/>
+      <w:r>
+        <w:t xml:space="preserve">Estrutura </w:t>
+      </w:r>
+      <w:r>
+        <w:t>A</w:t>
+      </w:r>
+      <w:r>
+        <w:t xml:space="preserve">nalítica do </w:t>
+      </w:r>
+      <w:r>
+        <w:t>P</w:t>
+      </w:r>
+      <w:r>
+        <w:t xml:space="preserve">rojeto </w:t>
+      </w:r>
+      <w:r>
+        <w:t>- EAP</w:t>
+      </w:r>
       <w:bookmarkEnd w:id="84"/>
-    </w:p>
-    <w:p>
-      <w:pPr>
-        <w:pStyle w:val="Legenda"/>
-      </w:pPr>
-    </w:p>
-    <w:p>
-      <w:pPr>
-        <w:pStyle w:val="Ttulo2"/>
-      </w:pPr>
-      <w:bookmarkStart w:id="85" w:name="_Toc455670048"/>
-      <w:bookmarkStart w:id="86" w:name="_Toc507005280"/>
-      <w:r>
-        <w:t xml:space="preserve">Estrutura </w:t>
-      </w:r>
-      <w:r>
-        <w:t>A</w:t>
-      </w:r>
-      <w:r>
-        <w:t xml:space="preserve">nalítica do </w:t>
-      </w:r>
-      <w:r>
-        <w:t>P</w:t>
-      </w:r>
-      <w:r>
-        <w:t xml:space="preserve">rojeto </w:t>
-      </w:r>
-      <w:r>
-        <w:t>- EAP</w:t>
-      </w:r>
       <w:bookmarkEnd w:id="85"/>
-      <w:bookmarkEnd w:id="86"/>
     </w:p>
     <w:p/>
     <w:p>
@@ -18535,7 +17926,7 @@
                     </pic:cNvPicPr>
                   </pic:nvPicPr>
                   <pic:blipFill>
-                    <a:blip r:embed="rId39" cstate="print">
+                    <a:blip r:embed="rId38" cstate="print">
                       <a:extLst>
                         <a:ext uri="{28A0092B-C50C-407E-A947-70E740481C1C}">
                           <a14:useLocalDpi xmlns:a14="http://schemas.microsoft.com/office/drawing/2010/main" val="0"/>
@@ -18568,8 +17959,8 @@
       <w:pPr>
         <w:jc w:val="center"/>
       </w:pPr>
-      <w:bookmarkStart w:id="87" w:name="_Toc455670284"/>
-      <w:bookmarkStart w:id="88" w:name="_Toc507005235"/>
+      <w:bookmarkStart w:id="86" w:name="_Toc455670284"/>
+      <w:bookmarkStart w:id="87" w:name="_Toc507107306"/>
       <w:r>
         <w:rPr>
           <w:b/>
@@ -18599,7 +17990,7 @@
           <w:b/>
           <w:noProof/>
         </w:rPr>
-        <w:t>15</w:t>
+        <w:t>14</w:t>
       </w:r>
       <w:r>
         <w:rPr>
@@ -18623,11 +18014,11 @@
       <w:r>
         <w:t>EAP</w:t>
       </w:r>
+      <w:bookmarkEnd w:id="86"/>
+      <w:r>
+        <w:t>.</w:t>
+      </w:r>
       <w:bookmarkEnd w:id="87"/>
-      <w:r>
-        <w:t>.</w:t>
-      </w:r>
-      <w:bookmarkEnd w:id="88"/>
     </w:p>
     <w:p>
       <w:pPr>
@@ -18638,14 +18029,14 @@
       <w:pPr>
         <w:pStyle w:val="Ttulo2"/>
       </w:pPr>
-      <w:bookmarkStart w:id="89" w:name="_Toc455670049"/>
-      <w:bookmarkStart w:id="90" w:name="_Toc507005281"/>
+      <w:bookmarkStart w:id="88" w:name="_Toc455670049"/>
+      <w:bookmarkStart w:id="89" w:name="_Toc507005281"/>
       <w:r>
         <w:lastRenderedPageBreak/>
         <w:t>Cronograma de Atividades</w:t>
       </w:r>
+      <w:bookmarkEnd w:id="88"/>
       <w:bookmarkEnd w:id="89"/>
-      <w:bookmarkEnd w:id="90"/>
     </w:p>
     <w:p/>
     <w:p>
@@ -18675,7 +18066,7 @@
                     </pic:cNvPicPr>
                   </pic:nvPicPr>
                   <pic:blipFill>
-                    <a:blip r:embed="rId40">
+                    <a:blip r:embed="rId39">
                       <a:extLst>
                         <a:ext uri="{28A0092B-C50C-407E-A947-70E740481C1C}">
                           <a14:useLocalDpi xmlns:a14="http://schemas.microsoft.com/office/drawing/2010/main" val="0"/>
@@ -18716,8 +18107,8 @@
       <w:pPr>
         <w:jc w:val="center"/>
       </w:pPr>
-      <w:bookmarkStart w:id="91" w:name="_Toc455670285"/>
-      <w:bookmarkStart w:id="92" w:name="_Toc507005236"/>
+      <w:bookmarkStart w:id="90" w:name="_Toc455670285"/>
+      <w:bookmarkStart w:id="91" w:name="_Toc507107307"/>
       <w:r>
         <w:rPr>
           <w:b/>
@@ -18747,7 +18138,7 @@
           <w:b/>
           <w:noProof/>
         </w:rPr>
-        <w:t>16</w:t>
+        <w:t>15</w:t>
       </w:r>
       <w:r>
         <w:rPr>
@@ -18771,22 +18162,22 @@
       <w:r>
         <w:t>Cronograma</w:t>
       </w:r>
+      <w:bookmarkEnd w:id="90"/>
+      <w:r>
+        <w:t>.</w:t>
+      </w:r>
       <w:bookmarkEnd w:id="91"/>
-      <w:r>
-        <w:t>.</w:t>
-      </w:r>
-      <w:bookmarkEnd w:id="92"/>
     </w:p>
     <w:p>
       <w:pPr>
         <w:pStyle w:val="Ttulo1"/>
       </w:pPr>
-      <w:bookmarkStart w:id="93" w:name="_Toc507005282"/>
+      <w:bookmarkStart w:id="92" w:name="_Toc507005282"/>
       <w:r>
         <w:lastRenderedPageBreak/>
         <w:t>Bibliografias de Texto</w:t>
       </w:r>
-      <w:bookmarkEnd w:id="93"/>
+      <w:bookmarkEnd w:id="92"/>
     </w:p>
     <w:p>
       <w:pPr>
@@ -18813,12 +18204,12 @@
       <w:pPr>
         <w:pStyle w:val="Ttulo1"/>
       </w:pPr>
-      <w:bookmarkStart w:id="94" w:name="_Toc507005283"/>
+      <w:bookmarkStart w:id="93" w:name="_Toc507005283"/>
       <w:r>
         <w:lastRenderedPageBreak/>
         <w:t>Bibliografia de Imagens</w:t>
       </w:r>
-      <w:bookmarkEnd w:id="94"/>
+      <w:bookmarkEnd w:id="93"/>
     </w:p>
     <w:p/>
     <w:p>
@@ -18842,7 +18233,7 @@
 </file>
 
 <file path=word/endnotes.xml><?xml version="1.0" encoding="utf-8"?>
-<w:endnotes xmlns:wpc="http://schemas.microsoft.com/office/word/2010/wordprocessingCanvas" xmlns:cx="http://schemas.microsoft.com/office/drawing/2014/chartex" xmlns:cx1="http://schemas.microsoft.com/office/drawing/2015/9/8/chartex" xmlns:cx2="http://schemas.microsoft.com/office/drawing/2015/10/21/chartex" xmlns:cx3="http://schemas.microsoft.com/office/drawing/2016/5/9/chartex" xmlns:cx4="http://schemas.microsoft.com/office/drawing/2016/5/10/chartex" xmlns:cx5="http://schemas.microsoft.com/office/drawing/2016/5/11/chartex" xmlns:cx6="http://schemas.microsoft.com/office/drawing/2016/5/12/chartex" xmlns:cx7="http://schemas.microsoft.com/office/drawing/2016/5/13/chartex" xmlns:cx8="http://schemas.microsoft.com/office/drawing/2016/5/14/chartex" xmlns:mc="http://schemas.openxmlformats.org/markup-compatibility/2006" xmlns:aink="http://schemas.microsoft.com/office/drawing/2016/ink" xmlns:am3d="http://schemas.microsoft.com/office/drawing/2017/model3d" xmlns:o="urn:schemas-microsoft-com:office:office" xmlns:r="http://schemas.openxmlformats.org/officeDocument/2006/relationships" xmlns:m="http://schemas.openxmlformats.org/officeDocument/2006/math" xmlns:v="urn:schemas-microsoft-com:vml" xmlns:wp14="http://schemas.microsoft.com/office/word/2010/wordprocessingDrawing" xmlns:wp="http://schemas.openxmlformats.org/drawingml/2006/wordprocessingDrawing" xmlns:w10="urn:schemas-microsoft-com:office:word" xmlns:w="http://schemas.openxmlformats.org/wordprocessingml/2006/main" xmlns:w14="http://schemas.microsoft.com/office/word/2010/wordml" xmlns:w15="http://schemas.microsoft.com/office/word/2012/wordml" xmlns:w16cid="http://schemas.microsoft.com/office/word/2016/wordml/cid" xmlns:w16se="http://schemas.microsoft.com/office/word/2015/wordml/symex" xmlns:wpg="http://schemas.microsoft.com/office/word/2010/wordprocessingGroup" xmlns:wpi="http://schemas.microsoft.com/office/word/2010/wordprocessingInk" xmlns:wne="http://schemas.microsoft.com/office/word/2006/wordml" xmlns:wps="http://schemas.microsoft.com/office/word/2010/wordprocessingShape" mc:Ignorable="w14 w15 w16se w16cid wp14">
+<w:endnotes xmlns:wpc="http://schemas.microsoft.com/office/word/2010/wordprocessingCanvas" xmlns:cx="http://schemas.microsoft.com/office/drawing/2014/chartex" xmlns:mc="http://schemas.openxmlformats.org/markup-compatibility/2006" xmlns:o="urn:schemas-microsoft-com:office:office" xmlns:r="http://schemas.openxmlformats.org/officeDocument/2006/relationships" xmlns:m="http://schemas.openxmlformats.org/officeDocument/2006/math" xmlns:v="urn:schemas-microsoft-com:vml" xmlns:wp14="http://schemas.microsoft.com/office/word/2010/wordprocessingDrawing" xmlns:wp="http://schemas.openxmlformats.org/drawingml/2006/wordprocessingDrawing" xmlns:w10="urn:schemas-microsoft-com:office:word" xmlns:w="http://schemas.openxmlformats.org/wordprocessingml/2006/main" xmlns:w14="http://schemas.microsoft.com/office/word/2010/wordml" xmlns:w15="http://schemas.microsoft.com/office/word/2012/wordml" xmlns:w16se="http://schemas.microsoft.com/office/word/2015/wordml/symex" xmlns:wpg="http://schemas.microsoft.com/office/word/2010/wordprocessingGroup" xmlns:wpi="http://schemas.microsoft.com/office/word/2010/wordprocessingInk" xmlns:wne="http://schemas.microsoft.com/office/word/2006/wordml" xmlns:wps="http://schemas.microsoft.com/office/word/2010/wordprocessingShape" mc:Ignorable="w14 w15 w16se wp14">
   <w:endnote w:type="separator" w:id="-1">
     <w:p>
       <w:r>
@@ -18861,7 +18252,7 @@
 </file>
 
 <file path=word/footer1.xml><?xml version="1.0" encoding="utf-8"?>
-<w:ftr xmlns:wpc="http://schemas.microsoft.com/office/word/2010/wordprocessingCanvas" xmlns:cx="http://schemas.microsoft.com/office/drawing/2014/chartex" xmlns:cx1="http://schemas.microsoft.com/office/drawing/2015/9/8/chartex" xmlns:cx2="http://schemas.microsoft.com/office/drawing/2015/10/21/chartex" xmlns:cx3="http://schemas.microsoft.com/office/drawing/2016/5/9/chartex" xmlns:cx4="http://schemas.microsoft.com/office/drawing/2016/5/10/chartex" xmlns:cx5="http://schemas.microsoft.com/office/drawing/2016/5/11/chartex" xmlns:cx6="http://schemas.microsoft.com/office/drawing/2016/5/12/chartex" xmlns:cx7="http://schemas.microsoft.com/office/drawing/2016/5/13/chartex" xmlns:cx8="http://schemas.microsoft.com/office/drawing/2016/5/14/chartex" xmlns:mc="http://schemas.openxmlformats.org/markup-compatibility/2006" xmlns:aink="http://schemas.microsoft.com/office/drawing/2016/ink" xmlns:am3d="http://schemas.microsoft.com/office/drawing/2017/model3d" xmlns:o="urn:schemas-microsoft-com:office:office" xmlns:r="http://schemas.openxmlformats.org/officeDocument/2006/relationships" xmlns:m="http://schemas.openxmlformats.org/officeDocument/2006/math" xmlns:v="urn:schemas-microsoft-com:vml" xmlns:wp14="http://schemas.microsoft.com/office/word/2010/wordprocessingDrawing" xmlns:wp="http://schemas.openxmlformats.org/drawingml/2006/wordprocessingDrawing" xmlns:w10="urn:schemas-microsoft-com:office:word" xmlns:w="http://schemas.openxmlformats.org/wordprocessingml/2006/main" xmlns:w14="http://schemas.microsoft.com/office/word/2010/wordml" xmlns:w15="http://schemas.microsoft.com/office/word/2012/wordml" xmlns:w16cid="http://schemas.microsoft.com/office/word/2016/wordml/cid" xmlns:w16se="http://schemas.microsoft.com/office/word/2015/wordml/symex" xmlns:wpg="http://schemas.microsoft.com/office/word/2010/wordprocessingGroup" xmlns:wpi="http://schemas.microsoft.com/office/word/2010/wordprocessingInk" xmlns:wne="http://schemas.microsoft.com/office/word/2006/wordml" xmlns:wps="http://schemas.microsoft.com/office/word/2010/wordprocessingShape" mc:Ignorable="w14 w15 w16se w16cid wp14">
+<w:ftr xmlns:wpc="http://schemas.microsoft.com/office/word/2010/wordprocessingCanvas" xmlns:cx="http://schemas.microsoft.com/office/drawing/2014/chartex" xmlns:mc="http://schemas.openxmlformats.org/markup-compatibility/2006" xmlns:o="urn:schemas-microsoft-com:office:office" xmlns:r="http://schemas.openxmlformats.org/officeDocument/2006/relationships" xmlns:m="http://schemas.openxmlformats.org/officeDocument/2006/math" xmlns:v="urn:schemas-microsoft-com:vml" xmlns:wp14="http://schemas.microsoft.com/office/word/2010/wordprocessingDrawing" xmlns:wp="http://schemas.openxmlformats.org/drawingml/2006/wordprocessingDrawing" xmlns:w10="urn:schemas-microsoft-com:office:word" xmlns:w="http://schemas.openxmlformats.org/wordprocessingml/2006/main" xmlns:w14="http://schemas.microsoft.com/office/word/2010/wordml" xmlns:w15="http://schemas.microsoft.com/office/word/2012/wordml" xmlns:w16se="http://schemas.microsoft.com/office/word/2015/wordml/symex" xmlns:wpg="http://schemas.microsoft.com/office/word/2010/wordprocessingGroup" xmlns:wpi="http://schemas.microsoft.com/office/word/2010/wordprocessingInk" xmlns:wne="http://schemas.microsoft.com/office/word/2006/wordml" xmlns:wps="http://schemas.microsoft.com/office/word/2010/wordprocessingShape" mc:Ignorable="w14 w15 w16se wp14">
   <w:p>
     <w:pPr>
       <w:pStyle w:val="Rodap"/>
@@ -18918,7 +18309,7 @@
 </file>
 
 <file path=word/footer2.xml><?xml version="1.0" encoding="utf-8"?>
-<w:ftr xmlns:wpc="http://schemas.microsoft.com/office/word/2010/wordprocessingCanvas" xmlns:cx="http://schemas.microsoft.com/office/drawing/2014/chartex" xmlns:cx1="http://schemas.microsoft.com/office/drawing/2015/9/8/chartex" xmlns:cx2="http://schemas.microsoft.com/office/drawing/2015/10/21/chartex" xmlns:cx3="http://schemas.microsoft.com/office/drawing/2016/5/9/chartex" xmlns:cx4="http://schemas.microsoft.com/office/drawing/2016/5/10/chartex" xmlns:cx5="http://schemas.microsoft.com/office/drawing/2016/5/11/chartex" xmlns:cx6="http://schemas.microsoft.com/office/drawing/2016/5/12/chartex" xmlns:cx7="http://schemas.microsoft.com/office/drawing/2016/5/13/chartex" xmlns:cx8="http://schemas.microsoft.com/office/drawing/2016/5/14/chartex" xmlns:mc="http://schemas.openxmlformats.org/markup-compatibility/2006" xmlns:aink="http://schemas.microsoft.com/office/drawing/2016/ink" xmlns:am3d="http://schemas.microsoft.com/office/drawing/2017/model3d" xmlns:o="urn:schemas-microsoft-com:office:office" xmlns:r="http://schemas.openxmlformats.org/officeDocument/2006/relationships" xmlns:m="http://schemas.openxmlformats.org/officeDocument/2006/math" xmlns:v="urn:schemas-microsoft-com:vml" xmlns:wp14="http://schemas.microsoft.com/office/word/2010/wordprocessingDrawing" xmlns:wp="http://schemas.openxmlformats.org/drawingml/2006/wordprocessingDrawing" xmlns:w10="urn:schemas-microsoft-com:office:word" xmlns:w="http://schemas.openxmlformats.org/wordprocessingml/2006/main" xmlns:w14="http://schemas.microsoft.com/office/word/2010/wordml" xmlns:w15="http://schemas.microsoft.com/office/word/2012/wordml" xmlns:w16cid="http://schemas.microsoft.com/office/word/2016/wordml/cid" xmlns:w16se="http://schemas.microsoft.com/office/word/2015/wordml/symex" xmlns:wpg="http://schemas.microsoft.com/office/word/2010/wordprocessingGroup" xmlns:wpi="http://schemas.microsoft.com/office/word/2010/wordprocessingInk" xmlns:wne="http://schemas.microsoft.com/office/word/2006/wordml" xmlns:wps="http://schemas.microsoft.com/office/word/2010/wordprocessingShape" mc:Ignorable="w14 w15 w16se w16cid wp14">
+<w:ftr xmlns:wpc="http://schemas.microsoft.com/office/word/2010/wordprocessingCanvas" xmlns:cx="http://schemas.microsoft.com/office/drawing/2014/chartex" xmlns:mc="http://schemas.openxmlformats.org/markup-compatibility/2006" xmlns:o="urn:schemas-microsoft-com:office:office" xmlns:r="http://schemas.openxmlformats.org/officeDocument/2006/relationships" xmlns:m="http://schemas.openxmlformats.org/officeDocument/2006/math" xmlns:v="urn:schemas-microsoft-com:vml" xmlns:wp14="http://schemas.microsoft.com/office/word/2010/wordprocessingDrawing" xmlns:wp="http://schemas.openxmlformats.org/drawingml/2006/wordprocessingDrawing" xmlns:w10="urn:schemas-microsoft-com:office:word" xmlns:w="http://schemas.openxmlformats.org/wordprocessingml/2006/main" xmlns:w14="http://schemas.microsoft.com/office/word/2010/wordml" xmlns:w15="http://schemas.microsoft.com/office/word/2012/wordml" xmlns:w16se="http://schemas.microsoft.com/office/word/2015/wordml/symex" xmlns:wpg="http://schemas.microsoft.com/office/word/2010/wordprocessingGroup" xmlns:wpi="http://schemas.microsoft.com/office/word/2010/wordprocessingInk" xmlns:wne="http://schemas.microsoft.com/office/word/2006/wordml" xmlns:wps="http://schemas.microsoft.com/office/word/2010/wordprocessingShape" mc:Ignorable="w14 w15 w16se wp14">
   <w:p>
     <w:pPr>
       <w:pStyle w:val="Rodap"/>
@@ -18984,13 +18375,13 @@
 </file>
 
 <file path=word/footer3.xml><?xml version="1.0" encoding="utf-8"?>
-<w:ftr xmlns:wpc="http://schemas.microsoft.com/office/word/2010/wordprocessingCanvas" xmlns:cx="http://schemas.microsoft.com/office/drawing/2014/chartex" xmlns:cx1="http://schemas.microsoft.com/office/drawing/2015/9/8/chartex" xmlns:cx2="http://schemas.microsoft.com/office/drawing/2015/10/21/chartex" xmlns:cx3="http://schemas.microsoft.com/office/drawing/2016/5/9/chartex" xmlns:cx4="http://schemas.microsoft.com/office/drawing/2016/5/10/chartex" xmlns:cx5="http://schemas.microsoft.com/office/drawing/2016/5/11/chartex" xmlns:cx6="http://schemas.microsoft.com/office/drawing/2016/5/12/chartex" xmlns:cx7="http://schemas.microsoft.com/office/drawing/2016/5/13/chartex" xmlns:cx8="http://schemas.microsoft.com/office/drawing/2016/5/14/chartex" xmlns:mc="http://schemas.openxmlformats.org/markup-compatibility/2006" xmlns:aink="http://schemas.microsoft.com/office/drawing/2016/ink" xmlns:am3d="http://schemas.microsoft.com/office/drawing/2017/model3d" xmlns:o="urn:schemas-microsoft-com:office:office" xmlns:r="http://schemas.openxmlformats.org/officeDocument/2006/relationships" xmlns:m="http://schemas.openxmlformats.org/officeDocument/2006/math" xmlns:v="urn:schemas-microsoft-com:vml" xmlns:wp14="http://schemas.microsoft.com/office/word/2010/wordprocessingDrawing" xmlns:wp="http://schemas.openxmlformats.org/drawingml/2006/wordprocessingDrawing" xmlns:w10="urn:schemas-microsoft-com:office:word" xmlns:w="http://schemas.openxmlformats.org/wordprocessingml/2006/main" xmlns:w14="http://schemas.microsoft.com/office/word/2010/wordml" xmlns:w15="http://schemas.microsoft.com/office/word/2012/wordml" xmlns:w16cid="http://schemas.microsoft.com/office/word/2016/wordml/cid" xmlns:w16se="http://schemas.microsoft.com/office/word/2015/wordml/symex" xmlns:wpg="http://schemas.microsoft.com/office/word/2010/wordprocessingGroup" xmlns:wpi="http://schemas.microsoft.com/office/word/2010/wordprocessingInk" xmlns:wne="http://schemas.microsoft.com/office/word/2006/wordml" xmlns:wps="http://schemas.microsoft.com/office/word/2010/wordprocessingShape" mc:Ignorable="w14 w15 w16se w16cid wp14">
+<w:ftr xmlns:wpc="http://schemas.microsoft.com/office/word/2010/wordprocessingCanvas" xmlns:cx="http://schemas.microsoft.com/office/drawing/2014/chartex" xmlns:mc="http://schemas.openxmlformats.org/markup-compatibility/2006" xmlns:o="urn:schemas-microsoft-com:office:office" xmlns:r="http://schemas.openxmlformats.org/officeDocument/2006/relationships" xmlns:m="http://schemas.openxmlformats.org/officeDocument/2006/math" xmlns:v="urn:schemas-microsoft-com:vml" xmlns:wp14="http://schemas.microsoft.com/office/word/2010/wordprocessingDrawing" xmlns:wp="http://schemas.openxmlformats.org/drawingml/2006/wordprocessingDrawing" xmlns:w10="urn:schemas-microsoft-com:office:word" xmlns:w="http://schemas.openxmlformats.org/wordprocessingml/2006/main" xmlns:w14="http://schemas.microsoft.com/office/word/2010/wordml" xmlns:w15="http://schemas.microsoft.com/office/word/2012/wordml" xmlns:w16se="http://schemas.microsoft.com/office/word/2015/wordml/symex" xmlns:wpg="http://schemas.microsoft.com/office/word/2010/wordprocessingGroup" xmlns:wpi="http://schemas.microsoft.com/office/word/2010/wordprocessingInk" xmlns:wne="http://schemas.microsoft.com/office/word/2006/wordml" xmlns:wps="http://schemas.microsoft.com/office/word/2010/wordprocessingShape" mc:Ignorable="w14 w15 w16se wp14">
   <w:p/>
 </w:ftr>
 </file>
 
 <file path=word/footer4.xml><?xml version="1.0" encoding="utf-8"?>
-<w:ftr xmlns:wpc="http://schemas.microsoft.com/office/word/2010/wordprocessingCanvas" xmlns:cx="http://schemas.microsoft.com/office/drawing/2014/chartex" xmlns:cx1="http://schemas.microsoft.com/office/drawing/2015/9/8/chartex" xmlns:cx2="http://schemas.microsoft.com/office/drawing/2015/10/21/chartex" xmlns:cx3="http://schemas.microsoft.com/office/drawing/2016/5/9/chartex" xmlns:cx4="http://schemas.microsoft.com/office/drawing/2016/5/10/chartex" xmlns:cx5="http://schemas.microsoft.com/office/drawing/2016/5/11/chartex" xmlns:cx6="http://schemas.microsoft.com/office/drawing/2016/5/12/chartex" xmlns:cx7="http://schemas.microsoft.com/office/drawing/2016/5/13/chartex" xmlns:cx8="http://schemas.microsoft.com/office/drawing/2016/5/14/chartex" xmlns:mc="http://schemas.openxmlformats.org/markup-compatibility/2006" xmlns:aink="http://schemas.microsoft.com/office/drawing/2016/ink" xmlns:am3d="http://schemas.microsoft.com/office/drawing/2017/model3d" xmlns:o="urn:schemas-microsoft-com:office:office" xmlns:r="http://schemas.openxmlformats.org/officeDocument/2006/relationships" xmlns:m="http://schemas.openxmlformats.org/officeDocument/2006/math" xmlns:v="urn:schemas-microsoft-com:vml" xmlns:wp14="http://schemas.microsoft.com/office/word/2010/wordprocessingDrawing" xmlns:wp="http://schemas.openxmlformats.org/drawingml/2006/wordprocessingDrawing" xmlns:w10="urn:schemas-microsoft-com:office:word" xmlns:w="http://schemas.openxmlformats.org/wordprocessingml/2006/main" xmlns:w14="http://schemas.microsoft.com/office/word/2010/wordml" xmlns:w15="http://schemas.microsoft.com/office/word/2012/wordml" xmlns:w16cid="http://schemas.microsoft.com/office/word/2016/wordml/cid" xmlns:w16se="http://schemas.microsoft.com/office/word/2015/wordml/symex" xmlns:wpg="http://schemas.microsoft.com/office/word/2010/wordprocessingGroup" xmlns:wpi="http://schemas.microsoft.com/office/word/2010/wordprocessingInk" xmlns:wne="http://schemas.microsoft.com/office/word/2006/wordml" xmlns:wps="http://schemas.microsoft.com/office/word/2010/wordprocessingShape" mc:Ignorable="w14 w15 w16se w16cid wp14">
+<w:ftr xmlns:wpc="http://schemas.microsoft.com/office/word/2010/wordprocessingCanvas" xmlns:cx="http://schemas.microsoft.com/office/drawing/2014/chartex" xmlns:mc="http://schemas.openxmlformats.org/markup-compatibility/2006" xmlns:o="urn:schemas-microsoft-com:office:office" xmlns:r="http://schemas.openxmlformats.org/officeDocument/2006/relationships" xmlns:m="http://schemas.openxmlformats.org/officeDocument/2006/math" xmlns:v="urn:schemas-microsoft-com:vml" xmlns:wp14="http://schemas.microsoft.com/office/word/2010/wordprocessingDrawing" xmlns:wp="http://schemas.openxmlformats.org/drawingml/2006/wordprocessingDrawing" xmlns:w10="urn:schemas-microsoft-com:office:word" xmlns:w="http://schemas.openxmlformats.org/wordprocessingml/2006/main" xmlns:w14="http://schemas.microsoft.com/office/word/2010/wordml" xmlns:w15="http://schemas.microsoft.com/office/word/2012/wordml" xmlns:w16se="http://schemas.microsoft.com/office/word/2015/wordml/symex" xmlns:wpg="http://schemas.microsoft.com/office/word/2010/wordprocessingGroup" xmlns:wpi="http://schemas.microsoft.com/office/word/2010/wordprocessingInk" xmlns:wne="http://schemas.microsoft.com/office/word/2006/wordml" xmlns:wps="http://schemas.microsoft.com/office/word/2010/wordprocessingShape" mc:Ignorable="w14 w15 w16se wp14">
   <w:p>
     <w:pPr>
       <w:pStyle w:val="Rodap"/>
@@ -19026,7 +18417,7 @@
         <w:rStyle w:val="Nmerodepgina"/>
         <w:noProof/>
       </w:rPr>
-      <w:t>22</w:t>
+      <w:t>5</w:t>
     </w:r>
     <w:r>
       <w:rPr>
@@ -19048,13 +18439,13 @@
 </file>
 
 <file path=word/footer5.xml><?xml version="1.0" encoding="utf-8"?>
-<w:ftr xmlns:wpc="http://schemas.microsoft.com/office/word/2010/wordprocessingCanvas" xmlns:cx="http://schemas.microsoft.com/office/drawing/2014/chartex" xmlns:cx1="http://schemas.microsoft.com/office/drawing/2015/9/8/chartex" xmlns:cx2="http://schemas.microsoft.com/office/drawing/2015/10/21/chartex" xmlns:cx3="http://schemas.microsoft.com/office/drawing/2016/5/9/chartex" xmlns:cx4="http://schemas.microsoft.com/office/drawing/2016/5/10/chartex" xmlns:cx5="http://schemas.microsoft.com/office/drawing/2016/5/11/chartex" xmlns:cx6="http://schemas.microsoft.com/office/drawing/2016/5/12/chartex" xmlns:cx7="http://schemas.microsoft.com/office/drawing/2016/5/13/chartex" xmlns:cx8="http://schemas.microsoft.com/office/drawing/2016/5/14/chartex" xmlns:mc="http://schemas.openxmlformats.org/markup-compatibility/2006" xmlns:aink="http://schemas.microsoft.com/office/drawing/2016/ink" xmlns:am3d="http://schemas.microsoft.com/office/drawing/2017/model3d" xmlns:o="urn:schemas-microsoft-com:office:office" xmlns:r="http://schemas.openxmlformats.org/officeDocument/2006/relationships" xmlns:m="http://schemas.openxmlformats.org/officeDocument/2006/math" xmlns:v="urn:schemas-microsoft-com:vml" xmlns:wp14="http://schemas.microsoft.com/office/word/2010/wordprocessingDrawing" xmlns:wp="http://schemas.openxmlformats.org/drawingml/2006/wordprocessingDrawing" xmlns:w10="urn:schemas-microsoft-com:office:word" xmlns:w="http://schemas.openxmlformats.org/wordprocessingml/2006/main" xmlns:w14="http://schemas.microsoft.com/office/word/2010/wordml" xmlns:w15="http://schemas.microsoft.com/office/word/2012/wordml" xmlns:w16cid="http://schemas.microsoft.com/office/word/2016/wordml/cid" xmlns:w16se="http://schemas.microsoft.com/office/word/2015/wordml/symex" xmlns:wpg="http://schemas.microsoft.com/office/word/2010/wordprocessingGroup" xmlns:wpi="http://schemas.microsoft.com/office/word/2010/wordprocessingInk" xmlns:wne="http://schemas.microsoft.com/office/word/2006/wordml" xmlns:wps="http://schemas.microsoft.com/office/word/2010/wordprocessingShape" mc:Ignorable="w14 w15 w16se w16cid wp14">
+<w:ftr xmlns:wpc="http://schemas.microsoft.com/office/word/2010/wordprocessingCanvas" xmlns:cx="http://schemas.microsoft.com/office/drawing/2014/chartex" xmlns:mc="http://schemas.openxmlformats.org/markup-compatibility/2006" xmlns:o="urn:schemas-microsoft-com:office:office" xmlns:r="http://schemas.openxmlformats.org/officeDocument/2006/relationships" xmlns:m="http://schemas.openxmlformats.org/officeDocument/2006/math" xmlns:v="urn:schemas-microsoft-com:vml" xmlns:wp14="http://schemas.microsoft.com/office/word/2010/wordprocessingDrawing" xmlns:wp="http://schemas.openxmlformats.org/drawingml/2006/wordprocessingDrawing" xmlns:w10="urn:schemas-microsoft-com:office:word" xmlns:w="http://schemas.openxmlformats.org/wordprocessingml/2006/main" xmlns:w14="http://schemas.microsoft.com/office/word/2010/wordml" xmlns:w15="http://schemas.microsoft.com/office/word/2012/wordml" xmlns:w16se="http://schemas.microsoft.com/office/word/2015/wordml/symex" xmlns:wpg="http://schemas.microsoft.com/office/word/2010/wordprocessingGroup" xmlns:wpi="http://schemas.microsoft.com/office/word/2010/wordprocessingInk" xmlns:wne="http://schemas.microsoft.com/office/word/2006/wordml" xmlns:wps="http://schemas.microsoft.com/office/word/2010/wordprocessingShape" mc:Ignorable="w14 w15 w16se wp14">
   <w:p/>
 </w:ftr>
 </file>
 
 <file path=word/footnotes.xml><?xml version="1.0" encoding="utf-8"?>
-<w:footnotes xmlns:wpc="http://schemas.microsoft.com/office/word/2010/wordprocessingCanvas" xmlns:cx="http://schemas.microsoft.com/office/drawing/2014/chartex" xmlns:cx1="http://schemas.microsoft.com/office/drawing/2015/9/8/chartex" xmlns:cx2="http://schemas.microsoft.com/office/drawing/2015/10/21/chartex" xmlns:cx3="http://schemas.microsoft.com/office/drawing/2016/5/9/chartex" xmlns:cx4="http://schemas.microsoft.com/office/drawing/2016/5/10/chartex" xmlns:cx5="http://schemas.microsoft.com/office/drawing/2016/5/11/chartex" xmlns:cx6="http://schemas.microsoft.com/office/drawing/2016/5/12/chartex" xmlns:cx7="http://schemas.microsoft.com/office/drawing/2016/5/13/chartex" xmlns:cx8="http://schemas.microsoft.com/office/drawing/2016/5/14/chartex" xmlns:mc="http://schemas.openxmlformats.org/markup-compatibility/2006" xmlns:aink="http://schemas.microsoft.com/office/drawing/2016/ink" xmlns:am3d="http://schemas.microsoft.com/office/drawing/2017/model3d" xmlns:o="urn:schemas-microsoft-com:office:office" xmlns:r="http://schemas.openxmlformats.org/officeDocument/2006/relationships" xmlns:m="http://schemas.openxmlformats.org/officeDocument/2006/math" xmlns:v="urn:schemas-microsoft-com:vml" xmlns:wp14="http://schemas.microsoft.com/office/word/2010/wordprocessingDrawing" xmlns:wp="http://schemas.openxmlformats.org/drawingml/2006/wordprocessingDrawing" xmlns:w10="urn:schemas-microsoft-com:office:word" xmlns:w="http://schemas.openxmlformats.org/wordprocessingml/2006/main" xmlns:w14="http://schemas.microsoft.com/office/word/2010/wordml" xmlns:w15="http://schemas.microsoft.com/office/word/2012/wordml" xmlns:w16cid="http://schemas.microsoft.com/office/word/2016/wordml/cid" xmlns:w16se="http://schemas.microsoft.com/office/word/2015/wordml/symex" xmlns:wpg="http://schemas.microsoft.com/office/word/2010/wordprocessingGroup" xmlns:wpi="http://schemas.microsoft.com/office/word/2010/wordprocessingInk" xmlns:wne="http://schemas.microsoft.com/office/word/2006/wordml" xmlns:wps="http://schemas.microsoft.com/office/word/2010/wordprocessingShape" mc:Ignorable="w14 w15 w16se w16cid wp14">
+<w:footnotes xmlns:wpc="http://schemas.microsoft.com/office/word/2010/wordprocessingCanvas" xmlns:cx="http://schemas.microsoft.com/office/drawing/2014/chartex" xmlns:mc="http://schemas.openxmlformats.org/markup-compatibility/2006" xmlns:o="urn:schemas-microsoft-com:office:office" xmlns:r="http://schemas.openxmlformats.org/officeDocument/2006/relationships" xmlns:m="http://schemas.openxmlformats.org/officeDocument/2006/math" xmlns:v="urn:schemas-microsoft-com:vml" xmlns:wp14="http://schemas.microsoft.com/office/word/2010/wordprocessingDrawing" xmlns:wp="http://schemas.openxmlformats.org/drawingml/2006/wordprocessingDrawing" xmlns:w10="urn:schemas-microsoft-com:office:word" xmlns:w="http://schemas.openxmlformats.org/wordprocessingml/2006/main" xmlns:w14="http://schemas.microsoft.com/office/word/2010/wordml" xmlns:w15="http://schemas.microsoft.com/office/word/2012/wordml" xmlns:w16se="http://schemas.microsoft.com/office/word/2015/wordml/symex" xmlns:wpg="http://schemas.microsoft.com/office/word/2010/wordprocessingGroup" xmlns:wpi="http://schemas.microsoft.com/office/word/2010/wordprocessingInk" xmlns:wne="http://schemas.microsoft.com/office/word/2006/wordml" xmlns:wps="http://schemas.microsoft.com/office/word/2010/wordprocessingShape" mc:Ignorable="w14 w15 w16se wp14">
   <w:footnote w:type="separator" w:id="-1">
     <w:p>
       <w:r>
@@ -19073,7 +18464,7 @@
 </file>
 
 <file path=word/header1.xml><?xml version="1.0" encoding="utf-8"?>
-<w:hdr xmlns:wpc="http://schemas.microsoft.com/office/word/2010/wordprocessingCanvas" xmlns:cx="http://schemas.microsoft.com/office/drawing/2014/chartex" xmlns:cx1="http://schemas.microsoft.com/office/drawing/2015/9/8/chartex" xmlns:cx2="http://schemas.microsoft.com/office/drawing/2015/10/21/chartex" xmlns:cx3="http://schemas.microsoft.com/office/drawing/2016/5/9/chartex" xmlns:cx4="http://schemas.microsoft.com/office/drawing/2016/5/10/chartex" xmlns:cx5="http://schemas.microsoft.com/office/drawing/2016/5/11/chartex" xmlns:cx6="http://schemas.microsoft.com/office/drawing/2016/5/12/chartex" xmlns:cx7="http://schemas.microsoft.com/office/drawing/2016/5/13/chartex" xmlns:cx8="http://schemas.microsoft.com/office/drawing/2016/5/14/chartex" xmlns:mc="http://schemas.openxmlformats.org/markup-compatibility/2006" xmlns:aink="http://schemas.microsoft.com/office/drawing/2016/ink" xmlns:am3d="http://schemas.microsoft.com/office/drawing/2017/model3d" xmlns:o="urn:schemas-microsoft-com:office:office" xmlns:r="http://schemas.openxmlformats.org/officeDocument/2006/relationships" xmlns:m="http://schemas.openxmlformats.org/officeDocument/2006/math" xmlns:v="urn:schemas-microsoft-com:vml" xmlns:wp14="http://schemas.microsoft.com/office/word/2010/wordprocessingDrawing" xmlns:wp="http://schemas.openxmlformats.org/drawingml/2006/wordprocessingDrawing" xmlns:w10="urn:schemas-microsoft-com:office:word" xmlns:w="http://schemas.openxmlformats.org/wordprocessingml/2006/main" xmlns:w14="http://schemas.microsoft.com/office/word/2010/wordml" xmlns:w15="http://schemas.microsoft.com/office/word/2012/wordml" xmlns:w16cid="http://schemas.microsoft.com/office/word/2016/wordml/cid" xmlns:w16se="http://schemas.microsoft.com/office/word/2015/wordml/symex" xmlns:wpg="http://schemas.microsoft.com/office/word/2010/wordprocessingGroup" xmlns:wpi="http://schemas.microsoft.com/office/word/2010/wordprocessingInk" xmlns:wne="http://schemas.microsoft.com/office/word/2006/wordml" xmlns:wps="http://schemas.microsoft.com/office/word/2010/wordprocessingShape" mc:Ignorable="w14 w15 w16se w16cid wp14">
+<w:hdr xmlns:wpc="http://schemas.microsoft.com/office/word/2010/wordprocessingCanvas" xmlns:cx="http://schemas.microsoft.com/office/drawing/2014/chartex" xmlns:mc="http://schemas.openxmlformats.org/markup-compatibility/2006" xmlns:o="urn:schemas-microsoft-com:office:office" xmlns:r="http://schemas.openxmlformats.org/officeDocument/2006/relationships" xmlns:m="http://schemas.openxmlformats.org/officeDocument/2006/math" xmlns:v="urn:schemas-microsoft-com:vml" xmlns:wp14="http://schemas.microsoft.com/office/word/2010/wordprocessingDrawing" xmlns:wp="http://schemas.openxmlformats.org/drawingml/2006/wordprocessingDrawing" xmlns:w10="urn:schemas-microsoft-com:office:word" xmlns:w="http://schemas.openxmlformats.org/wordprocessingml/2006/main" xmlns:w14="http://schemas.microsoft.com/office/word/2010/wordml" xmlns:w15="http://schemas.microsoft.com/office/word/2012/wordml" xmlns:w16se="http://schemas.microsoft.com/office/word/2015/wordml/symex" xmlns:wpg="http://schemas.microsoft.com/office/word/2010/wordprocessingGroup" xmlns:wpi="http://schemas.microsoft.com/office/word/2010/wordprocessingInk" xmlns:wne="http://schemas.microsoft.com/office/word/2006/wordml" xmlns:wps="http://schemas.microsoft.com/office/word/2010/wordprocessingShape" mc:Ignorable="w14 w15 w16se wp14">
   <w:p>
     <w:pPr>
       <w:pStyle w:val="Cabealho"/>
@@ -19114,7 +18505,7 @@
 </file>
 
 <file path=word/header2.xml><?xml version="1.0" encoding="utf-8"?>
-<w:hdr xmlns:wpc="http://schemas.microsoft.com/office/word/2010/wordprocessingCanvas" xmlns:cx="http://schemas.microsoft.com/office/drawing/2014/chartex" xmlns:cx1="http://schemas.microsoft.com/office/drawing/2015/9/8/chartex" xmlns:cx2="http://schemas.microsoft.com/office/drawing/2015/10/21/chartex" xmlns:cx3="http://schemas.microsoft.com/office/drawing/2016/5/9/chartex" xmlns:cx4="http://schemas.microsoft.com/office/drawing/2016/5/10/chartex" xmlns:cx5="http://schemas.microsoft.com/office/drawing/2016/5/11/chartex" xmlns:cx6="http://schemas.microsoft.com/office/drawing/2016/5/12/chartex" xmlns:cx7="http://schemas.microsoft.com/office/drawing/2016/5/13/chartex" xmlns:cx8="http://schemas.microsoft.com/office/drawing/2016/5/14/chartex" xmlns:mc="http://schemas.openxmlformats.org/markup-compatibility/2006" xmlns:aink="http://schemas.microsoft.com/office/drawing/2016/ink" xmlns:am3d="http://schemas.microsoft.com/office/drawing/2017/model3d" xmlns:o="urn:schemas-microsoft-com:office:office" xmlns:r="http://schemas.openxmlformats.org/officeDocument/2006/relationships" xmlns:m="http://schemas.openxmlformats.org/officeDocument/2006/math" xmlns:v="urn:schemas-microsoft-com:vml" xmlns:wp14="http://schemas.microsoft.com/office/word/2010/wordprocessingDrawing" xmlns:wp="http://schemas.openxmlformats.org/drawingml/2006/wordprocessingDrawing" xmlns:w10="urn:schemas-microsoft-com:office:word" xmlns:w="http://schemas.openxmlformats.org/wordprocessingml/2006/main" xmlns:w14="http://schemas.microsoft.com/office/word/2010/wordml" xmlns:w15="http://schemas.microsoft.com/office/word/2012/wordml" xmlns:w16cid="http://schemas.microsoft.com/office/word/2016/wordml/cid" xmlns:w16se="http://schemas.microsoft.com/office/word/2015/wordml/symex" xmlns:wpg="http://schemas.microsoft.com/office/word/2010/wordprocessingGroup" xmlns:wpi="http://schemas.microsoft.com/office/word/2010/wordprocessingInk" xmlns:wne="http://schemas.microsoft.com/office/word/2006/wordml" xmlns:wps="http://schemas.microsoft.com/office/word/2010/wordprocessingShape" mc:Ignorable="w14 w15 w16se w16cid wp14">
+<w:hdr xmlns:wpc="http://schemas.microsoft.com/office/word/2010/wordprocessingCanvas" xmlns:cx="http://schemas.microsoft.com/office/drawing/2014/chartex" xmlns:mc="http://schemas.openxmlformats.org/markup-compatibility/2006" xmlns:o="urn:schemas-microsoft-com:office:office" xmlns:r="http://schemas.openxmlformats.org/officeDocument/2006/relationships" xmlns:m="http://schemas.openxmlformats.org/officeDocument/2006/math" xmlns:v="urn:schemas-microsoft-com:vml" xmlns:wp14="http://schemas.microsoft.com/office/word/2010/wordprocessingDrawing" xmlns:wp="http://schemas.openxmlformats.org/drawingml/2006/wordprocessingDrawing" xmlns:w10="urn:schemas-microsoft-com:office:word" xmlns:w="http://schemas.openxmlformats.org/wordprocessingml/2006/main" xmlns:w14="http://schemas.microsoft.com/office/word/2010/wordml" xmlns:w15="http://schemas.microsoft.com/office/word/2012/wordml" xmlns:w16se="http://schemas.microsoft.com/office/word/2015/wordml/symex" xmlns:wpg="http://schemas.microsoft.com/office/word/2010/wordprocessingGroup" xmlns:wpi="http://schemas.microsoft.com/office/word/2010/wordprocessingInk" xmlns:wne="http://schemas.microsoft.com/office/word/2006/wordml" xmlns:wps="http://schemas.microsoft.com/office/word/2010/wordprocessingShape" mc:Ignorable="w14 w15 w16se wp14">
   <w:p>
     <w:pPr>
       <w:pStyle w:val="Cabealho"/>
@@ -19134,13 +18525,13 @@
 </file>
 
 <file path=word/header3.xml><?xml version="1.0" encoding="utf-8"?>
-<w:hdr xmlns:wpc="http://schemas.microsoft.com/office/word/2010/wordprocessingCanvas" xmlns:cx="http://schemas.microsoft.com/office/drawing/2014/chartex" xmlns:cx1="http://schemas.microsoft.com/office/drawing/2015/9/8/chartex" xmlns:cx2="http://schemas.microsoft.com/office/drawing/2015/10/21/chartex" xmlns:cx3="http://schemas.microsoft.com/office/drawing/2016/5/9/chartex" xmlns:cx4="http://schemas.microsoft.com/office/drawing/2016/5/10/chartex" xmlns:cx5="http://schemas.microsoft.com/office/drawing/2016/5/11/chartex" xmlns:cx6="http://schemas.microsoft.com/office/drawing/2016/5/12/chartex" xmlns:cx7="http://schemas.microsoft.com/office/drawing/2016/5/13/chartex" xmlns:cx8="http://schemas.microsoft.com/office/drawing/2016/5/14/chartex" xmlns:mc="http://schemas.openxmlformats.org/markup-compatibility/2006" xmlns:aink="http://schemas.microsoft.com/office/drawing/2016/ink" xmlns:am3d="http://schemas.microsoft.com/office/drawing/2017/model3d" xmlns:o="urn:schemas-microsoft-com:office:office" xmlns:r="http://schemas.openxmlformats.org/officeDocument/2006/relationships" xmlns:m="http://schemas.openxmlformats.org/officeDocument/2006/math" xmlns:v="urn:schemas-microsoft-com:vml" xmlns:wp14="http://schemas.microsoft.com/office/word/2010/wordprocessingDrawing" xmlns:wp="http://schemas.openxmlformats.org/drawingml/2006/wordprocessingDrawing" xmlns:w10="urn:schemas-microsoft-com:office:word" xmlns:w="http://schemas.openxmlformats.org/wordprocessingml/2006/main" xmlns:w14="http://schemas.microsoft.com/office/word/2010/wordml" xmlns:w15="http://schemas.microsoft.com/office/word/2012/wordml" xmlns:w16cid="http://schemas.microsoft.com/office/word/2016/wordml/cid" xmlns:w16se="http://schemas.microsoft.com/office/word/2015/wordml/symex" xmlns:wpg="http://schemas.microsoft.com/office/word/2010/wordprocessingGroup" xmlns:wpi="http://schemas.microsoft.com/office/word/2010/wordprocessingInk" xmlns:wne="http://schemas.microsoft.com/office/word/2006/wordml" xmlns:wps="http://schemas.microsoft.com/office/word/2010/wordprocessingShape" mc:Ignorable="w14 w15 w16se w16cid wp14">
+<w:hdr xmlns:wpc="http://schemas.microsoft.com/office/word/2010/wordprocessingCanvas" xmlns:cx="http://schemas.microsoft.com/office/drawing/2014/chartex" xmlns:mc="http://schemas.openxmlformats.org/markup-compatibility/2006" xmlns:o="urn:schemas-microsoft-com:office:office" xmlns:r="http://schemas.openxmlformats.org/officeDocument/2006/relationships" xmlns:m="http://schemas.openxmlformats.org/officeDocument/2006/math" xmlns:v="urn:schemas-microsoft-com:vml" xmlns:wp14="http://schemas.microsoft.com/office/word/2010/wordprocessingDrawing" xmlns:wp="http://schemas.openxmlformats.org/drawingml/2006/wordprocessingDrawing" xmlns:w10="urn:schemas-microsoft-com:office:word" xmlns:w="http://schemas.openxmlformats.org/wordprocessingml/2006/main" xmlns:w14="http://schemas.microsoft.com/office/word/2010/wordml" xmlns:w15="http://schemas.microsoft.com/office/word/2012/wordml" xmlns:w16se="http://schemas.microsoft.com/office/word/2015/wordml/symex" xmlns:wpg="http://schemas.microsoft.com/office/word/2010/wordprocessingGroup" xmlns:wpi="http://schemas.microsoft.com/office/word/2010/wordprocessingInk" xmlns:wne="http://schemas.microsoft.com/office/word/2006/wordml" xmlns:wps="http://schemas.microsoft.com/office/word/2010/wordprocessingShape" mc:Ignorable="w14 w15 w16se wp14">
   <w:p/>
 </w:hdr>
 </file>
 
 <file path=word/header4.xml><?xml version="1.0" encoding="utf-8"?>
-<w:hdr xmlns:wpc="http://schemas.microsoft.com/office/word/2010/wordprocessingCanvas" xmlns:cx="http://schemas.microsoft.com/office/drawing/2014/chartex" xmlns:cx1="http://schemas.microsoft.com/office/drawing/2015/9/8/chartex" xmlns:cx2="http://schemas.microsoft.com/office/drawing/2015/10/21/chartex" xmlns:cx3="http://schemas.microsoft.com/office/drawing/2016/5/9/chartex" xmlns:cx4="http://schemas.microsoft.com/office/drawing/2016/5/10/chartex" xmlns:cx5="http://schemas.microsoft.com/office/drawing/2016/5/11/chartex" xmlns:cx6="http://schemas.microsoft.com/office/drawing/2016/5/12/chartex" xmlns:cx7="http://schemas.microsoft.com/office/drawing/2016/5/13/chartex" xmlns:cx8="http://schemas.microsoft.com/office/drawing/2016/5/14/chartex" xmlns:mc="http://schemas.openxmlformats.org/markup-compatibility/2006" xmlns:aink="http://schemas.microsoft.com/office/drawing/2016/ink" xmlns:am3d="http://schemas.microsoft.com/office/drawing/2017/model3d" xmlns:o="urn:schemas-microsoft-com:office:office" xmlns:r="http://schemas.openxmlformats.org/officeDocument/2006/relationships" xmlns:m="http://schemas.openxmlformats.org/officeDocument/2006/math" xmlns:v="urn:schemas-microsoft-com:vml" xmlns:wp14="http://schemas.microsoft.com/office/word/2010/wordprocessingDrawing" xmlns:wp="http://schemas.openxmlformats.org/drawingml/2006/wordprocessingDrawing" xmlns:w10="urn:schemas-microsoft-com:office:word" xmlns:w="http://schemas.openxmlformats.org/wordprocessingml/2006/main" xmlns:w14="http://schemas.microsoft.com/office/word/2010/wordml" xmlns:w15="http://schemas.microsoft.com/office/word/2012/wordml" xmlns:w16cid="http://schemas.microsoft.com/office/word/2016/wordml/cid" xmlns:w16se="http://schemas.microsoft.com/office/word/2015/wordml/symex" xmlns:wpg="http://schemas.microsoft.com/office/word/2010/wordprocessingGroup" xmlns:wpi="http://schemas.microsoft.com/office/word/2010/wordprocessingInk" xmlns:wne="http://schemas.microsoft.com/office/word/2006/wordml" xmlns:wps="http://schemas.microsoft.com/office/word/2010/wordprocessingShape" mc:Ignorable="w14 w15 w16se w16cid wp14">
+<w:hdr xmlns:wpc="http://schemas.microsoft.com/office/word/2010/wordprocessingCanvas" xmlns:cx="http://schemas.microsoft.com/office/drawing/2014/chartex" xmlns:mc="http://schemas.openxmlformats.org/markup-compatibility/2006" xmlns:o="urn:schemas-microsoft-com:office:office" xmlns:r="http://schemas.openxmlformats.org/officeDocument/2006/relationships" xmlns:m="http://schemas.openxmlformats.org/officeDocument/2006/math" xmlns:v="urn:schemas-microsoft-com:vml" xmlns:wp14="http://schemas.microsoft.com/office/word/2010/wordprocessingDrawing" xmlns:wp="http://schemas.openxmlformats.org/drawingml/2006/wordprocessingDrawing" xmlns:w10="urn:schemas-microsoft-com:office:word" xmlns:w="http://schemas.openxmlformats.org/wordprocessingml/2006/main" xmlns:w14="http://schemas.microsoft.com/office/word/2010/wordml" xmlns:w15="http://schemas.microsoft.com/office/word/2012/wordml" xmlns:w16se="http://schemas.microsoft.com/office/word/2015/wordml/symex" xmlns:wpg="http://schemas.microsoft.com/office/word/2010/wordprocessingGroup" xmlns:wpi="http://schemas.microsoft.com/office/word/2010/wordprocessingInk" xmlns:wne="http://schemas.microsoft.com/office/word/2006/wordml" xmlns:wps="http://schemas.microsoft.com/office/word/2010/wordprocessingShape" mc:Ignorable="w14 w15 w16se wp14">
   <w:p>
     <w:pPr>
       <w:pStyle w:val="Cabealho"/>
@@ -19176,13 +18567,13 @@
 </file>
 
 <file path=word/header5.xml><?xml version="1.0" encoding="utf-8"?>
-<w:hdr xmlns:wpc="http://schemas.microsoft.com/office/word/2010/wordprocessingCanvas" xmlns:cx="http://schemas.microsoft.com/office/drawing/2014/chartex" xmlns:cx1="http://schemas.microsoft.com/office/drawing/2015/9/8/chartex" xmlns:cx2="http://schemas.microsoft.com/office/drawing/2015/10/21/chartex" xmlns:cx3="http://schemas.microsoft.com/office/drawing/2016/5/9/chartex" xmlns:cx4="http://schemas.microsoft.com/office/drawing/2016/5/10/chartex" xmlns:cx5="http://schemas.microsoft.com/office/drawing/2016/5/11/chartex" xmlns:cx6="http://schemas.microsoft.com/office/drawing/2016/5/12/chartex" xmlns:cx7="http://schemas.microsoft.com/office/drawing/2016/5/13/chartex" xmlns:cx8="http://schemas.microsoft.com/office/drawing/2016/5/14/chartex" xmlns:mc="http://schemas.openxmlformats.org/markup-compatibility/2006" xmlns:aink="http://schemas.microsoft.com/office/drawing/2016/ink" xmlns:am3d="http://schemas.microsoft.com/office/drawing/2017/model3d" xmlns:o="urn:schemas-microsoft-com:office:office" xmlns:r="http://schemas.openxmlformats.org/officeDocument/2006/relationships" xmlns:m="http://schemas.openxmlformats.org/officeDocument/2006/math" xmlns:v="urn:schemas-microsoft-com:vml" xmlns:wp14="http://schemas.microsoft.com/office/word/2010/wordprocessingDrawing" xmlns:wp="http://schemas.openxmlformats.org/drawingml/2006/wordprocessingDrawing" xmlns:w10="urn:schemas-microsoft-com:office:word" xmlns:w="http://schemas.openxmlformats.org/wordprocessingml/2006/main" xmlns:w14="http://schemas.microsoft.com/office/word/2010/wordml" xmlns:w15="http://schemas.microsoft.com/office/word/2012/wordml" xmlns:w16cid="http://schemas.microsoft.com/office/word/2016/wordml/cid" xmlns:w16se="http://schemas.microsoft.com/office/word/2015/wordml/symex" xmlns:wpg="http://schemas.microsoft.com/office/word/2010/wordprocessingGroup" xmlns:wpi="http://schemas.microsoft.com/office/word/2010/wordprocessingInk" xmlns:wne="http://schemas.microsoft.com/office/word/2006/wordml" xmlns:wps="http://schemas.microsoft.com/office/word/2010/wordprocessingShape" mc:Ignorable="w14 w15 w16se w16cid wp14">
+<w:hdr xmlns:wpc="http://schemas.microsoft.com/office/word/2010/wordprocessingCanvas" xmlns:cx="http://schemas.microsoft.com/office/drawing/2014/chartex" xmlns:mc="http://schemas.openxmlformats.org/markup-compatibility/2006" xmlns:o="urn:schemas-microsoft-com:office:office" xmlns:r="http://schemas.openxmlformats.org/officeDocument/2006/relationships" xmlns:m="http://schemas.openxmlformats.org/officeDocument/2006/math" xmlns:v="urn:schemas-microsoft-com:vml" xmlns:wp14="http://schemas.microsoft.com/office/word/2010/wordprocessingDrawing" xmlns:wp="http://schemas.openxmlformats.org/drawingml/2006/wordprocessingDrawing" xmlns:w10="urn:schemas-microsoft-com:office:word" xmlns:w="http://schemas.openxmlformats.org/wordprocessingml/2006/main" xmlns:w14="http://schemas.microsoft.com/office/word/2010/wordml" xmlns:w15="http://schemas.microsoft.com/office/word/2012/wordml" xmlns:w16se="http://schemas.microsoft.com/office/word/2015/wordml/symex" xmlns:wpg="http://schemas.microsoft.com/office/word/2010/wordprocessingGroup" xmlns:wpi="http://schemas.microsoft.com/office/word/2010/wordprocessingInk" xmlns:wne="http://schemas.microsoft.com/office/word/2006/wordml" xmlns:wps="http://schemas.microsoft.com/office/word/2010/wordprocessingShape" mc:Ignorable="w14 w15 w16se wp14">
   <w:p/>
 </w:hdr>
 </file>
 
 <file path=word/numbering.xml><?xml version="1.0" encoding="utf-8"?>
-<w:numbering xmlns:wpc="http://schemas.microsoft.com/office/word/2010/wordprocessingCanvas" xmlns:cx="http://schemas.microsoft.com/office/drawing/2014/chartex" xmlns:cx1="http://schemas.microsoft.com/office/drawing/2015/9/8/chartex" xmlns:cx2="http://schemas.microsoft.com/office/drawing/2015/10/21/chartex" xmlns:cx3="http://schemas.microsoft.com/office/drawing/2016/5/9/chartex" xmlns:cx4="http://schemas.microsoft.com/office/drawing/2016/5/10/chartex" xmlns:cx5="http://schemas.microsoft.com/office/drawing/2016/5/11/chartex" xmlns:cx6="http://schemas.microsoft.com/office/drawing/2016/5/12/chartex" xmlns:cx7="http://schemas.microsoft.com/office/drawing/2016/5/13/chartex" xmlns:cx8="http://schemas.microsoft.com/office/drawing/2016/5/14/chartex" xmlns:mc="http://schemas.openxmlformats.org/markup-compatibility/2006" xmlns:aink="http://schemas.microsoft.com/office/drawing/2016/ink" xmlns:am3d="http://schemas.microsoft.com/office/drawing/2017/model3d" xmlns:o="urn:schemas-microsoft-com:office:office" xmlns:r="http://schemas.openxmlformats.org/officeDocument/2006/relationships" xmlns:m="http://schemas.openxmlformats.org/officeDocument/2006/math" xmlns:v="urn:schemas-microsoft-com:vml" xmlns:wp14="http://schemas.microsoft.com/office/word/2010/wordprocessingDrawing" xmlns:wp="http://schemas.openxmlformats.org/drawingml/2006/wordprocessingDrawing" xmlns:w10="urn:schemas-microsoft-com:office:word" xmlns:w="http://schemas.openxmlformats.org/wordprocessingml/2006/main" xmlns:w14="http://schemas.microsoft.com/office/word/2010/wordml" xmlns:w15="http://schemas.microsoft.com/office/word/2012/wordml" xmlns:w16cid="http://schemas.microsoft.com/office/word/2016/wordml/cid" xmlns:w16se="http://schemas.microsoft.com/office/word/2015/wordml/symex" xmlns:wpg="http://schemas.microsoft.com/office/word/2010/wordprocessingGroup" xmlns:wpi="http://schemas.microsoft.com/office/word/2010/wordprocessingInk" xmlns:wne="http://schemas.microsoft.com/office/word/2006/wordml" xmlns:wps="http://schemas.microsoft.com/office/word/2010/wordprocessingShape" mc:Ignorable="w14 w15 w16se w16cid wp14">
+<w:numbering xmlns:wpc="http://schemas.microsoft.com/office/word/2010/wordprocessingCanvas" xmlns:cx="http://schemas.microsoft.com/office/drawing/2014/chartex" xmlns:mc="http://schemas.openxmlformats.org/markup-compatibility/2006" xmlns:o="urn:schemas-microsoft-com:office:office" xmlns:r="http://schemas.openxmlformats.org/officeDocument/2006/relationships" xmlns:m="http://schemas.openxmlformats.org/officeDocument/2006/math" xmlns:v="urn:schemas-microsoft-com:vml" xmlns:wp14="http://schemas.microsoft.com/office/word/2010/wordprocessingDrawing" xmlns:wp="http://schemas.openxmlformats.org/drawingml/2006/wordprocessingDrawing" xmlns:w10="urn:schemas-microsoft-com:office:word" xmlns:w="http://schemas.openxmlformats.org/wordprocessingml/2006/main" xmlns:w14="http://schemas.microsoft.com/office/word/2010/wordml" xmlns:w15="http://schemas.microsoft.com/office/word/2012/wordml" xmlns:w16se="http://schemas.microsoft.com/office/word/2015/wordml/symex" xmlns:wpg="http://schemas.microsoft.com/office/word/2010/wordprocessingGroup" xmlns:wpi="http://schemas.microsoft.com/office/word/2010/wordprocessingInk" xmlns:wne="http://schemas.microsoft.com/office/word/2006/wordml" xmlns:wps="http://schemas.microsoft.com/office/word/2010/wordprocessingShape" mc:Ignorable="w14 w15 w16se wp14">
   <w:abstractNum w:abstractNumId="0" w15:restartNumberingAfterBreak="0">
     <w:nsid w:val="00000001"/>
     <w:multiLevelType w:val="multilevel"/>
@@ -19885,7 +19276,7 @@
 </file>
 
 <file path=word/styles.xml><?xml version="1.0" encoding="utf-8"?>
-<w:styles xmlns:mc="http://schemas.openxmlformats.org/markup-compatibility/2006" xmlns:r="http://schemas.openxmlformats.org/officeDocument/2006/relationships" xmlns:w="http://schemas.openxmlformats.org/wordprocessingml/2006/main" xmlns:w14="http://schemas.microsoft.com/office/word/2010/wordml" xmlns:w15="http://schemas.microsoft.com/office/word/2012/wordml" xmlns:w16cid="http://schemas.microsoft.com/office/word/2016/wordml/cid" xmlns:w16se="http://schemas.microsoft.com/office/word/2015/wordml/symex" mc:Ignorable="w14 w15 w16se w16cid">
+<w:styles xmlns:mc="http://schemas.openxmlformats.org/markup-compatibility/2006" xmlns:r="http://schemas.openxmlformats.org/officeDocument/2006/relationships" xmlns:w="http://schemas.openxmlformats.org/wordprocessingml/2006/main" xmlns:w14="http://schemas.microsoft.com/office/word/2010/wordml" xmlns:w15="http://schemas.microsoft.com/office/word/2012/wordml" xmlns:w16se="http://schemas.microsoft.com/office/word/2015/wordml/symex" mc:Ignorable="w14 w15 w16se">
   <w:docDefaults>
     <w:rPrDefault>
       <w:rPr>
@@ -19895,7 +19286,7 @@
     </w:rPrDefault>
     <w:pPrDefault/>
   </w:docDefaults>
-  <w:latentStyles w:defLockedState="0" w:defUIPriority="99" w:defSemiHidden="0" w:defUnhideWhenUsed="0" w:defQFormat="0" w:count="375">
+  <w:latentStyles w:defLockedState="0" w:defUIPriority="99" w:defSemiHidden="0" w:defUnhideWhenUsed="0" w:defQFormat="0" w:count="371">
     <w:lsdException w:name="Normal" w:uiPriority="0" w:qFormat="1"/>
     <w:lsdException w:name="heading 1" w:uiPriority="0" w:qFormat="1"/>
     <w:lsdException w:name="heading 2" w:uiPriority="0" w:qFormat="1"/>
@@ -20267,10 +19658,6 @@
     <w:lsdException w:name="List Table 5 Dark Accent 6" w:uiPriority="50"/>
     <w:lsdException w:name="List Table 6 Colorful Accent 6" w:uiPriority="51"/>
     <w:lsdException w:name="List Table 7 Colorful Accent 6" w:uiPriority="52"/>
-    <w:lsdException w:name="Mention" w:semiHidden="1" w:unhideWhenUsed="1"/>
-    <w:lsdException w:name="Smart Hyperlink" w:semiHidden="1" w:unhideWhenUsed="1"/>
-    <w:lsdException w:name="Hashtag" w:semiHidden="1" w:unhideWhenUsed="1"/>
-    <w:lsdException w:name="Unresolved Mention" w:semiHidden="1" w:unhideWhenUsed="1"/>
   </w:latentStyles>
   <w:style w:type="paragraph" w:default="1" w:styleId="Normal">
     <w:name w:val="Normal"/>
@@ -21995,7 +21382,7 @@
 </file>
 
 <file path=customXml/itemProps1.xml><?xml version="1.0" encoding="utf-8"?>
-<ds:datastoreItem xmlns:ds="http://schemas.openxmlformats.org/officeDocument/2006/customXml" ds:itemID="{E1BC6F3B-4416-4247-B892-F6E9A0923446}">
+<ds:datastoreItem xmlns:ds="http://schemas.openxmlformats.org/officeDocument/2006/customXml" ds:itemID="{5E5B877F-1FAA-41CE-9490-394F18E5E11B}">
   <ds:schemaRefs>
     <ds:schemaRef ds:uri="http://schemas.openxmlformats.org/officeDocument/2006/bibliography"/>
   </ds:schemaRefs>

</xml_diff>